<commit_message>
User Environment and Assumptions updated. Release Version Column Updated.
</commit_message>
<xml_diff>
--- a/Vision Document/VisionDocument-SmartHomePlus.docx
+++ b/Vision Document/VisionDocument-SmartHomePlus.docx
@@ -1,14 +1,19 @@
 
 <file path=word/document.xml><?xml version="1.0" encoding="utf-8"?>
-<w:document xmlns:wpc="http://schemas.microsoft.com/office/word/2010/wordprocessingCanvas" xmlns:cx="http://schemas.microsoft.com/office/drawing/2014/chartex" xmlns:cx1="http://schemas.microsoft.com/office/drawing/2015/9/8/chartex" xmlns:cx2="http://schemas.microsoft.com/office/drawing/2015/10/21/chartex" xmlns:cx3="http://schemas.microsoft.com/office/drawing/2016/5/9/chartex" xmlns:cx4="http://schemas.microsoft.com/office/drawing/2016/5/10/chartex" xmlns:cx5="http://schemas.microsoft.com/office/drawing/2016/5/11/chartex" xmlns:cx6="http://schemas.microsoft.com/office/drawing/2016/5/12/chartex" xmlns:cx7="http://schemas.microsoft.com/office/drawing/2016/5/13/chartex" xmlns:cx8="http://schemas.microsoft.com/office/drawing/2016/5/14/chartex" xmlns:mc="http://schemas.openxmlformats.org/markup-compatibility/2006" xmlns:aink="http://schemas.microsoft.com/office/drawing/2016/ink" xmlns:am3d="http://schemas.microsoft.com/office/drawing/2017/model3d" xmlns:o="urn:schemas-microsoft-com:office:office" xmlns:r="http://schemas.openxmlformats.org/officeDocument/2006/relationships" xmlns:m="http://schemas.openxmlformats.org/officeDocument/2006/math" xmlns:v="urn:schemas-microsoft-com:vml" xmlns:wp14="http://schemas.microsoft.com/office/word/2010/wordprocessingDrawing" xmlns:wp="http://schemas.openxmlformats.org/drawingml/2006/wordprocessingDrawing" xmlns:w10="urn:schemas-microsoft-com:office:word" xmlns:w="http://schemas.openxmlformats.org/wordprocessingml/2006/main" xmlns:w14="http://schemas.microsoft.com/office/word/2010/wordml" xmlns:w15="http://schemas.microsoft.com/office/word/2012/wordml" xmlns:w16cid="http://schemas.microsoft.com/office/word/2016/wordml/cid" xmlns:w16se="http://schemas.microsoft.com/office/word/2015/wordml/symex" xmlns:wpg="http://schemas.microsoft.com/office/word/2010/wordprocessingGroup" xmlns:wpi="http://schemas.microsoft.com/office/word/2010/wordprocessingInk" xmlns:wne="http://schemas.microsoft.com/office/word/2006/wordml" xmlns:wps="http://schemas.microsoft.com/office/word/2010/wordprocessingShape" mc:Ignorable="w14 w15 w16se w16cid wp14">
+<w:document xmlns:wpc="http://schemas.microsoft.com/office/word/2010/wordprocessingCanvas" xmlns:mc="http://schemas.openxmlformats.org/markup-compatibility/2006" xmlns:o="urn:schemas-microsoft-com:office:office" xmlns:r="http://schemas.openxmlformats.org/officeDocument/2006/relationships" xmlns:m="http://schemas.openxmlformats.org/officeDocument/2006/math" xmlns:v="urn:schemas-microsoft-com:vml" xmlns:wp14="http://schemas.microsoft.com/office/word/2010/wordprocessingDrawing" xmlns:wp="http://schemas.openxmlformats.org/drawingml/2006/wordprocessingDrawing" xmlns:w10="urn:schemas-microsoft-com:office:word" xmlns:w="http://schemas.openxmlformats.org/wordprocessingml/2006/main" xmlns:w14="http://schemas.microsoft.com/office/word/2010/wordml" xmlns:wpg="http://schemas.microsoft.com/office/word/2010/wordprocessingGroup" xmlns:wpi="http://schemas.microsoft.com/office/word/2010/wordprocessingInk" xmlns:wne="http://schemas.microsoft.com/office/word/2006/wordml" xmlns:wps="http://schemas.microsoft.com/office/word/2010/wordprocessingShape" mc:Ignorable="w14 wp14">
   <w:body>
     <w:p>
       <w:pPr>
         <w:pStyle w:val="Title"/>
       </w:pPr>
       <w:r>
-        <w:t>Vision Document</w:t>
+        <w:t xml:space="preserve">Vision </w:t>
       </w:r>
+      <w:proofErr w:type="gramStart"/>
+      <w:r>
+        <w:t>Document</w:t>
+      </w:r>
+      <w:proofErr w:type="gramEnd"/>
       <w:r>
         <w:br/>
         <w:t>[</w:t>
@@ -18,13 +23,8 @@
         <w:t>SmartHome</w:t>
       </w:r>
       <w:proofErr w:type="spellEnd"/>
-      <w:proofErr w:type="gramStart"/>
       <w:r>
-        <w:t>+ :</w:t>
-      </w:r>
-      <w:proofErr w:type="gramEnd"/>
-      <w:r>
-        <w:t xml:space="preserve"> A Smart Home Platform]</w:t>
+        <w:t>+ : A Smart Home Platform]</w:t>
       </w:r>
     </w:p>
     <w:p>
@@ -108,13 +108,7 @@
         <w:rPr>
           <w:color w:val="000000"/>
         </w:rPr>
-        <w:t>Identify and agree on the essential needs and e</w:t>
-      </w:r>
-      <w:r>
-        <w:rPr>
-          <w:color w:val="000000"/>
-        </w:rPr>
-        <w:t xml:space="preserve">xpectations of end users from </w:t>
+        <w:t xml:space="preserve">Identify and agree on the essential needs and expectations of end users from </w:t>
       </w:r>
       <w:proofErr w:type="spellStart"/>
       <w:r>
@@ -197,8 +191,6 @@
         </w:rPr>
         <w:t>Analyzing</w:t>
       </w:r>
-      <w:bookmarkStart w:id="0" w:name="_GoBack"/>
-      <w:bookmarkEnd w:id="0"/>
       <w:r>
         <w:rPr>
           <w:rFonts w:ascii="Verdana" w:eastAsia="Verdana" w:hAnsi="Verdana" w:cs="Verdana"/>
@@ -234,16 +226,7 @@
           <w:sz w:val="20"/>
           <w:szCs w:val="20"/>
         </w:rPr>
-        <w:t>Pro</w:t>
-      </w:r>
-      <w:r>
-        <w:rPr>
-          <w:rFonts w:ascii="Verdana" w:eastAsia="Verdana" w:hAnsi="Verdana" w:cs="Verdana"/>
-          <w:color w:val="000000"/>
-          <w:sz w:val="20"/>
-          <w:szCs w:val="20"/>
-        </w:rPr>
-        <w:t>pose some new off-the-self distinctive features currently missing in general within other existing products in the market.</w:t>
+        <w:t>Propose some new off-the-self distinctive features currently missing in general within other existing products in the market.</w:t>
       </w:r>
     </w:p>
     <w:p>
@@ -606,10 +589,7 @@
           </w:tcPr>
           <w:p>
             <w:r>
-              <w:t>The ho</w:t>
-            </w:r>
-            <w:r>
-              <w:t>me residents:</w:t>
+              <w:t>The home residents:</w:t>
             </w:r>
           </w:p>
           <w:p>
@@ -981,13 +961,7 @@
               <w:rPr>
                 <w:color w:val="000000"/>
               </w:rPr>
-              <w:t>Environment Monitoring (be</w:t>
-            </w:r>
-            <w:r>
-              <w:rPr>
-                <w:color w:val="000000"/>
-              </w:rPr>
-              <w:t>tter living conditions inside house)</w:t>
+              <w:t>Environment Monitoring (better living conditions inside house)</w:t>
             </w:r>
           </w:p>
           <w:p>
@@ -1491,10 +1465,7 @@
           </w:tcPr>
           <w:p>
             <w:r>
-              <w:t>Offer a</w:t>
-            </w:r>
-            <w:r>
-              <w:t xml:space="preserve"> more comprehensive cost effective and more importantly an extensible solution that apart from supporting a bundled set of smart devices can also support smart devices manufactured by some </w:t>
+              <w:t xml:space="preserve">Offer a more comprehensive cost effective and more importantly an extensible solution that apart from supporting a bundled set of smart devices can also support smart devices manufactured by some </w:t>
             </w:r>
             <w:r>
               <w:t>third-party</w:t>
@@ -1543,7 +1514,6 @@
         </w:numPr>
       </w:pPr>
       <w:r>
-        <w:lastRenderedPageBreak/>
         <w:t>Stakeholder Descriptions</w:t>
       </w:r>
     </w:p>
@@ -2171,24 +2141,19 @@
         </w:numPr>
       </w:pPr>
       <w:r>
-        <w:t>User Enviro</w:t>
+        <w:t>User Environment</w:t>
+      </w:r>
+    </w:p>
+    <w:p>
+      <w:r>
+        <w:t xml:space="preserve">User can access the system both locally and remotely via interfaces like the Control Unit Touch Panel or an interactive mobile application.  Local access also includes support for voice-based assistants to improve accessibility for elderly people or people with some vision related impairments.  Remote access can be achieved using Mobile/Browser app.  The system is self-evolving based on the user’s daily routines and would try to optimize the living condition and energy consumption based on household patterns and external sources like weather forecast feeds; however, user also can override the self-evolving mode and can switch to a manually controlled system at any point of time. Users will receive notifications through email and/or </w:t>
       </w:r>
       <w:r>
-        <w:t>nment</w:t>
+        <w:lastRenderedPageBreak/>
+        <w:t>SMS concerning the status of the system.  System will trigger alarms and send notifications when safety is compromised (Ex: Fire, flood, intrusion). Other hardware and OS related system information has been shared in section 5 of the document.</w:t>
       </w:r>
     </w:p>
     <w:p/>
-    <w:p>
-      <w:pPr>
-        <w:spacing w:after="120"/>
-      </w:pPr>
-      <w:r>
-        <w:t>User can access the system both locally and remotely.  Local access includes local monitors and voice-based assistants.  Remote access can be achieved using Mobile/Browser app.  The system is self-evolving based on the user’s daily routines; however</w:t>
-      </w:r>
-      <w:r>
-        <w:t>, user also can override the system.  User’s will receive notifications through email and/or SMS concerning the status of the system.  System will trigger alarms and send notifications when safety is compromised (Ex: Fire, flood, intrusion).</w:t>
-      </w:r>
-    </w:p>
     <w:p>
       <w:pPr>
         <w:pStyle w:val="Heading1"/>
@@ -2198,11 +2163,7 @@
         </w:numPr>
       </w:pPr>
       <w:r>
-        <w:lastRenderedPageBreak/>
-        <w:t>Product Overvi</w:t>
-      </w:r>
-      <w:r>
-        <w:t>ew</w:t>
+        <w:t>Product Overview</w:t>
       </w:r>
     </w:p>
     <w:p>
@@ -2287,6 +2248,7 @@
           <w:noProof/>
           <w:sz w:val="20"/>
           <w:szCs w:val="20"/>
+          <w:lang w:val="en-IN" w:eastAsia="en-IN"/>
         </w:rPr>
         <w:drawing>
           <wp:inline distT="0" distB="0" distL="0" distR="0">
@@ -2302,7 +2264,7 @@
                     <pic:cNvPicPr preferRelativeResize="0"/>
                   </pic:nvPicPr>
                   <pic:blipFill>
-                    <a:blip r:embed="rId7"/>
+                    <a:blip r:embed="rId8"/>
                     <a:srcRect/>
                     <a:stretch>
                       <a:fillRect/>
@@ -2400,16 +2362,7 @@
           <w:sz w:val="20"/>
           <w:szCs w:val="20"/>
         </w:rPr>
-        <w:t xml:space="preserve">apart from managing and optimizing energy usage also </w:t>
-      </w:r>
-      <w:r>
-        <w:rPr>
-          <w:rFonts w:ascii="Arial" w:eastAsia="Arial" w:hAnsi="Arial" w:cs="Arial"/>
-          <w:color w:val="000000"/>
-          <w:sz w:val="20"/>
-          <w:szCs w:val="20"/>
-        </w:rPr>
-        <w:t>interfaces to external energy generation sources</w:t>
+        <w:t>apart from managing and optimizing energy usage also interfaces to external energy generation sources</w:t>
       </w:r>
     </w:p>
     <w:p>
@@ -2448,16 +2401,7 @@
           <w:sz w:val="20"/>
           <w:szCs w:val="20"/>
         </w:rPr>
-        <w:t>is the key component offering a Self-Evolving mode to the solution by collecting usage data from various subcomponents and trying to optimize their utility by learning patterns from th</w:t>
-      </w:r>
-      <w:r>
-        <w:rPr>
-          <w:rFonts w:ascii="Arial" w:eastAsia="Arial" w:hAnsi="Arial" w:cs="Arial"/>
-          <w:color w:val="000000"/>
-          <w:sz w:val="20"/>
-          <w:szCs w:val="20"/>
-        </w:rPr>
-        <w:t xml:space="preserve">e collected data. Besides it also makes meaningful lifestyle recommendations to the end users over the mobile app interface.   </w:t>
+        <w:t xml:space="preserve">is the key component offering a Self-Evolving mode to the solution by collecting usage data from various subcomponents and trying to optimize their utility by learning patterns from the collected data. Besides it also makes meaningful lifestyle recommendations to the end users over the mobile app interface.   </w:t>
       </w:r>
     </w:p>
     <w:p>
@@ -2497,16 +2441,7 @@
           <w:sz w:val="20"/>
           <w:szCs w:val="20"/>
         </w:rPr>
-        <w:t>represent links going out from Central Control Unit to outside environment (User Interfaces, Smart Devices, A</w:t>
-      </w:r>
-      <w:r>
-        <w:rPr>
-          <w:rFonts w:ascii="Arial" w:eastAsia="Arial" w:hAnsi="Arial" w:cs="Arial"/>
-          <w:color w:val="000000"/>
-          <w:sz w:val="20"/>
-          <w:szCs w:val="20"/>
-        </w:rPr>
-        <w:t>larms, and Other Systems)</w:t>
+        <w:t>represent links going out from Central Control Unit to outside environment (User Interfaces, Smart Devices, Alarms, and Other Systems)</w:t>
       </w:r>
       <w:r>
         <w:rPr>
@@ -2576,8 +2511,27 @@
           <w:szCs w:val="20"/>
         </w:rPr>
       </w:pPr>
-      <w:bookmarkStart w:id="1" w:name="_gjdgxs" w:colFirst="0" w:colLast="0"/>
-      <w:bookmarkEnd w:id="1"/>
+      <w:bookmarkStart w:id="0" w:name="_gjdgxs" w:colFirst="0" w:colLast="0"/>
+      <w:bookmarkEnd w:id="0"/>
+    </w:p>
+    <w:p>
+      <w:pPr>
+        <w:pBdr>
+          <w:top w:val="nil"/>
+          <w:left w:val="nil"/>
+          <w:bottom w:val="nil"/>
+          <w:right w:val="nil"/>
+          <w:between w:val="nil"/>
+        </w:pBdr>
+        <w:spacing w:after="120"/>
+        <w:ind w:left="1440"/>
+        <w:rPr>
+          <w:rFonts w:ascii="Arial" w:eastAsia="Arial" w:hAnsi="Arial" w:cs="Arial"/>
+          <w:color w:val="000000"/>
+          <w:sz w:val="20"/>
+          <w:szCs w:val="20"/>
+        </w:rPr>
+      </w:pPr>
     </w:p>
     <w:p>
       <w:pPr>
@@ -2588,6 +2542,7 @@
         </w:numPr>
       </w:pPr>
       <w:r>
+        <w:lastRenderedPageBreak/>
         <w:t>Assumptions and Dependencies</w:t>
       </w:r>
     </w:p>
@@ -2677,7 +2632,7 @@
                 <w:sz w:val="20"/>
                 <w:szCs w:val="20"/>
               </w:rPr>
-              <w:t>Controller and the devices are compatible with each other.</w:t>
+              <w:t>Controller and the smart devices both provide support for connectivity using Wi-Fi/Bluetooth</w:t>
             </w:r>
           </w:p>
         </w:tc>
@@ -2803,8 +2758,7 @@
                 <w:sz w:val="20"/>
                 <w:szCs w:val="20"/>
               </w:rPr>
-              <w:lastRenderedPageBreak/>
-              <w:t>APIs to control the IoTs are available</w:t>
+              <w:t>In cases where the Smart Devices is manufactured by some third party vendor, necessary Smart Device APIs are exposed for the controller to connect to it.</w:t>
             </w:r>
           </w:p>
         </w:tc>
@@ -2834,7 +2788,7 @@
                 <w:sz w:val="20"/>
                 <w:szCs w:val="20"/>
               </w:rPr>
-              <w:t>Controller monitor and control the devices using APIs</w:t>
+              <w:t>Controller needs to monitor and control the devices using APIs.</w:t>
             </w:r>
           </w:p>
         </w:tc>
@@ -2868,7 +2822,7 @@
                 <w:sz w:val="20"/>
                 <w:szCs w:val="20"/>
               </w:rPr>
-              <w:t>Environment is free from poor Wi-Fi signal, interference and signal jamming from external devices.</w:t>
+              <w:t>Environment is free from poor Wi-Fi signal strengths, interference and any other signal jamming from external devices.</w:t>
             </w:r>
           </w:p>
         </w:tc>
@@ -2898,7 +2852,71 @@
                 <w:sz w:val="20"/>
                 <w:szCs w:val="20"/>
               </w:rPr>
-              <w:t>Controller and devices communicate via Wi-Fi/Bluetooth</w:t>
+              <w:t>Controller and devices communicate via Wi-Fi/Bluetooth.</w:t>
+            </w:r>
+          </w:p>
+        </w:tc>
+      </w:tr>
+      <w:tr>
+        <w:trPr>
+          <w:trHeight w:val="327"/>
+        </w:trPr>
+        <w:tc>
+          <w:tcPr>
+            <w:tcW w:w="4020" w:type="dxa"/>
+            <w:tcBorders>
+              <w:top w:val="single" w:sz="4" w:space="0" w:color="000000"/>
+              <w:left w:val="single" w:sz="4" w:space="0" w:color="000000"/>
+              <w:bottom w:val="single" w:sz="4" w:space="0" w:color="000000"/>
+            </w:tcBorders>
+            <w:shd w:val="clear" w:color="auto" w:fill="auto"/>
+          </w:tcPr>
+          <w:p>
+            <w:pPr>
+              <w:spacing w:after="120"/>
+              <w:rPr>
+                <w:rFonts w:ascii="Arial" w:eastAsia="Arial" w:hAnsi="Arial" w:cs="Arial"/>
+                <w:sz w:val="20"/>
+                <w:szCs w:val="20"/>
+              </w:rPr>
+            </w:pPr>
+            <w:r>
+              <w:rPr>
+                <w:rFonts w:ascii="Arial" w:eastAsia="Arial" w:hAnsi="Arial" w:cs="Arial"/>
+                <w:sz w:val="20"/>
+                <w:szCs w:val="20"/>
+              </w:rPr>
+              <w:t>Central Smart Home+ users are willing to give access to analyze and monitor their daily lifestyle patterns.</w:t>
+            </w:r>
+          </w:p>
+        </w:tc>
+        <w:tc>
+          <w:tcPr>
+            <w:tcW w:w="3840" w:type="dxa"/>
+            <w:tcBorders>
+              <w:top w:val="single" w:sz="4" w:space="0" w:color="000000"/>
+              <w:left w:val="single" w:sz="4" w:space="0" w:color="000000"/>
+              <w:bottom w:val="single" w:sz="4" w:space="0" w:color="000000"/>
+              <w:right w:val="single" w:sz="4" w:space="0" w:color="000000"/>
+            </w:tcBorders>
+            <w:shd w:val="clear" w:color="auto" w:fill="auto"/>
+          </w:tcPr>
+          <w:p>
+            <w:pPr>
+              <w:spacing w:after="120"/>
+              <w:rPr>
+                <w:rFonts w:ascii="Arial" w:eastAsia="Arial" w:hAnsi="Arial" w:cs="Arial"/>
+                <w:sz w:val="20"/>
+                <w:szCs w:val="20"/>
+              </w:rPr>
+            </w:pPr>
+            <w:r>
+              <w:rPr>
+                <w:rFonts w:ascii="Arial" w:eastAsia="Arial" w:hAnsi="Arial" w:cs="Arial"/>
+                <w:sz w:val="20"/>
+                <w:szCs w:val="20"/>
+              </w:rPr>
+              <w:t>This is required for the solution to make meaningful recommendations and also optimize the energy utilization.</w:t>
             </w:r>
           </w:p>
         </w:tc>
@@ -3280,13 +3298,21 @@
           <w:p>
             <w:pPr>
               <w:spacing w:after="120"/>
-              <w:jc w:val="both"/>
-              <w:rPr>
-                <w:rFonts w:ascii="Arial" w:eastAsia="Arial" w:hAnsi="Arial" w:cs="Arial"/>
-                <w:sz w:val="20"/>
-                <w:szCs w:val="20"/>
-              </w:rPr>
-            </w:pPr>
+              <w:jc w:val="center"/>
+              <w:rPr>
+                <w:rFonts w:ascii="Arial" w:eastAsia="Arial" w:hAnsi="Arial" w:cs="Arial"/>
+                <w:sz w:val="20"/>
+                <w:szCs w:val="20"/>
+              </w:rPr>
+            </w:pPr>
+            <w:r>
+              <w:rPr>
+                <w:rFonts w:ascii="Arial" w:eastAsia="Arial" w:hAnsi="Arial" w:cs="Arial"/>
+                <w:sz w:val="20"/>
+                <w:szCs w:val="20"/>
+              </w:rPr>
+              <w:t>V1.0</w:t>
+            </w:r>
           </w:p>
         </w:tc>
       </w:tr>
@@ -3392,13 +3418,21 @@
           <w:p>
             <w:pPr>
               <w:spacing w:after="120"/>
-              <w:jc w:val="both"/>
-              <w:rPr>
-                <w:rFonts w:ascii="Arial" w:eastAsia="Arial" w:hAnsi="Arial" w:cs="Arial"/>
-                <w:sz w:val="20"/>
-                <w:szCs w:val="20"/>
-              </w:rPr>
-            </w:pPr>
+              <w:jc w:val="center"/>
+              <w:rPr>
+                <w:rFonts w:ascii="Arial" w:eastAsia="Arial" w:hAnsi="Arial" w:cs="Arial"/>
+                <w:sz w:val="20"/>
+                <w:szCs w:val="20"/>
+              </w:rPr>
+            </w:pPr>
+            <w:r>
+              <w:rPr>
+                <w:rFonts w:ascii="Arial" w:eastAsia="Arial" w:hAnsi="Arial" w:cs="Arial"/>
+                <w:sz w:val="20"/>
+                <w:szCs w:val="20"/>
+              </w:rPr>
+              <w:t>V1.0</w:t>
+            </w:r>
           </w:p>
         </w:tc>
       </w:tr>
@@ -3504,13 +3538,21 @@
           <w:p>
             <w:pPr>
               <w:spacing w:after="120"/>
-              <w:jc w:val="both"/>
-              <w:rPr>
-                <w:rFonts w:ascii="Arial" w:eastAsia="Arial" w:hAnsi="Arial" w:cs="Arial"/>
-                <w:sz w:val="20"/>
-                <w:szCs w:val="20"/>
-              </w:rPr>
-            </w:pPr>
+              <w:jc w:val="center"/>
+              <w:rPr>
+                <w:rFonts w:ascii="Arial" w:eastAsia="Arial" w:hAnsi="Arial" w:cs="Arial"/>
+                <w:sz w:val="20"/>
+                <w:szCs w:val="20"/>
+              </w:rPr>
+            </w:pPr>
+            <w:r>
+              <w:rPr>
+                <w:rFonts w:ascii="Arial" w:eastAsia="Arial" w:hAnsi="Arial" w:cs="Arial"/>
+                <w:sz w:val="20"/>
+                <w:szCs w:val="20"/>
+              </w:rPr>
+              <w:t>V1.0</w:t>
+            </w:r>
           </w:p>
         </w:tc>
       </w:tr>
@@ -3616,13 +3658,21 @@
           <w:p>
             <w:pPr>
               <w:spacing w:after="120"/>
-              <w:jc w:val="both"/>
-              <w:rPr>
-                <w:rFonts w:ascii="Arial" w:eastAsia="Arial" w:hAnsi="Arial" w:cs="Arial"/>
-                <w:sz w:val="20"/>
-                <w:szCs w:val="20"/>
-              </w:rPr>
-            </w:pPr>
+              <w:jc w:val="center"/>
+              <w:rPr>
+                <w:rFonts w:ascii="Arial" w:eastAsia="Arial" w:hAnsi="Arial" w:cs="Arial"/>
+                <w:sz w:val="20"/>
+                <w:szCs w:val="20"/>
+              </w:rPr>
+            </w:pPr>
+            <w:r>
+              <w:rPr>
+                <w:rFonts w:ascii="Arial" w:eastAsia="Arial" w:hAnsi="Arial" w:cs="Arial"/>
+                <w:sz w:val="20"/>
+                <w:szCs w:val="20"/>
+              </w:rPr>
+              <w:t>V1.0</w:t>
+            </w:r>
           </w:p>
         </w:tc>
       </w:tr>
@@ -3728,13 +3778,21 @@
           <w:p>
             <w:pPr>
               <w:spacing w:after="120"/>
-              <w:jc w:val="both"/>
-              <w:rPr>
-                <w:rFonts w:ascii="Arial" w:eastAsia="Arial" w:hAnsi="Arial" w:cs="Arial"/>
-                <w:sz w:val="20"/>
-                <w:szCs w:val="20"/>
-              </w:rPr>
-            </w:pPr>
+              <w:jc w:val="center"/>
+              <w:rPr>
+                <w:rFonts w:ascii="Arial" w:eastAsia="Arial" w:hAnsi="Arial" w:cs="Arial"/>
+                <w:sz w:val="20"/>
+                <w:szCs w:val="20"/>
+              </w:rPr>
+            </w:pPr>
+            <w:r>
+              <w:rPr>
+                <w:rFonts w:ascii="Arial" w:eastAsia="Arial" w:hAnsi="Arial" w:cs="Arial"/>
+                <w:sz w:val="20"/>
+                <w:szCs w:val="20"/>
+              </w:rPr>
+              <w:t>V1.0</w:t>
+            </w:r>
           </w:p>
         </w:tc>
       </w:tr>
@@ -3840,13 +3898,21 @@
           <w:p>
             <w:pPr>
               <w:spacing w:after="120"/>
-              <w:jc w:val="both"/>
-              <w:rPr>
-                <w:rFonts w:ascii="Arial" w:eastAsia="Arial" w:hAnsi="Arial" w:cs="Arial"/>
-                <w:sz w:val="20"/>
-                <w:szCs w:val="20"/>
-              </w:rPr>
-            </w:pPr>
+              <w:jc w:val="center"/>
+              <w:rPr>
+                <w:rFonts w:ascii="Arial" w:eastAsia="Arial" w:hAnsi="Arial" w:cs="Arial"/>
+                <w:sz w:val="20"/>
+                <w:szCs w:val="20"/>
+              </w:rPr>
+            </w:pPr>
+            <w:r>
+              <w:rPr>
+                <w:rFonts w:ascii="Arial" w:eastAsia="Arial" w:hAnsi="Arial" w:cs="Arial"/>
+                <w:sz w:val="20"/>
+                <w:szCs w:val="20"/>
+              </w:rPr>
+              <w:t>V1.0</w:t>
+            </w:r>
           </w:p>
         </w:tc>
       </w:tr>
@@ -3952,13 +4018,21 @@
           <w:p>
             <w:pPr>
               <w:spacing w:after="120"/>
-              <w:jc w:val="both"/>
-              <w:rPr>
-                <w:rFonts w:ascii="Arial" w:eastAsia="Arial" w:hAnsi="Arial" w:cs="Arial"/>
-                <w:sz w:val="20"/>
-                <w:szCs w:val="20"/>
-              </w:rPr>
-            </w:pPr>
+              <w:jc w:val="center"/>
+              <w:rPr>
+                <w:rFonts w:ascii="Arial" w:eastAsia="Arial" w:hAnsi="Arial" w:cs="Arial"/>
+                <w:sz w:val="20"/>
+                <w:szCs w:val="20"/>
+              </w:rPr>
+            </w:pPr>
+            <w:r>
+              <w:rPr>
+                <w:rFonts w:ascii="Arial" w:eastAsia="Arial" w:hAnsi="Arial" w:cs="Arial"/>
+                <w:sz w:val="20"/>
+                <w:szCs w:val="20"/>
+              </w:rPr>
+              <w:t>V1.0</w:t>
+            </w:r>
           </w:p>
         </w:tc>
       </w:tr>
@@ -4064,13 +4138,21 @@
           <w:p>
             <w:pPr>
               <w:spacing w:after="120"/>
-              <w:jc w:val="both"/>
-              <w:rPr>
-                <w:rFonts w:ascii="Arial" w:eastAsia="Arial" w:hAnsi="Arial" w:cs="Arial"/>
-                <w:sz w:val="20"/>
-                <w:szCs w:val="20"/>
-              </w:rPr>
-            </w:pPr>
+              <w:jc w:val="center"/>
+              <w:rPr>
+                <w:rFonts w:ascii="Arial" w:eastAsia="Arial" w:hAnsi="Arial" w:cs="Arial"/>
+                <w:sz w:val="20"/>
+                <w:szCs w:val="20"/>
+              </w:rPr>
+            </w:pPr>
+            <w:r>
+              <w:rPr>
+                <w:rFonts w:ascii="Arial" w:eastAsia="Arial" w:hAnsi="Arial" w:cs="Arial"/>
+                <w:sz w:val="20"/>
+                <w:szCs w:val="20"/>
+              </w:rPr>
+              <w:t>V1.1</w:t>
+            </w:r>
           </w:p>
         </w:tc>
       </w:tr>
@@ -4176,13 +4258,21 @@
           <w:p>
             <w:pPr>
               <w:spacing w:after="120"/>
-              <w:jc w:val="both"/>
-              <w:rPr>
-                <w:rFonts w:ascii="Arial" w:eastAsia="Arial" w:hAnsi="Arial" w:cs="Arial"/>
-                <w:sz w:val="20"/>
-                <w:szCs w:val="20"/>
-              </w:rPr>
-            </w:pPr>
+              <w:jc w:val="center"/>
+              <w:rPr>
+                <w:rFonts w:ascii="Arial" w:eastAsia="Arial" w:hAnsi="Arial" w:cs="Arial"/>
+                <w:sz w:val="20"/>
+                <w:szCs w:val="20"/>
+              </w:rPr>
+            </w:pPr>
+            <w:r>
+              <w:rPr>
+                <w:rFonts w:ascii="Arial" w:eastAsia="Arial" w:hAnsi="Arial" w:cs="Arial"/>
+                <w:sz w:val="20"/>
+                <w:szCs w:val="20"/>
+              </w:rPr>
+              <w:t>V1.0</w:t>
+            </w:r>
           </w:p>
         </w:tc>
       </w:tr>
@@ -4288,13 +4378,21 @@
           <w:p>
             <w:pPr>
               <w:spacing w:after="120"/>
-              <w:jc w:val="both"/>
-              <w:rPr>
-                <w:rFonts w:ascii="Arial" w:eastAsia="Arial" w:hAnsi="Arial" w:cs="Arial"/>
-                <w:sz w:val="20"/>
-                <w:szCs w:val="20"/>
-              </w:rPr>
-            </w:pPr>
+              <w:jc w:val="center"/>
+              <w:rPr>
+                <w:rFonts w:ascii="Arial" w:eastAsia="Arial" w:hAnsi="Arial" w:cs="Arial"/>
+                <w:sz w:val="20"/>
+                <w:szCs w:val="20"/>
+              </w:rPr>
+            </w:pPr>
+            <w:r>
+              <w:rPr>
+                <w:rFonts w:ascii="Arial" w:eastAsia="Arial" w:hAnsi="Arial" w:cs="Arial"/>
+                <w:sz w:val="20"/>
+                <w:szCs w:val="20"/>
+              </w:rPr>
+              <w:t>V1.0</w:t>
+            </w:r>
           </w:p>
         </w:tc>
       </w:tr>
@@ -4400,13 +4498,21 @@
           <w:p>
             <w:pPr>
               <w:spacing w:after="120"/>
-              <w:jc w:val="both"/>
-              <w:rPr>
-                <w:rFonts w:ascii="Arial" w:eastAsia="Arial" w:hAnsi="Arial" w:cs="Arial"/>
-                <w:sz w:val="20"/>
-                <w:szCs w:val="20"/>
-              </w:rPr>
-            </w:pPr>
+              <w:jc w:val="center"/>
+              <w:rPr>
+                <w:rFonts w:ascii="Arial" w:eastAsia="Arial" w:hAnsi="Arial" w:cs="Arial"/>
+                <w:sz w:val="20"/>
+                <w:szCs w:val="20"/>
+              </w:rPr>
+            </w:pPr>
+            <w:r>
+              <w:rPr>
+                <w:rFonts w:ascii="Arial" w:eastAsia="Arial" w:hAnsi="Arial" w:cs="Arial"/>
+                <w:sz w:val="20"/>
+                <w:szCs w:val="20"/>
+              </w:rPr>
+              <w:t>V1.0</w:t>
+            </w:r>
           </w:p>
         </w:tc>
       </w:tr>
@@ -4512,13 +4618,21 @@
           <w:p>
             <w:pPr>
               <w:spacing w:after="120"/>
-              <w:jc w:val="both"/>
-              <w:rPr>
-                <w:rFonts w:ascii="Arial" w:eastAsia="Arial" w:hAnsi="Arial" w:cs="Arial"/>
-                <w:sz w:val="20"/>
-                <w:szCs w:val="20"/>
-              </w:rPr>
-            </w:pPr>
+              <w:jc w:val="center"/>
+              <w:rPr>
+                <w:rFonts w:ascii="Arial" w:eastAsia="Arial" w:hAnsi="Arial" w:cs="Arial"/>
+                <w:sz w:val="20"/>
+                <w:szCs w:val="20"/>
+              </w:rPr>
+            </w:pPr>
+            <w:r>
+              <w:rPr>
+                <w:rFonts w:ascii="Arial" w:eastAsia="Arial" w:hAnsi="Arial" w:cs="Arial"/>
+                <w:sz w:val="20"/>
+                <w:szCs w:val="20"/>
+              </w:rPr>
+              <w:t>V1.0</w:t>
+            </w:r>
           </w:p>
         </w:tc>
       </w:tr>
@@ -4548,6 +4662,7 @@
                 <w:sz w:val="20"/>
                 <w:szCs w:val="20"/>
               </w:rPr>
+              <w:lastRenderedPageBreak/>
               <w:t>Energy Management</w:t>
             </w:r>
           </w:p>
@@ -4624,13 +4739,21 @@
           <w:p>
             <w:pPr>
               <w:spacing w:after="120"/>
-              <w:jc w:val="both"/>
-              <w:rPr>
-                <w:rFonts w:ascii="Arial" w:eastAsia="Arial" w:hAnsi="Arial" w:cs="Arial"/>
-                <w:sz w:val="20"/>
-                <w:szCs w:val="20"/>
-              </w:rPr>
-            </w:pPr>
+              <w:jc w:val="center"/>
+              <w:rPr>
+                <w:rFonts w:ascii="Arial" w:eastAsia="Arial" w:hAnsi="Arial" w:cs="Arial"/>
+                <w:sz w:val="20"/>
+                <w:szCs w:val="20"/>
+              </w:rPr>
+            </w:pPr>
+            <w:r>
+              <w:rPr>
+                <w:rFonts w:ascii="Arial" w:eastAsia="Arial" w:hAnsi="Arial" w:cs="Arial"/>
+                <w:sz w:val="20"/>
+                <w:szCs w:val="20"/>
+              </w:rPr>
+              <w:t>V1.1</w:t>
+            </w:r>
           </w:p>
         </w:tc>
       </w:tr>
@@ -4736,13 +4859,21 @@
           <w:p>
             <w:pPr>
               <w:spacing w:after="120"/>
-              <w:jc w:val="both"/>
-              <w:rPr>
-                <w:rFonts w:ascii="Arial" w:eastAsia="Arial" w:hAnsi="Arial" w:cs="Arial"/>
-                <w:sz w:val="20"/>
-                <w:szCs w:val="20"/>
-              </w:rPr>
-            </w:pPr>
+              <w:jc w:val="center"/>
+              <w:rPr>
+                <w:rFonts w:ascii="Arial" w:eastAsia="Arial" w:hAnsi="Arial" w:cs="Arial"/>
+                <w:sz w:val="20"/>
+                <w:szCs w:val="20"/>
+              </w:rPr>
+            </w:pPr>
+            <w:r>
+              <w:rPr>
+                <w:rFonts w:ascii="Arial" w:eastAsia="Arial" w:hAnsi="Arial" w:cs="Arial"/>
+                <w:sz w:val="20"/>
+                <w:szCs w:val="20"/>
+              </w:rPr>
+              <w:t>V1.0</w:t>
+            </w:r>
           </w:p>
         </w:tc>
       </w:tr>
@@ -4848,13 +4979,21 @@
           <w:p>
             <w:pPr>
               <w:spacing w:after="120"/>
-              <w:jc w:val="both"/>
-              <w:rPr>
-                <w:rFonts w:ascii="Arial" w:eastAsia="Arial" w:hAnsi="Arial" w:cs="Arial"/>
-                <w:sz w:val="20"/>
-                <w:szCs w:val="20"/>
-              </w:rPr>
-            </w:pPr>
+              <w:jc w:val="center"/>
+              <w:rPr>
+                <w:rFonts w:ascii="Arial" w:eastAsia="Arial" w:hAnsi="Arial" w:cs="Arial"/>
+                <w:sz w:val="20"/>
+                <w:szCs w:val="20"/>
+              </w:rPr>
+            </w:pPr>
+            <w:r>
+              <w:rPr>
+                <w:rFonts w:ascii="Arial" w:eastAsia="Arial" w:hAnsi="Arial" w:cs="Arial"/>
+                <w:sz w:val="20"/>
+                <w:szCs w:val="20"/>
+              </w:rPr>
+              <w:t>V1.0</w:t>
+            </w:r>
           </w:p>
         </w:tc>
       </w:tr>
@@ -4960,13 +5099,21 @@
           <w:p>
             <w:pPr>
               <w:spacing w:after="120"/>
-              <w:jc w:val="both"/>
-              <w:rPr>
-                <w:rFonts w:ascii="Arial" w:eastAsia="Arial" w:hAnsi="Arial" w:cs="Arial"/>
-                <w:sz w:val="20"/>
-                <w:szCs w:val="20"/>
-              </w:rPr>
-            </w:pPr>
+              <w:jc w:val="center"/>
+              <w:rPr>
+                <w:rFonts w:ascii="Arial" w:eastAsia="Arial" w:hAnsi="Arial" w:cs="Arial"/>
+                <w:sz w:val="20"/>
+                <w:szCs w:val="20"/>
+              </w:rPr>
+            </w:pPr>
+            <w:r>
+              <w:rPr>
+                <w:rFonts w:ascii="Arial" w:eastAsia="Arial" w:hAnsi="Arial" w:cs="Arial"/>
+                <w:sz w:val="20"/>
+                <w:szCs w:val="20"/>
+              </w:rPr>
+              <w:t>V1.0</w:t>
+            </w:r>
           </w:p>
         </w:tc>
       </w:tr>
@@ -5072,13 +5219,21 @@
           <w:p>
             <w:pPr>
               <w:spacing w:after="120"/>
-              <w:jc w:val="both"/>
-              <w:rPr>
-                <w:rFonts w:ascii="Arial" w:eastAsia="Arial" w:hAnsi="Arial" w:cs="Arial"/>
-                <w:sz w:val="20"/>
-                <w:szCs w:val="20"/>
-              </w:rPr>
-            </w:pPr>
+              <w:jc w:val="center"/>
+              <w:rPr>
+                <w:rFonts w:ascii="Arial" w:eastAsia="Arial" w:hAnsi="Arial" w:cs="Arial"/>
+                <w:sz w:val="20"/>
+                <w:szCs w:val="20"/>
+              </w:rPr>
+            </w:pPr>
+            <w:r>
+              <w:rPr>
+                <w:rFonts w:ascii="Arial" w:eastAsia="Arial" w:hAnsi="Arial" w:cs="Arial"/>
+                <w:sz w:val="20"/>
+                <w:szCs w:val="20"/>
+              </w:rPr>
+              <w:t>V1.0</w:t>
+            </w:r>
           </w:p>
         </w:tc>
       </w:tr>
@@ -5184,13 +5339,21 @@
           <w:p>
             <w:pPr>
               <w:spacing w:after="120"/>
-              <w:jc w:val="both"/>
-              <w:rPr>
-                <w:rFonts w:ascii="Arial" w:eastAsia="Arial" w:hAnsi="Arial" w:cs="Arial"/>
-                <w:sz w:val="20"/>
-                <w:szCs w:val="20"/>
-              </w:rPr>
-            </w:pPr>
+              <w:jc w:val="center"/>
+              <w:rPr>
+                <w:rFonts w:ascii="Arial" w:eastAsia="Arial" w:hAnsi="Arial" w:cs="Arial"/>
+                <w:sz w:val="20"/>
+                <w:szCs w:val="20"/>
+              </w:rPr>
+            </w:pPr>
+            <w:r>
+              <w:rPr>
+                <w:rFonts w:ascii="Arial" w:eastAsia="Arial" w:hAnsi="Arial" w:cs="Arial"/>
+                <w:sz w:val="20"/>
+                <w:szCs w:val="20"/>
+              </w:rPr>
+              <w:t>V1.0</w:t>
+            </w:r>
           </w:p>
         </w:tc>
       </w:tr>
@@ -5220,7 +5383,6 @@
                 <w:sz w:val="20"/>
                 <w:szCs w:val="20"/>
               </w:rPr>
-              <w:lastRenderedPageBreak/>
               <w:t xml:space="preserve">System Features: </w:t>
             </w:r>
           </w:p>
@@ -5297,13 +5459,21 @@
           <w:p>
             <w:pPr>
               <w:spacing w:after="120"/>
-              <w:jc w:val="both"/>
-              <w:rPr>
-                <w:rFonts w:ascii="Arial" w:eastAsia="Arial" w:hAnsi="Arial" w:cs="Arial"/>
-                <w:sz w:val="20"/>
-                <w:szCs w:val="20"/>
-              </w:rPr>
-            </w:pPr>
+              <w:jc w:val="center"/>
+              <w:rPr>
+                <w:rFonts w:ascii="Arial" w:eastAsia="Arial" w:hAnsi="Arial" w:cs="Arial"/>
+                <w:sz w:val="20"/>
+                <w:szCs w:val="20"/>
+              </w:rPr>
+            </w:pPr>
+            <w:r>
+              <w:rPr>
+                <w:rFonts w:ascii="Arial" w:eastAsia="Arial" w:hAnsi="Arial" w:cs="Arial"/>
+                <w:sz w:val="20"/>
+                <w:szCs w:val="20"/>
+              </w:rPr>
+              <w:t>V1.0</w:t>
+            </w:r>
           </w:p>
         </w:tc>
       </w:tr>
@@ -5586,13 +5756,21 @@
           <w:p>
             <w:pPr>
               <w:spacing w:after="120"/>
-              <w:jc w:val="both"/>
-              <w:rPr>
-                <w:rFonts w:ascii="Arial" w:eastAsia="Arial" w:hAnsi="Arial" w:cs="Arial"/>
-                <w:sz w:val="20"/>
-                <w:szCs w:val="20"/>
-              </w:rPr>
-            </w:pPr>
+              <w:jc w:val="center"/>
+              <w:rPr>
+                <w:rFonts w:ascii="Arial" w:eastAsia="Arial" w:hAnsi="Arial" w:cs="Arial"/>
+                <w:sz w:val="20"/>
+                <w:szCs w:val="20"/>
+              </w:rPr>
+            </w:pPr>
+            <w:r>
+              <w:rPr>
+                <w:rFonts w:ascii="Arial" w:eastAsia="Arial" w:hAnsi="Arial" w:cs="Arial"/>
+                <w:sz w:val="20"/>
+                <w:szCs w:val="20"/>
+              </w:rPr>
+              <w:t>V1.0</w:t>
+            </w:r>
           </w:p>
         </w:tc>
       </w:tr>
@@ -5792,13 +5970,21 @@
           <w:p>
             <w:pPr>
               <w:spacing w:after="120"/>
-              <w:jc w:val="both"/>
-              <w:rPr>
-                <w:rFonts w:ascii="Arial" w:eastAsia="Arial" w:hAnsi="Arial" w:cs="Arial"/>
-                <w:sz w:val="20"/>
-                <w:szCs w:val="20"/>
-              </w:rPr>
-            </w:pPr>
+              <w:jc w:val="center"/>
+              <w:rPr>
+                <w:rFonts w:ascii="Arial" w:eastAsia="Arial" w:hAnsi="Arial" w:cs="Arial"/>
+                <w:sz w:val="20"/>
+                <w:szCs w:val="20"/>
+              </w:rPr>
+            </w:pPr>
+            <w:r>
+              <w:rPr>
+                <w:rFonts w:ascii="Arial" w:eastAsia="Arial" w:hAnsi="Arial" w:cs="Arial"/>
+                <w:sz w:val="20"/>
+                <w:szCs w:val="20"/>
+              </w:rPr>
+              <w:t>V1.0</w:t>
+            </w:r>
           </w:p>
         </w:tc>
       </w:tr>
@@ -5904,13 +6090,21 @@
           <w:p>
             <w:pPr>
               <w:spacing w:after="120"/>
-              <w:jc w:val="both"/>
-              <w:rPr>
-                <w:rFonts w:ascii="Arial" w:eastAsia="Arial" w:hAnsi="Arial" w:cs="Arial"/>
-                <w:sz w:val="20"/>
-                <w:szCs w:val="20"/>
-              </w:rPr>
-            </w:pPr>
+              <w:jc w:val="center"/>
+              <w:rPr>
+                <w:rFonts w:ascii="Arial" w:eastAsia="Arial" w:hAnsi="Arial" w:cs="Arial"/>
+                <w:sz w:val="20"/>
+                <w:szCs w:val="20"/>
+              </w:rPr>
+            </w:pPr>
+            <w:r>
+              <w:rPr>
+                <w:rFonts w:ascii="Arial" w:eastAsia="Arial" w:hAnsi="Arial" w:cs="Arial"/>
+                <w:sz w:val="20"/>
+                <w:szCs w:val="20"/>
+              </w:rPr>
+              <w:t>V1.0</w:t>
+            </w:r>
           </w:p>
         </w:tc>
       </w:tr>
@@ -6016,13 +6210,21 @@
           <w:p>
             <w:pPr>
               <w:spacing w:after="120"/>
-              <w:jc w:val="both"/>
-              <w:rPr>
-                <w:rFonts w:ascii="Arial" w:eastAsia="Arial" w:hAnsi="Arial" w:cs="Arial"/>
-                <w:sz w:val="20"/>
-                <w:szCs w:val="20"/>
-              </w:rPr>
-            </w:pPr>
+              <w:jc w:val="center"/>
+              <w:rPr>
+                <w:rFonts w:ascii="Arial" w:eastAsia="Arial" w:hAnsi="Arial" w:cs="Arial"/>
+                <w:sz w:val="20"/>
+                <w:szCs w:val="20"/>
+              </w:rPr>
+            </w:pPr>
+            <w:r>
+              <w:rPr>
+                <w:rFonts w:ascii="Arial" w:eastAsia="Arial" w:hAnsi="Arial" w:cs="Arial"/>
+                <w:sz w:val="20"/>
+                <w:szCs w:val="20"/>
+              </w:rPr>
+              <w:t>V1.0</w:t>
+            </w:r>
           </w:p>
         </w:tc>
       </w:tr>
@@ -6200,13 +6402,21 @@
           <w:p>
             <w:pPr>
               <w:spacing w:after="120"/>
-              <w:jc w:val="both"/>
-              <w:rPr>
-                <w:rFonts w:ascii="Arial" w:eastAsia="Arial" w:hAnsi="Arial" w:cs="Arial"/>
-                <w:sz w:val="20"/>
-                <w:szCs w:val="20"/>
-              </w:rPr>
-            </w:pPr>
+              <w:jc w:val="center"/>
+              <w:rPr>
+                <w:rFonts w:ascii="Arial" w:eastAsia="Arial" w:hAnsi="Arial" w:cs="Arial"/>
+                <w:sz w:val="20"/>
+                <w:szCs w:val="20"/>
+              </w:rPr>
+            </w:pPr>
+            <w:r>
+              <w:rPr>
+                <w:rFonts w:ascii="Arial" w:eastAsia="Arial" w:hAnsi="Arial" w:cs="Arial"/>
+                <w:sz w:val="20"/>
+                <w:szCs w:val="20"/>
+              </w:rPr>
+              <w:t>V1.0</w:t>
+            </w:r>
           </w:p>
         </w:tc>
       </w:tr>
@@ -6381,13 +6591,21 @@
           <w:p>
             <w:pPr>
               <w:spacing w:after="120"/>
-              <w:jc w:val="both"/>
-              <w:rPr>
-                <w:rFonts w:ascii="Arial" w:eastAsia="Arial" w:hAnsi="Arial" w:cs="Arial"/>
-                <w:sz w:val="20"/>
-                <w:szCs w:val="20"/>
-              </w:rPr>
-            </w:pPr>
+              <w:jc w:val="center"/>
+              <w:rPr>
+                <w:rFonts w:ascii="Arial" w:eastAsia="Arial" w:hAnsi="Arial" w:cs="Arial"/>
+                <w:sz w:val="20"/>
+                <w:szCs w:val="20"/>
+              </w:rPr>
+            </w:pPr>
+            <w:r>
+              <w:rPr>
+                <w:rFonts w:ascii="Arial" w:eastAsia="Arial" w:hAnsi="Arial" w:cs="Arial"/>
+                <w:sz w:val="20"/>
+                <w:szCs w:val="20"/>
+              </w:rPr>
+              <w:t>V1.0</w:t>
+            </w:r>
           </w:p>
         </w:tc>
       </w:tr>
@@ -6515,6 +6733,7 @@
                       <w:sz w:val="20"/>
                       <w:szCs w:val="20"/>
                     </w:rPr>
+                    <w:lastRenderedPageBreak/>
                     <w:t>User control mode</w:t>
                   </w:r>
                 </w:p>
@@ -6585,13 +6804,22 @@
           <w:p>
             <w:pPr>
               <w:spacing w:after="120"/>
-              <w:jc w:val="both"/>
-              <w:rPr>
-                <w:rFonts w:ascii="Arial" w:eastAsia="Arial" w:hAnsi="Arial" w:cs="Arial"/>
-                <w:sz w:val="20"/>
-                <w:szCs w:val="20"/>
-              </w:rPr>
-            </w:pPr>
+              <w:jc w:val="center"/>
+              <w:rPr>
+                <w:rFonts w:ascii="Arial" w:eastAsia="Arial" w:hAnsi="Arial" w:cs="Arial"/>
+                <w:sz w:val="20"/>
+                <w:szCs w:val="20"/>
+              </w:rPr>
+            </w:pPr>
+            <w:r>
+              <w:rPr>
+                <w:rFonts w:ascii="Arial" w:eastAsia="Arial" w:hAnsi="Arial" w:cs="Arial"/>
+                <w:sz w:val="20"/>
+                <w:szCs w:val="20"/>
+              </w:rPr>
+              <w:lastRenderedPageBreak/>
+              <w:t>V1.0</w:t>
+            </w:r>
           </w:p>
         </w:tc>
       </w:tr>
@@ -6621,6 +6849,7 @@
                 <w:sz w:val="20"/>
                 <w:szCs w:val="20"/>
               </w:rPr>
+              <w:lastRenderedPageBreak/>
               <w:t>Storage</w:t>
             </w:r>
           </w:p>
@@ -6782,13 +7011,21 @@
           <w:p>
             <w:pPr>
               <w:spacing w:after="120"/>
-              <w:jc w:val="both"/>
-              <w:rPr>
-                <w:rFonts w:ascii="Arial" w:eastAsia="Arial" w:hAnsi="Arial" w:cs="Arial"/>
-                <w:sz w:val="20"/>
-                <w:szCs w:val="20"/>
-              </w:rPr>
-            </w:pPr>
+              <w:jc w:val="center"/>
+              <w:rPr>
+                <w:rFonts w:ascii="Arial" w:eastAsia="Arial" w:hAnsi="Arial" w:cs="Arial"/>
+                <w:sz w:val="20"/>
+                <w:szCs w:val="20"/>
+              </w:rPr>
+            </w:pPr>
+            <w:r>
+              <w:rPr>
+                <w:rFonts w:ascii="Arial" w:eastAsia="Arial" w:hAnsi="Arial" w:cs="Arial"/>
+                <w:sz w:val="20"/>
+                <w:szCs w:val="20"/>
+              </w:rPr>
+              <w:t>V1.0</w:t>
+            </w:r>
           </w:p>
         </w:tc>
       </w:tr>
@@ -6894,13 +7131,21 @@
           <w:p>
             <w:pPr>
               <w:spacing w:after="120"/>
-              <w:jc w:val="both"/>
-              <w:rPr>
-                <w:rFonts w:ascii="Arial" w:eastAsia="Arial" w:hAnsi="Arial" w:cs="Arial"/>
-                <w:sz w:val="20"/>
-                <w:szCs w:val="20"/>
-              </w:rPr>
-            </w:pPr>
+              <w:jc w:val="center"/>
+              <w:rPr>
+                <w:rFonts w:ascii="Arial" w:eastAsia="Arial" w:hAnsi="Arial" w:cs="Arial"/>
+                <w:sz w:val="20"/>
+                <w:szCs w:val="20"/>
+              </w:rPr>
+            </w:pPr>
+            <w:r>
+              <w:rPr>
+                <w:rFonts w:ascii="Arial" w:eastAsia="Arial" w:hAnsi="Arial" w:cs="Arial"/>
+                <w:sz w:val="20"/>
+                <w:szCs w:val="20"/>
+              </w:rPr>
+              <w:t>V1.2</w:t>
+            </w:r>
           </w:p>
         </w:tc>
       </w:tr>
@@ -7006,13 +7251,21 @@
           <w:p>
             <w:pPr>
               <w:spacing w:after="120"/>
-              <w:jc w:val="both"/>
-              <w:rPr>
-                <w:rFonts w:ascii="Arial" w:eastAsia="Arial" w:hAnsi="Arial" w:cs="Arial"/>
-                <w:sz w:val="20"/>
-                <w:szCs w:val="20"/>
-              </w:rPr>
-            </w:pPr>
+              <w:jc w:val="center"/>
+              <w:rPr>
+                <w:rFonts w:ascii="Arial" w:eastAsia="Arial" w:hAnsi="Arial" w:cs="Arial"/>
+                <w:sz w:val="20"/>
+                <w:szCs w:val="20"/>
+              </w:rPr>
+            </w:pPr>
+            <w:r>
+              <w:rPr>
+                <w:rFonts w:ascii="Arial" w:eastAsia="Arial" w:hAnsi="Arial" w:cs="Arial"/>
+                <w:sz w:val="20"/>
+                <w:szCs w:val="20"/>
+              </w:rPr>
+              <w:t>V1.0</w:t>
+            </w:r>
           </w:p>
         </w:tc>
       </w:tr>
@@ -7042,7 +7295,6 @@
                 <w:sz w:val="20"/>
                 <w:szCs w:val="20"/>
               </w:rPr>
-              <w:lastRenderedPageBreak/>
               <w:t xml:space="preserve">Routine Activities </w:t>
             </w:r>
           </w:p>
@@ -7119,13 +7371,21 @@
           <w:p>
             <w:pPr>
               <w:spacing w:after="120"/>
-              <w:jc w:val="both"/>
-              <w:rPr>
-                <w:rFonts w:ascii="Arial" w:eastAsia="Arial" w:hAnsi="Arial" w:cs="Arial"/>
-                <w:sz w:val="20"/>
-                <w:szCs w:val="20"/>
-              </w:rPr>
-            </w:pPr>
+              <w:jc w:val="center"/>
+              <w:rPr>
+                <w:rFonts w:ascii="Arial" w:eastAsia="Arial" w:hAnsi="Arial" w:cs="Arial"/>
+                <w:sz w:val="20"/>
+                <w:szCs w:val="20"/>
+              </w:rPr>
+            </w:pPr>
+            <w:r>
+              <w:rPr>
+                <w:rFonts w:ascii="Arial" w:eastAsia="Arial" w:hAnsi="Arial" w:cs="Arial"/>
+                <w:sz w:val="20"/>
+                <w:szCs w:val="20"/>
+              </w:rPr>
+              <w:t>V1.1</w:t>
+            </w:r>
           </w:p>
         </w:tc>
       </w:tr>
@@ -7231,13 +7491,21 @@
           <w:p>
             <w:pPr>
               <w:spacing w:after="120"/>
-              <w:jc w:val="both"/>
-              <w:rPr>
-                <w:rFonts w:ascii="Arial" w:eastAsia="Arial" w:hAnsi="Arial" w:cs="Arial"/>
-                <w:sz w:val="20"/>
-                <w:szCs w:val="20"/>
-              </w:rPr>
-            </w:pPr>
+              <w:jc w:val="center"/>
+              <w:rPr>
+                <w:rFonts w:ascii="Arial" w:eastAsia="Arial" w:hAnsi="Arial" w:cs="Arial"/>
+                <w:sz w:val="20"/>
+                <w:szCs w:val="20"/>
+              </w:rPr>
+            </w:pPr>
+            <w:r>
+              <w:rPr>
+                <w:rFonts w:ascii="Arial" w:eastAsia="Arial" w:hAnsi="Arial" w:cs="Arial"/>
+                <w:sz w:val="20"/>
+                <w:szCs w:val="20"/>
+              </w:rPr>
+              <w:t>V1.0</w:t>
+            </w:r>
           </w:p>
         </w:tc>
       </w:tr>
@@ -7438,13 +7706,21 @@
           <w:p>
             <w:pPr>
               <w:spacing w:after="120"/>
-              <w:jc w:val="both"/>
-              <w:rPr>
-                <w:rFonts w:ascii="Arial" w:eastAsia="Arial" w:hAnsi="Arial" w:cs="Arial"/>
-                <w:sz w:val="20"/>
-                <w:szCs w:val="20"/>
-              </w:rPr>
-            </w:pPr>
+              <w:jc w:val="center"/>
+              <w:rPr>
+                <w:rFonts w:ascii="Arial" w:eastAsia="Arial" w:hAnsi="Arial" w:cs="Arial"/>
+                <w:sz w:val="20"/>
+                <w:szCs w:val="20"/>
+              </w:rPr>
+            </w:pPr>
+            <w:r>
+              <w:rPr>
+                <w:rFonts w:ascii="Arial" w:eastAsia="Arial" w:hAnsi="Arial" w:cs="Arial"/>
+                <w:sz w:val="20"/>
+                <w:szCs w:val="20"/>
+              </w:rPr>
+              <w:t>V1.0</w:t>
+            </w:r>
           </w:p>
         </w:tc>
       </w:tr>
@@ -7564,7 +7840,39 @@
                       <w:sz w:val="20"/>
                       <w:szCs w:val="20"/>
                     </w:rPr>
-                    <w:t>automated Call 911 in case of intrusion/break-in</w:t>
+                    <w:t>A</w:t>
+                  </w:r>
+                  <w:r>
+                    <w:rPr>
+                      <w:rFonts w:ascii="Arial" w:eastAsia="Arial" w:hAnsi="Arial" w:cs="Arial"/>
+                      <w:sz w:val="20"/>
+                      <w:szCs w:val="20"/>
+                    </w:rPr>
+                    <w:t>utomated c</w:t>
+                  </w:r>
+                  <w:r>
+                    <w:rPr>
+                      <w:rFonts w:ascii="Arial" w:eastAsia="Arial" w:hAnsi="Arial" w:cs="Arial"/>
+                      <w:sz w:val="20"/>
+                      <w:szCs w:val="20"/>
+                    </w:rPr>
+                    <w:t xml:space="preserve">all </w:t>
+                  </w:r>
+                  <w:r>
+                    <w:rPr>
+                      <w:rFonts w:ascii="Arial" w:eastAsia="Arial" w:hAnsi="Arial" w:cs="Arial"/>
+                      <w:sz w:val="20"/>
+                      <w:szCs w:val="20"/>
+                    </w:rPr>
+                    <w:t xml:space="preserve">to </w:t>
+                  </w:r>
+                  <w:r>
+                    <w:rPr>
+                      <w:rFonts w:ascii="Arial" w:eastAsia="Arial" w:hAnsi="Arial" w:cs="Arial"/>
+                      <w:sz w:val="20"/>
+                      <w:szCs w:val="20"/>
+                    </w:rPr>
+                    <w:t>911 in case of intrusion/break-in</w:t>
                   </w:r>
                 </w:p>
               </w:tc>
@@ -7596,7 +7904,55 @@
                       <w:sz w:val="20"/>
                       <w:szCs w:val="20"/>
                     </w:rPr>
-                    <w:t xml:space="preserve">automated fire extinguishers </w:t>
+                    <w:t>A</w:t>
+                  </w:r>
+                  <w:r>
+                    <w:rPr>
+                      <w:rFonts w:ascii="Arial" w:eastAsia="Arial" w:hAnsi="Arial" w:cs="Arial"/>
+                      <w:sz w:val="20"/>
+                      <w:szCs w:val="20"/>
+                    </w:rPr>
+                    <w:t xml:space="preserve">utomated </w:t>
+                  </w:r>
+                  <w:r>
+                    <w:rPr>
+                      <w:rFonts w:ascii="Arial" w:eastAsia="Arial" w:hAnsi="Arial" w:cs="Arial"/>
+                      <w:sz w:val="20"/>
+                      <w:szCs w:val="20"/>
+                    </w:rPr>
+                    <w:t xml:space="preserve">call </w:t>
+                  </w:r>
+                  <w:r>
+                    <w:rPr>
+                      <w:rFonts w:ascii="Arial" w:eastAsia="Arial" w:hAnsi="Arial" w:cs="Arial"/>
+                      <w:sz w:val="20"/>
+                      <w:szCs w:val="20"/>
+                    </w:rPr>
+                    <w:t xml:space="preserve">to </w:t>
+                  </w:r>
+                  <w:r>
+                    <w:rPr>
+                      <w:rFonts w:ascii="Arial" w:eastAsia="Arial" w:hAnsi="Arial" w:cs="Arial"/>
+                      <w:sz w:val="20"/>
+                      <w:szCs w:val="20"/>
+                    </w:rPr>
+                    <w:t xml:space="preserve">fire </w:t>
+                  </w:r>
+                  <w:r>
+                    <w:rPr>
+                      <w:rFonts w:ascii="Arial" w:eastAsia="Arial" w:hAnsi="Arial" w:cs="Arial"/>
+                      <w:sz w:val="20"/>
+                      <w:szCs w:val="20"/>
+                    </w:rPr>
+                    <w:t>control department</w:t>
+                  </w:r>
+                  <w:r>
+                    <w:rPr>
+                      <w:rFonts w:ascii="Arial" w:eastAsia="Arial" w:hAnsi="Arial" w:cs="Arial"/>
+                      <w:sz w:val="20"/>
+                      <w:szCs w:val="20"/>
+                    </w:rPr>
+                    <w:t xml:space="preserve"> </w:t>
                   </w:r>
                 </w:p>
               </w:tc>
@@ -7627,13 +7983,21 @@
           <w:p>
             <w:pPr>
               <w:spacing w:after="120"/>
-              <w:jc w:val="both"/>
-              <w:rPr>
-                <w:rFonts w:ascii="Arial" w:eastAsia="Arial" w:hAnsi="Arial" w:cs="Arial"/>
-                <w:sz w:val="20"/>
-                <w:szCs w:val="20"/>
-              </w:rPr>
-            </w:pPr>
+              <w:jc w:val="center"/>
+              <w:rPr>
+                <w:rFonts w:ascii="Arial" w:eastAsia="Arial" w:hAnsi="Arial" w:cs="Arial"/>
+                <w:sz w:val="20"/>
+                <w:szCs w:val="20"/>
+              </w:rPr>
+            </w:pPr>
+            <w:r>
+              <w:rPr>
+                <w:rFonts w:ascii="Arial" w:eastAsia="Arial" w:hAnsi="Arial" w:cs="Arial"/>
+                <w:sz w:val="20"/>
+                <w:szCs w:val="20"/>
+              </w:rPr>
+              <w:t>V1.1</w:t>
+            </w:r>
           </w:p>
         </w:tc>
       </w:tr>
@@ -7646,8 +8010,8 @@
           <w:numId w:val="3"/>
         </w:numPr>
       </w:pPr>
-      <w:bookmarkStart w:id="2" w:name="_xaky24juhf6u" w:colFirst="0" w:colLast="0"/>
-      <w:bookmarkEnd w:id="2"/>
+      <w:bookmarkStart w:id="1" w:name="_xaky24juhf6u" w:colFirst="0" w:colLast="0"/>
+      <w:bookmarkEnd w:id="1"/>
       <w:r>
         <w:t>Alternatives and Competition</w:t>
       </w:r>
@@ -7690,25 +8054,91 @@
         <w:jc w:val="both"/>
         <w:rPr>
           <w:rFonts w:ascii="Arial" w:eastAsia="Arial" w:hAnsi="Arial" w:cs="Arial"/>
-          <w:sz w:val="22"/>
-          <w:szCs w:val="22"/>
+          <w:sz w:val="20"/>
+          <w:szCs w:val="20"/>
         </w:rPr>
       </w:pPr>
       <w:r>
         <w:rPr>
           <w:rFonts w:ascii="Arial" w:eastAsia="Arial" w:hAnsi="Arial" w:cs="Arial"/>
-          <w:sz w:val="22"/>
-          <w:szCs w:val="22"/>
-        </w:rPr>
-        <w:t>ADT is a 145 years old company which offers one of the top most Smart home solutions. ADT is a customizable, pro-installed home security system with continuous monitoring. ADT has evolved beyond home monitor</w:t>
+          <w:sz w:val="20"/>
+          <w:szCs w:val="20"/>
+        </w:rPr>
+        <w:t xml:space="preserve">ADT is a 145 years old company which offers </w:t>
       </w:r>
       <w:r>
         <w:rPr>
           <w:rFonts w:ascii="Arial" w:eastAsia="Arial" w:hAnsi="Arial" w:cs="Arial"/>
-          <w:sz w:val="22"/>
-          <w:szCs w:val="22"/>
-        </w:rPr>
-        <w:t>ing into connected home automation appliances, devices and detectors, including through popular smart home assistants Alexa and Google.</w:t>
+          <w:sz w:val="20"/>
+          <w:szCs w:val="20"/>
+        </w:rPr>
+        <w:t>som</w:t>
+      </w:r>
+      <w:r>
+        <w:rPr>
+          <w:rFonts w:ascii="Arial" w:eastAsia="Arial" w:hAnsi="Arial" w:cs="Arial"/>
+          <w:sz w:val="20"/>
+          <w:szCs w:val="20"/>
+        </w:rPr>
+        <w:t>e of the smartest home solutions</w:t>
+      </w:r>
+      <w:r>
+        <w:rPr>
+          <w:rFonts w:ascii="Arial" w:eastAsia="Arial" w:hAnsi="Arial" w:cs="Arial"/>
+          <w:sz w:val="20"/>
+          <w:szCs w:val="20"/>
+        </w:rPr>
+        <w:t xml:space="preserve"> available in the market</w:t>
+      </w:r>
+      <w:r>
+        <w:rPr>
+          <w:rFonts w:ascii="Arial" w:eastAsia="Arial" w:hAnsi="Arial" w:cs="Arial"/>
+          <w:sz w:val="20"/>
+          <w:szCs w:val="20"/>
+        </w:rPr>
+        <w:t xml:space="preserve">. ADT is a customizable, pro-installed home security system with continuous monitoring. ADT has evolved beyond home monitoring into connected home automation appliances, devices and detectors, including through popular smart home assistants </w:t>
+      </w:r>
+      <w:r>
+        <w:rPr>
+          <w:rFonts w:ascii="Arial" w:eastAsia="Arial" w:hAnsi="Arial" w:cs="Arial"/>
+          <w:sz w:val="20"/>
+          <w:szCs w:val="20"/>
+        </w:rPr>
+        <w:t xml:space="preserve">Amazon </w:t>
+      </w:r>
+      <w:proofErr w:type="spellStart"/>
+      <w:r>
+        <w:rPr>
+          <w:rFonts w:ascii="Arial" w:eastAsia="Arial" w:hAnsi="Arial" w:cs="Arial"/>
+          <w:sz w:val="20"/>
+          <w:szCs w:val="20"/>
+        </w:rPr>
+        <w:t>Alexa</w:t>
+      </w:r>
+      <w:proofErr w:type="spellEnd"/>
+      <w:r>
+        <w:rPr>
+          <w:rFonts w:ascii="Arial" w:eastAsia="Arial" w:hAnsi="Arial" w:cs="Arial"/>
+          <w:sz w:val="20"/>
+          <w:szCs w:val="20"/>
+        </w:rPr>
+        <w:t xml:space="preserve"> and Google</w:t>
+      </w:r>
+      <w:r>
+        <w:rPr>
+          <w:rFonts w:ascii="Arial" w:eastAsia="Arial" w:hAnsi="Arial" w:cs="Arial"/>
+          <w:sz w:val="20"/>
+          <w:szCs w:val="20"/>
+        </w:rPr>
+        <w:t xml:space="preserve"> Home</w:t>
+      </w:r>
+      <w:r>
+        <w:rPr>
+          <w:rFonts w:ascii="Arial" w:eastAsia="Arial" w:hAnsi="Arial" w:cs="Arial"/>
+          <w:sz w:val="20"/>
+          <w:szCs w:val="20"/>
+        </w:rPr>
+        <w:t>.</w:t>
       </w:r>
     </w:p>
     <w:p>
@@ -7717,6 +8147,7 @@
         <w:jc w:val="both"/>
         <w:rPr>
           <w:rFonts w:ascii="Arial" w:eastAsia="Arial" w:hAnsi="Arial" w:cs="Arial"/>
+          <w:b/>
           <w:sz w:val="22"/>
           <w:szCs w:val="22"/>
         </w:rPr>
@@ -7727,55 +8158,56 @@
           <w:sz w:val="22"/>
           <w:szCs w:val="22"/>
         </w:rPr>
-        <w:t xml:space="preserve">             pros:</w:t>
+        <w:t xml:space="preserve">             </w:t>
+      </w:r>
+      <w:r>
+        <w:rPr>
+          <w:rFonts w:ascii="Arial" w:eastAsia="Arial" w:hAnsi="Arial" w:cs="Arial"/>
+          <w:b/>
+          <w:sz w:val="22"/>
+          <w:szCs w:val="22"/>
+        </w:rPr>
+        <w:t>Pros:</w:t>
       </w:r>
     </w:p>
     <w:p>
       <w:pPr>
         <w:numPr>
           <w:ilvl w:val="1"/>
-          <w:numId w:val="18"/>
+          <w:numId w:val="19"/>
         </w:numPr>
         <w:jc w:val="both"/>
         <w:rPr>
-          <w:sz w:val="22"/>
-          <w:szCs w:val="22"/>
+          <w:sz w:val="20"/>
+          <w:szCs w:val="20"/>
         </w:rPr>
       </w:pPr>
       <w:r>
         <w:rPr>
           <w:rFonts w:ascii="Arial" w:eastAsia="Arial" w:hAnsi="Arial" w:cs="Arial"/>
-          <w:sz w:val="22"/>
-          <w:szCs w:val="22"/>
-        </w:rPr>
-        <w:t>Five Diamond Certification from TMA (The Monitoring Services) and ULC Certification for the outstandi</w:t>
-      </w:r>
-      <w:r>
-        <w:rPr>
-          <w:rFonts w:ascii="Arial" w:eastAsia="Arial" w:hAnsi="Arial" w:cs="Arial"/>
-          <w:sz w:val="22"/>
-          <w:szCs w:val="22"/>
-        </w:rPr>
-        <w:t>ng Monitoring Services.</w:t>
+          <w:sz w:val="20"/>
+          <w:szCs w:val="20"/>
+        </w:rPr>
+        <w:t>Five Diamond Certification from TMA (The Monitoring Services) and ULC Certification for the outstanding Monitoring Services.</w:t>
       </w:r>
     </w:p>
     <w:p>
       <w:pPr>
         <w:numPr>
           <w:ilvl w:val="1"/>
-          <w:numId w:val="18"/>
+          <w:numId w:val="19"/>
         </w:numPr>
         <w:jc w:val="both"/>
         <w:rPr>
-          <w:sz w:val="22"/>
-          <w:szCs w:val="22"/>
+          <w:sz w:val="20"/>
+          <w:szCs w:val="20"/>
         </w:rPr>
       </w:pPr>
       <w:r>
         <w:rPr>
           <w:rFonts w:ascii="Arial" w:eastAsia="Arial" w:hAnsi="Arial" w:cs="Arial"/>
-          <w:sz w:val="22"/>
-          <w:szCs w:val="22"/>
+          <w:sz w:val="20"/>
+          <w:szCs w:val="20"/>
         </w:rPr>
         <w:t>125 years of Security Expertise.</w:t>
       </w:r>
@@ -7784,19 +8216,19 @@
       <w:pPr>
         <w:numPr>
           <w:ilvl w:val="1"/>
-          <w:numId w:val="18"/>
+          <w:numId w:val="19"/>
         </w:numPr>
         <w:jc w:val="both"/>
         <w:rPr>
-          <w:sz w:val="22"/>
-          <w:szCs w:val="22"/>
+          <w:sz w:val="20"/>
+          <w:szCs w:val="20"/>
         </w:rPr>
       </w:pPr>
       <w:r>
         <w:rPr>
           <w:rFonts w:ascii="Arial" w:eastAsia="Arial" w:hAnsi="Arial" w:cs="Arial"/>
-          <w:sz w:val="22"/>
-          <w:szCs w:val="22"/>
+          <w:sz w:val="20"/>
+          <w:szCs w:val="20"/>
         </w:rPr>
         <w:t>24/7 professional monitoring.</w:t>
       </w:r>
@@ -7805,40 +8237,40 @@
       <w:pPr>
         <w:numPr>
           <w:ilvl w:val="1"/>
-          <w:numId w:val="18"/>
+          <w:numId w:val="19"/>
         </w:numPr>
         <w:jc w:val="both"/>
         <w:rPr>
-          <w:sz w:val="22"/>
-          <w:szCs w:val="22"/>
+          <w:sz w:val="20"/>
+          <w:szCs w:val="20"/>
         </w:rPr>
       </w:pPr>
       <w:r>
         <w:rPr>
           <w:rFonts w:ascii="Arial" w:eastAsia="Arial" w:hAnsi="Arial" w:cs="Arial"/>
-          <w:sz w:val="22"/>
-          <w:szCs w:val="22"/>
-        </w:rPr>
-        <w:t>temperature fluctuation protection.</w:t>
+          <w:sz w:val="20"/>
+          <w:szCs w:val="20"/>
+        </w:rPr>
+        <w:t>Temperature fluctuation protection.</w:t>
       </w:r>
     </w:p>
     <w:p>
       <w:pPr>
         <w:numPr>
           <w:ilvl w:val="1"/>
-          <w:numId w:val="18"/>
+          <w:numId w:val="19"/>
         </w:numPr>
         <w:jc w:val="both"/>
         <w:rPr>
-          <w:sz w:val="22"/>
-          <w:szCs w:val="22"/>
+          <w:sz w:val="20"/>
+          <w:szCs w:val="20"/>
         </w:rPr>
       </w:pPr>
       <w:r>
         <w:rPr>
           <w:rFonts w:ascii="Arial" w:eastAsia="Arial" w:hAnsi="Arial" w:cs="Arial"/>
-          <w:sz w:val="22"/>
-          <w:szCs w:val="22"/>
+          <w:sz w:val="20"/>
+          <w:szCs w:val="20"/>
         </w:rPr>
         <w:t>CO Monitoring.</w:t>
       </w:r>
@@ -7847,19 +8279,19 @@
       <w:pPr>
         <w:numPr>
           <w:ilvl w:val="1"/>
-          <w:numId w:val="18"/>
+          <w:numId w:val="19"/>
         </w:numPr>
         <w:jc w:val="both"/>
         <w:rPr>
-          <w:sz w:val="22"/>
-          <w:szCs w:val="22"/>
+          <w:sz w:val="20"/>
+          <w:szCs w:val="20"/>
         </w:rPr>
       </w:pPr>
       <w:r>
         <w:rPr>
           <w:rFonts w:ascii="Arial" w:eastAsia="Arial" w:hAnsi="Arial" w:cs="Arial"/>
-          <w:sz w:val="22"/>
-          <w:szCs w:val="22"/>
+          <w:sz w:val="20"/>
+          <w:szCs w:val="20"/>
         </w:rPr>
         <w:t>Fire Monitoring.</w:t>
       </w:r>
@@ -7868,19 +8300,19 @@
       <w:pPr>
         <w:numPr>
           <w:ilvl w:val="1"/>
-          <w:numId w:val="18"/>
+          <w:numId w:val="19"/>
         </w:numPr>
         <w:jc w:val="both"/>
         <w:rPr>
-          <w:sz w:val="22"/>
-          <w:szCs w:val="22"/>
+          <w:sz w:val="20"/>
+          <w:szCs w:val="20"/>
         </w:rPr>
       </w:pPr>
       <w:r>
         <w:rPr>
           <w:rFonts w:ascii="Arial" w:eastAsia="Arial" w:hAnsi="Arial" w:cs="Arial"/>
-          <w:sz w:val="22"/>
-          <w:szCs w:val="22"/>
+          <w:sz w:val="20"/>
+          <w:szCs w:val="20"/>
         </w:rPr>
         <w:t>Flood protection.</w:t>
       </w:r>
@@ -7889,7 +8321,7 @@
       <w:pPr>
         <w:numPr>
           <w:ilvl w:val="1"/>
-          <w:numId w:val="18"/>
+          <w:numId w:val="19"/>
         </w:numPr>
         <w:spacing w:after="120"/>
         <w:jc w:val="both"/>
@@ -7901,8 +8333,8 @@
       <w:r>
         <w:rPr>
           <w:rFonts w:ascii="Arial" w:eastAsia="Arial" w:hAnsi="Arial" w:cs="Arial"/>
-          <w:sz w:val="22"/>
-          <w:szCs w:val="22"/>
+          <w:sz w:val="20"/>
+          <w:szCs w:val="20"/>
         </w:rPr>
         <w:t>6-Month Money-Back Guarantee if any issues.</w:t>
       </w:r>
@@ -7913,37 +8345,68 @@
         <w:ind w:left="720"/>
         <w:jc w:val="both"/>
         <w:rPr>
-          <w:rFonts w:ascii="Arial" w:eastAsia="Arial" w:hAnsi="Arial" w:cs="Arial"/>
           <w:sz w:val="22"/>
           <w:szCs w:val="22"/>
         </w:rPr>
       </w:pPr>
-      <w:r>
-        <w:rPr>
-          <w:rFonts w:ascii="Arial" w:eastAsia="Arial" w:hAnsi="Arial" w:cs="Arial"/>
+    </w:p>
+    <w:p>
+      <w:pPr>
+        <w:spacing w:after="120"/>
+        <w:ind w:left="720"/>
+        <w:jc w:val="both"/>
+        <w:rPr>
+          <w:rFonts w:ascii="Arial" w:eastAsia="Arial" w:hAnsi="Arial" w:cs="Arial"/>
+          <w:b/>
           <w:sz w:val="22"/>
           <w:szCs w:val="22"/>
         </w:rPr>
-        <w:t xml:space="preserve"> cons:</w:t>
+      </w:pPr>
+      <w:r>
+        <w:rPr>
+          <w:rFonts w:ascii="Arial" w:eastAsia="Arial" w:hAnsi="Arial" w:cs="Arial"/>
+          <w:sz w:val="22"/>
+          <w:szCs w:val="22"/>
+        </w:rPr>
+        <w:lastRenderedPageBreak/>
+        <w:t xml:space="preserve"> </w:t>
+      </w:r>
+      <w:r>
+        <w:rPr>
+          <w:rFonts w:ascii="Arial" w:eastAsia="Arial" w:hAnsi="Arial" w:cs="Arial"/>
+          <w:b/>
+          <w:sz w:val="22"/>
+          <w:szCs w:val="22"/>
+        </w:rPr>
+        <w:t>C</w:t>
+      </w:r>
+      <w:r>
+        <w:rPr>
+          <w:rFonts w:ascii="Arial" w:eastAsia="Arial" w:hAnsi="Arial" w:cs="Arial"/>
+          <w:b/>
+          <w:sz w:val="22"/>
+          <w:szCs w:val="22"/>
+        </w:rPr>
+        <w:t>ons:</w:t>
       </w:r>
     </w:p>
     <w:p>
       <w:pPr>
         <w:numPr>
           <w:ilvl w:val="1"/>
-          <w:numId w:val="18"/>
+          <w:numId w:val="19"/>
         </w:numPr>
         <w:jc w:val="both"/>
         <w:rPr>
-          <w:sz w:val="22"/>
-          <w:szCs w:val="22"/>
+          <w:sz w:val="20"/>
+          <w:szCs w:val="20"/>
         </w:rPr>
       </w:pPr>
       <w:r>
         <w:rPr>
           <w:rFonts w:ascii="Arial" w:eastAsia="Arial" w:hAnsi="Arial" w:cs="Arial"/>
-          <w:sz w:val="22"/>
-          <w:szCs w:val="22"/>
+          <w:sz w:val="20"/>
+          <w:szCs w:val="20"/>
         </w:rPr>
         <w:t>Complicated Security Systems.</w:t>
       </w:r>
@@ -7952,19 +8415,19 @@
       <w:pPr>
         <w:numPr>
           <w:ilvl w:val="1"/>
-          <w:numId w:val="18"/>
+          <w:numId w:val="19"/>
         </w:numPr>
         <w:jc w:val="both"/>
         <w:rPr>
-          <w:sz w:val="22"/>
-          <w:szCs w:val="22"/>
+          <w:sz w:val="20"/>
+          <w:szCs w:val="20"/>
         </w:rPr>
       </w:pPr>
       <w:r>
         <w:rPr>
           <w:rFonts w:ascii="Arial" w:eastAsia="Arial" w:hAnsi="Arial" w:cs="Arial"/>
-          <w:sz w:val="22"/>
-          <w:szCs w:val="22"/>
+          <w:sz w:val="20"/>
+          <w:szCs w:val="20"/>
         </w:rPr>
         <w:t>ADT uses third party devices which can sometimes affect the quality of the service.</w:t>
       </w:r>
@@ -7973,20 +8436,20 @@
       <w:pPr>
         <w:numPr>
           <w:ilvl w:val="1"/>
-          <w:numId w:val="18"/>
+          <w:numId w:val="19"/>
         </w:numPr>
         <w:spacing w:after="120"/>
         <w:jc w:val="both"/>
         <w:rPr>
-          <w:sz w:val="22"/>
-          <w:szCs w:val="22"/>
+          <w:sz w:val="20"/>
+          <w:szCs w:val="20"/>
         </w:rPr>
       </w:pPr>
       <w:r>
         <w:rPr>
           <w:rFonts w:ascii="Arial" w:eastAsia="Arial" w:hAnsi="Arial" w:cs="Arial"/>
-          <w:sz w:val="22"/>
-          <w:szCs w:val="22"/>
+          <w:sz w:val="20"/>
+          <w:szCs w:val="20"/>
         </w:rPr>
         <w:t>36 months contract.</w:t>
       </w:r>
@@ -8007,7 +8470,7 @@
       <w:pPr>
         <w:numPr>
           <w:ilvl w:val="0"/>
-          <w:numId w:val="18"/>
+          <w:numId w:val="19"/>
         </w:numPr>
         <w:spacing w:after="120"/>
         <w:jc w:val="both"/>
@@ -8031,25 +8494,7 @@
           <w:sz w:val="22"/>
           <w:szCs w:val="22"/>
         </w:rPr>
-        <w:t xml:space="preserve">Bell </w:t>
-      </w:r>
-      <w:r>
-        <w:rPr>
-          <w:rFonts w:ascii="Arial" w:eastAsia="Arial" w:hAnsi="Arial" w:cs="Arial"/>
-          <w:b/>
-          <w:sz w:val="22"/>
-          <w:szCs w:val="22"/>
-        </w:rPr>
-        <w:t>C</w:t>
-      </w:r>
-      <w:r>
-        <w:rPr>
-          <w:rFonts w:ascii="Arial" w:eastAsia="Arial" w:hAnsi="Arial" w:cs="Arial"/>
-          <w:b/>
-          <w:sz w:val="22"/>
-          <w:szCs w:val="22"/>
-        </w:rPr>
-        <w:t>anada</w:t>
+        <w:t>Bell Canada</w:t>
       </w:r>
       <w:r>
         <w:rPr>
@@ -8067,74 +8512,33 @@
         <w:jc w:val="both"/>
         <w:rPr>
           <w:rFonts w:ascii="Arial" w:eastAsia="Arial" w:hAnsi="Arial" w:cs="Arial"/>
-          <w:sz w:val="22"/>
-          <w:szCs w:val="22"/>
+          <w:sz w:val="20"/>
+          <w:szCs w:val="20"/>
         </w:rPr>
       </w:pPr>
       <w:r>
         <w:rPr>
           <w:rFonts w:ascii="Arial" w:eastAsia="Arial" w:hAnsi="Arial" w:cs="Arial"/>
-          <w:sz w:val="22"/>
-          <w:szCs w:val="22"/>
-        </w:rPr>
-        <w:t xml:space="preserve">Leveraging the power of our world-class wireless and </w:t>
+          <w:sz w:val="20"/>
+          <w:szCs w:val="20"/>
+        </w:rPr>
+        <w:t>Leveraging the power of our world-class wireless and fiber networks, BCE delivers a wide range of service innovations to consumers, businesses and government customers across Canada including LTE Advanced, Fibe</w:t>
       </w:r>
       <w:r>
         <w:rPr>
           <w:rFonts w:ascii="Arial" w:eastAsia="Arial" w:hAnsi="Arial" w:cs="Arial"/>
-          <w:sz w:val="22"/>
-          <w:szCs w:val="22"/>
-        </w:rPr>
-        <w:t>fiber</w:t>
+          <w:sz w:val="20"/>
+          <w:szCs w:val="20"/>
+        </w:rPr>
+        <w:t>r</w:t>
       </w:r>
       <w:r>
         <w:rPr>
           <w:rFonts w:ascii="Arial" w:eastAsia="Arial" w:hAnsi="Arial" w:cs="Arial"/>
-          <w:sz w:val="22"/>
-          <w:szCs w:val="22"/>
-        </w:rPr>
-        <w:t xml:space="preserve"> networks, BCE delivers a wide range of se</w:t>
-      </w:r>
-      <w:r>
-        <w:rPr>
-          <w:rFonts w:ascii="Arial" w:eastAsia="Arial" w:hAnsi="Arial" w:cs="Arial"/>
-          <w:sz w:val="22"/>
-          <w:szCs w:val="22"/>
-        </w:rPr>
-        <w:t xml:space="preserve">rvice innovations to consumers, businesses and government customers across Canada including LTE Advanced, </w:t>
-      </w:r>
-      <w:r>
-        <w:rPr>
-          <w:rFonts w:ascii="Arial" w:eastAsia="Arial" w:hAnsi="Arial" w:cs="Arial"/>
-          <w:sz w:val="22"/>
-          <w:szCs w:val="22"/>
-        </w:rPr>
-        <w:t>Fiber</w:t>
-      </w:r>
-      <w:r>
-        <w:rPr>
-          <w:rFonts w:ascii="Arial" w:eastAsia="Arial" w:hAnsi="Arial" w:cs="Arial"/>
-          <w:sz w:val="22"/>
-          <w:szCs w:val="22"/>
-        </w:rPr>
-        <w:t xml:space="preserve"> Internet and TV, Wireless Home Internet, cloud and data hosting, IP voice and collaboration, Connected Cars, Smart Cities and Internet of Things.</w:t>
-      </w:r>
-      <w:r>
-        <w:rPr>
-          <w:rFonts w:ascii="Arial" w:eastAsia="Arial" w:hAnsi="Arial" w:cs="Arial"/>
-          <w:sz w:val="22"/>
-          <w:szCs w:val="22"/>
-        </w:rPr>
-        <w:t xml:space="preserve"> Bell Smart Home is for </w:t>
-      </w:r>
-      <w:r>
-        <w:rPr>
-          <w:rFonts w:ascii="Arial" w:eastAsia="Arial" w:hAnsi="Arial" w:cs="Arial"/>
-          <w:sz w:val="22"/>
-          <w:szCs w:val="22"/>
-        </w:rPr>
-        <w:lastRenderedPageBreak/>
-        <w:t>people who are already using Bell Canada for TV, Internet, and Phone who want to bundle.</w:t>
+          <w:sz w:val="20"/>
+          <w:szCs w:val="20"/>
+        </w:rPr>
+        <w:t xml:space="preserve"> Internet and TV, Wireless Home Internet, cloud and data hosting, IP voice and collaboration, Connected Cars, Smart Cities and Internet of Things. Bell Smart Home is for people who are already using Bell Canada for TV, Internet, and Phone who want to bundle.</w:t>
       </w:r>
     </w:p>
     <w:p>
@@ -8144,6 +8548,7 @@
         <w:jc w:val="both"/>
         <w:rPr>
           <w:rFonts w:ascii="Arial" w:eastAsia="Arial" w:hAnsi="Arial" w:cs="Arial"/>
+          <w:b/>
           <w:sz w:val="22"/>
           <w:szCs w:val="22"/>
         </w:rPr>
@@ -8151,29 +8556,39 @@
       <w:r>
         <w:rPr>
           <w:rFonts w:ascii="Arial" w:eastAsia="Arial" w:hAnsi="Arial" w:cs="Arial"/>
+          <w:b/>
           <w:sz w:val="22"/>
           <w:szCs w:val="22"/>
         </w:rPr>
-        <w:t>pros:</w:t>
+        <w:t>P</w:t>
+      </w:r>
+      <w:r>
+        <w:rPr>
+          <w:rFonts w:ascii="Arial" w:eastAsia="Arial" w:hAnsi="Arial" w:cs="Arial"/>
+          <w:b/>
+          <w:sz w:val="22"/>
+          <w:szCs w:val="22"/>
+        </w:rPr>
+        <w:t>ros:</w:t>
       </w:r>
     </w:p>
     <w:p>
       <w:pPr>
         <w:numPr>
           <w:ilvl w:val="1"/>
-          <w:numId w:val="18"/>
+          <w:numId w:val="19"/>
         </w:numPr>
         <w:jc w:val="both"/>
         <w:rPr>
-          <w:sz w:val="22"/>
-          <w:szCs w:val="22"/>
+          <w:sz w:val="20"/>
+          <w:szCs w:val="20"/>
         </w:rPr>
       </w:pPr>
       <w:r>
         <w:rPr>
           <w:rFonts w:ascii="Arial" w:eastAsia="Arial" w:hAnsi="Arial" w:cs="Arial"/>
-          <w:sz w:val="22"/>
-          <w:szCs w:val="22"/>
+          <w:sz w:val="20"/>
+          <w:szCs w:val="20"/>
         </w:rPr>
         <w:t>Save money by bundling.</w:t>
       </w:r>
@@ -8182,20 +8597,20 @@
       <w:pPr>
         <w:numPr>
           <w:ilvl w:val="1"/>
-          <w:numId w:val="18"/>
+          <w:numId w:val="19"/>
         </w:numPr>
         <w:spacing w:after="120"/>
         <w:jc w:val="both"/>
         <w:rPr>
-          <w:sz w:val="22"/>
-          <w:szCs w:val="22"/>
+          <w:sz w:val="20"/>
+          <w:szCs w:val="20"/>
         </w:rPr>
       </w:pPr>
       <w:r>
         <w:rPr>
           <w:rFonts w:ascii="Arial" w:eastAsia="Arial" w:hAnsi="Arial" w:cs="Arial"/>
-          <w:sz w:val="22"/>
-          <w:szCs w:val="22"/>
+          <w:sz w:val="20"/>
+          <w:szCs w:val="20"/>
         </w:rPr>
         <w:t>Affordable.</w:t>
       </w:r>
@@ -8214,29 +8629,47 @@
       <w:r>
         <w:rPr>
           <w:rFonts w:ascii="Arial" w:eastAsia="Arial" w:hAnsi="Arial" w:cs="Arial"/>
+          <w:b/>
           <w:sz w:val="22"/>
           <w:szCs w:val="22"/>
         </w:rPr>
-        <w:t>cons:</w:t>
+        <w:t>C</w:t>
+      </w:r>
+      <w:r>
+        <w:rPr>
+          <w:rFonts w:ascii="Arial" w:eastAsia="Arial" w:hAnsi="Arial" w:cs="Arial"/>
+          <w:b/>
+          <w:sz w:val="22"/>
+          <w:szCs w:val="22"/>
+        </w:rPr>
+        <w:t>ons</w:t>
+      </w:r>
+      <w:r>
+        <w:rPr>
+          <w:rFonts w:ascii="Arial" w:eastAsia="Arial" w:hAnsi="Arial" w:cs="Arial"/>
+          <w:sz w:val="22"/>
+          <w:szCs w:val="22"/>
+        </w:rPr>
+        <w:t>:</w:t>
       </w:r>
     </w:p>
     <w:p>
       <w:pPr>
         <w:numPr>
           <w:ilvl w:val="1"/>
-          <w:numId w:val="18"/>
+          <w:numId w:val="19"/>
         </w:numPr>
         <w:jc w:val="both"/>
         <w:rPr>
-          <w:sz w:val="22"/>
-          <w:szCs w:val="22"/>
+          <w:sz w:val="20"/>
+          <w:szCs w:val="20"/>
         </w:rPr>
       </w:pPr>
       <w:r>
         <w:rPr>
           <w:rFonts w:ascii="Arial" w:eastAsia="Arial" w:hAnsi="Arial" w:cs="Arial"/>
-          <w:sz w:val="22"/>
-          <w:szCs w:val="22"/>
+          <w:sz w:val="20"/>
+          <w:szCs w:val="20"/>
         </w:rPr>
         <w:t>Complicated Security Systems.</w:t>
       </w:r>
@@ -8245,38 +8678,32 @@
       <w:pPr>
         <w:numPr>
           <w:ilvl w:val="1"/>
-          <w:numId w:val="18"/>
+          <w:numId w:val="19"/>
         </w:numPr>
         <w:spacing w:after="120"/>
         <w:jc w:val="both"/>
         <w:rPr>
-          <w:sz w:val="22"/>
-          <w:szCs w:val="22"/>
+          <w:sz w:val="20"/>
+          <w:szCs w:val="20"/>
         </w:rPr>
       </w:pPr>
       <w:r>
         <w:rPr>
           <w:rFonts w:ascii="Arial" w:eastAsia="Arial" w:hAnsi="Arial" w:cs="Arial"/>
-          <w:sz w:val="22"/>
-          <w:szCs w:val="22"/>
+          <w:sz w:val="20"/>
+          <w:szCs w:val="20"/>
         </w:rPr>
         <w:t>Poor Customer Service.</w:t>
       </w:r>
     </w:p>
     <w:p>
       <w:pPr>
-        <w:pBdr>
-          <w:top w:val="nil"/>
-          <w:left w:val="nil"/>
-          <w:bottom w:val="nil"/>
-          <w:right w:val="nil"/>
-          <w:between w:val="nil"/>
-        </w:pBdr>
         <w:spacing w:after="120"/>
-        <w:ind w:left="720"/>
+        <w:ind w:left="1440"/>
         <w:jc w:val="both"/>
         <w:rPr>
-          <w:color w:val="000000"/>
+          <w:sz w:val="20"/>
+          <w:szCs w:val="20"/>
         </w:rPr>
       </w:pPr>
     </w:p>
@@ -8748,15 +9175,7 @@
           <w:sz w:val="20"/>
           <w:szCs w:val="20"/>
         </w:rPr>
-        <w:t>Ability to detect malfunctionin</w:t>
-      </w:r>
-      <w:r>
-        <w:rPr>
-          <w:rFonts w:ascii="Arial" w:eastAsia="Arial" w:hAnsi="Arial" w:cs="Arial"/>
-          <w:sz w:val="20"/>
-          <w:szCs w:val="20"/>
-        </w:rPr>
-        <w:t>g devices and power loss.</w:t>
+        <w:t>Ability to detect malfunctioning devices and power loss.</w:t>
       </w:r>
     </w:p>
     <w:p>
@@ -8860,6 +9279,7 @@
           <w:sz w:val="20"/>
           <w:szCs w:val="20"/>
         </w:rPr>
+        <w:lastRenderedPageBreak/>
         <w:t>5.5 Standards:</w:t>
       </w:r>
     </w:p>
@@ -8885,15 +9305,7 @@
           <w:sz w:val="20"/>
           <w:szCs w:val="20"/>
         </w:rPr>
-        <w:t>De</w:t>
-      </w:r>
-      <w:r>
-        <w:rPr>
-          <w:rFonts w:ascii="Arial" w:eastAsia="Arial" w:hAnsi="Arial" w:cs="Arial"/>
-          <w:sz w:val="20"/>
-          <w:szCs w:val="20"/>
-        </w:rPr>
-        <w:t xml:space="preserve">vices and controller are compliant with CE (European Conformity) and FCC (Federal Communications Commission) standards and other required local regulatory services.  </w:t>
+        <w:t xml:space="preserve">Devices and controller are compliant with CE (European Conformity) and FCC (Federal Communications Commission) standards and other required local regulatory services.  </w:t>
       </w:r>
       <w:r>
         <w:rPr>
@@ -8959,15 +9371,7 @@
           <w:sz w:val="20"/>
           <w:szCs w:val="20"/>
         </w:rPr>
-        <w:t>User manual and installa</w:t>
-      </w:r>
-      <w:r>
-        <w:rPr>
-          <w:rFonts w:ascii="Arial" w:eastAsia="Arial" w:hAnsi="Arial" w:cs="Arial"/>
-          <w:sz w:val="20"/>
-          <w:szCs w:val="20"/>
-        </w:rPr>
-        <w:t>tion documentation are produced which instructs on recommended and safe installation and usage of the system.</w:t>
+        <w:t>User manual and installation documentation are produced which instructs on recommended and safe installation and usage of the system.</w:t>
       </w:r>
     </w:p>
     <w:p>
@@ -9049,7 +9453,6 @@
           <w:sz w:val="20"/>
           <w:szCs w:val="20"/>
         </w:rPr>
-        <w:lastRenderedPageBreak/>
         <w:t>The system will not be remotely accessible in case of broadband failure and poor 4G connectivity.</w:t>
       </w:r>
     </w:p>
@@ -9284,7 +9687,7 @@
           <w:szCs w:val="20"/>
         </w:rPr>
       </w:pPr>
-      <w:hyperlink r:id="rId8">
+      <w:hyperlink r:id="rId9">
         <w:r>
           <w:rPr>
             <w:rFonts w:ascii="Arial" w:eastAsia="Arial" w:hAnsi="Arial" w:cs="Arial"/>
@@ -9346,34 +9749,47 @@
         <w:spacing w:after="120"/>
         <w:rPr>
           <w:rFonts w:ascii="Arial" w:eastAsia="Arial" w:hAnsi="Arial" w:cs="Arial"/>
-          <w:sz w:val="20"/>
-          <w:szCs w:val="20"/>
-        </w:rPr>
-      </w:pPr>
-      <w:r>
-        <w:rPr>
-          <w:rFonts w:ascii="Arial" w:eastAsia="Arial" w:hAnsi="Arial" w:cs="Arial"/>
           <w:color w:val="1155CC"/>
           <w:sz w:val="20"/>
           <w:szCs w:val="20"/>
           <w:u w:val="single"/>
         </w:rPr>
-        <w:t>https://www.familyhandyman.com/article/pros-cons</w:t>
-      </w:r>
-      <w:r>
-        <w:rPr>
-          <w:rFonts w:ascii="Arial" w:eastAsia="Arial" w:hAnsi="Arial" w:cs="Arial"/>
-          <w:color w:val="1155CC"/>
-          <w:sz w:val="20"/>
-          <w:szCs w:val="20"/>
-          <w:u w:val="single"/>
-        </w:rPr>
-        <w:t>-adt-home-security/</w:t>
-      </w:r>
+      </w:pPr>
+      <w:hyperlink r:id="rId10" w:history="1">
+        <w:r>
+          <w:rPr>
+            <w:rStyle w:val="Hyperlink"/>
+            <w:rFonts w:ascii="Arial" w:eastAsia="Arial" w:hAnsi="Arial" w:cs="Arial"/>
+            <w:sz w:val="20"/>
+            <w:szCs w:val="20"/>
+          </w:rPr>
+          <w:t>https://www.familyhandyman.com/article/pros-cons-adt-home-security/</w:t>
+        </w:r>
+      </w:hyperlink>
+    </w:p>
+    <w:p>
+      <w:pPr>
+        <w:spacing w:after="120"/>
+        <w:rPr>
+          <w:rFonts w:ascii="Arial" w:eastAsia="Arial" w:hAnsi="Arial" w:cs="Arial"/>
+          <w:sz w:val="20"/>
+          <w:szCs w:val="20"/>
+        </w:rPr>
+      </w:pPr>
+      <w:hyperlink r:id="rId11" w:history="1">
+        <w:r>
+          <w:rPr>
+            <w:rStyle w:val="Hyperlink"/>
+          </w:rPr>
+          <w:t>https://www.ibm.com/support/knowledgecenter/SSYMRC_7.0.1/com.ibm.rational.rrm.help.doc/topics/r_vision_doc.html</w:t>
+        </w:r>
+      </w:hyperlink>
+      <w:bookmarkStart w:id="2" w:name="_GoBack"/>
+      <w:bookmarkEnd w:id="2"/>
     </w:p>
     <w:sectPr>
-      <w:headerReference w:type="default" r:id="rId9"/>
-      <w:footerReference w:type="default" r:id="rId10"/>
+      <w:headerReference w:type="default" r:id="rId12"/>
+      <w:footerReference w:type="default" r:id="rId13"/>
       <w:pgSz w:w="12240" w:h="15840"/>
       <w:pgMar w:top="1440" w:right="1080" w:bottom="1440" w:left="1800" w:header="720" w:footer="720" w:gutter="0"/>
       <w:pgNumType w:start="1"/>
@@ -9384,7 +9800,7 @@
 </file>
 
 <file path=word/endnotes.xml><?xml version="1.0" encoding="utf-8"?>
-<w:endnotes xmlns:wpc="http://schemas.microsoft.com/office/word/2010/wordprocessingCanvas" xmlns:cx="http://schemas.microsoft.com/office/drawing/2014/chartex" xmlns:cx1="http://schemas.microsoft.com/office/drawing/2015/9/8/chartex" xmlns:cx2="http://schemas.microsoft.com/office/drawing/2015/10/21/chartex" xmlns:cx3="http://schemas.microsoft.com/office/drawing/2016/5/9/chartex" xmlns:cx4="http://schemas.microsoft.com/office/drawing/2016/5/10/chartex" xmlns:cx5="http://schemas.microsoft.com/office/drawing/2016/5/11/chartex" xmlns:cx6="http://schemas.microsoft.com/office/drawing/2016/5/12/chartex" xmlns:cx7="http://schemas.microsoft.com/office/drawing/2016/5/13/chartex" xmlns:cx8="http://schemas.microsoft.com/office/drawing/2016/5/14/chartex" xmlns:mc="http://schemas.openxmlformats.org/markup-compatibility/2006" xmlns:aink="http://schemas.microsoft.com/office/drawing/2016/ink" xmlns:am3d="http://schemas.microsoft.com/office/drawing/2017/model3d" xmlns:o="urn:schemas-microsoft-com:office:office" xmlns:r="http://schemas.openxmlformats.org/officeDocument/2006/relationships" xmlns:m="http://schemas.openxmlformats.org/officeDocument/2006/math" xmlns:v="urn:schemas-microsoft-com:vml" xmlns:wp14="http://schemas.microsoft.com/office/word/2010/wordprocessingDrawing" xmlns:wp="http://schemas.openxmlformats.org/drawingml/2006/wordprocessingDrawing" xmlns:w10="urn:schemas-microsoft-com:office:word" xmlns:w="http://schemas.openxmlformats.org/wordprocessingml/2006/main" xmlns:w14="http://schemas.microsoft.com/office/word/2010/wordml" xmlns:w15="http://schemas.microsoft.com/office/word/2012/wordml" xmlns:w16cid="http://schemas.microsoft.com/office/word/2016/wordml/cid" xmlns:w16se="http://schemas.microsoft.com/office/word/2015/wordml/symex" xmlns:wpg="http://schemas.microsoft.com/office/word/2010/wordprocessingGroup" xmlns:wpi="http://schemas.microsoft.com/office/word/2010/wordprocessingInk" xmlns:wne="http://schemas.microsoft.com/office/word/2006/wordml" xmlns:wps="http://schemas.microsoft.com/office/word/2010/wordprocessingShape" mc:Ignorable="w14 w15 w16se w16cid wp14">
+<w:endnotes xmlns:wpc="http://schemas.microsoft.com/office/word/2010/wordprocessingCanvas" xmlns:mc="http://schemas.openxmlformats.org/markup-compatibility/2006" xmlns:o="urn:schemas-microsoft-com:office:office" xmlns:r="http://schemas.openxmlformats.org/officeDocument/2006/relationships" xmlns:m="http://schemas.openxmlformats.org/officeDocument/2006/math" xmlns:v="urn:schemas-microsoft-com:vml" xmlns:wp14="http://schemas.microsoft.com/office/word/2010/wordprocessingDrawing" xmlns:wp="http://schemas.openxmlformats.org/drawingml/2006/wordprocessingDrawing" xmlns:w10="urn:schemas-microsoft-com:office:word" xmlns:w="http://schemas.openxmlformats.org/wordprocessingml/2006/main" xmlns:w14="http://schemas.microsoft.com/office/word/2010/wordml" xmlns:wpg="http://schemas.microsoft.com/office/word/2010/wordprocessingGroup" xmlns:wpi="http://schemas.microsoft.com/office/word/2010/wordprocessingInk" xmlns:wne="http://schemas.microsoft.com/office/word/2006/wordml" xmlns:wps="http://schemas.microsoft.com/office/word/2010/wordprocessingShape" mc:Ignorable="w14 wp14">
   <w:endnote w:type="separator" w:id="-1">
     <w:p>
       <w:r>
@@ -9403,7 +9819,7 @@
 </file>
 
 <file path=word/footer1.xml><?xml version="1.0" encoding="utf-8"?>
-<w:ftr xmlns:wpc="http://schemas.microsoft.com/office/word/2010/wordprocessingCanvas" xmlns:cx="http://schemas.microsoft.com/office/drawing/2014/chartex" xmlns:cx1="http://schemas.microsoft.com/office/drawing/2015/9/8/chartex" xmlns:cx2="http://schemas.microsoft.com/office/drawing/2015/10/21/chartex" xmlns:cx3="http://schemas.microsoft.com/office/drawing/2016/5/9/chartex" xmlns:cx4="http://schemas.microsoft.com/office/drawing/2016/5/10/chartex" xmlns:cx5="http://schemas.microsoft.com/office/drawing/2016/5/11/chartex" xmlns:cx6="http://schemas.microsoft.com/office/drawing/2016/5/12/chartex" xmlns:cx7="http://schemas.microsoft.com/office/drawing/2016/5/13/chartex" xmlns:cx8="http://schemas.microsoft.com/office/drawing/2016/5/14/chartex" xmlns:mc="http://schemas.openxmlformats.org/markup-compatibility/2006" xmlns:aink="http://schemas.microsoft.com/office/drawing/2016/ink" xmlns:am3d="http://schemas.microsoft.com/office/drawing/2017/model3d" xmlns:o="urn:schemas-microsoft-com:office:office" xmlns:r="http://schemas.openxmlformats.org/officeDocument/2006/relationships" xmlns:m="http://schemas.openxmlformats.org/officeDocument/2006/math" xmlns:v="urn:schemas-microsoft-com:vml" xmlns:wp14="http://schemas.microsoft.com/office/word/2010/wordprocessingDrawing" xmlns:wp="http://schemas.openxmlformats.org/drawingml/2006/wordprocessingDrawing" xmlns:w10="urn:schemas-microsoft-com:office:word" xmlns:w="http://schemas.openxmlformats.org/wordprocessingml/2006/main" xmlns:w14="http://schemas.microsoft.com/office/word/2010/wordml" xmlns:w15="http://schemas.microsoft.com/office/word/2012/wordml" xmlns:w16cid="http://schemas.microsoft.com/office/word/2016/wordml/cid" xmlns:w16se="http://schemas.microsoft.com/office/word/2015/wordml/symex" xmlns:wpg="http://schemas.microsoft.com/office/word/2010/wordprocessingGroup" xmlns:wpi="http://schemas.microsoft.com/office/word/2010/wordprocessingInk" xmlns:wne="http://schemas.microsoft.com/office/word/2006/wordml" xmlns:wps="http://schemas.microsoft.com/office/word/2010/wordprocessingShape" mc:Ignorable="w14 w15 w16se w16cid wp14">
+<w:ftr xmlns:wpc="http://schemas.microsoft.com/office/word/2010/wordprocessingCanvas" xmlns:mc="http://schemas.openxmlformats.org/markup-compatibility/2006" xmlns:o="urn:schemas-microsoft-com:office:office" xmlns:r="http://schemas.openxmlformats.org/officeDocument/2006/relationships" xmlns:m="http://schemas.openxmlformats.org/officeDocument/2006/math" xmlns:v="urn:schemas-microsoft-com:vml" xmlns:wp14="http://schemas.microsoft.com/office/word/2010/wordprocessingDrawing" xmlns:wp="http://schemas.openxmlformats.org/drawingml/2006/wordprocessingDrawing" xmlns:w10="urn:schemas-microsoft-com:office:word" xmlns:w="http://schemas.openxmlformats.org/wordprocessingml/2006/main" xmlns:w14="http://schemas.microsoft.com/office/word/2010/wordml" xmlns:wpg="http://schemas.microsoft.com/office/word/2010/wordprocessingGroup" xmlns:wpi="http://schemas.microsoft.com/office/word/2010/wordprocessingInk" xmlns:wne="http://schemas.microsoft.com/office/word/2006/wordml" xmlns:wps="http://schemas.microsoft.com/office/word/2010/wordprocessingShape" mc:Ignorable="w14 wp14">
   <w:p>
     <w:pPr>
       <w:jc w:val="center"/>
@@ -9421,7 +9837,7 @@
       <w:rPr>
         <w:noProof/>
       </w:rPr>
-      <w:t>1</w:t>
+      <w:t>9</w:t>
     </w:r>
     <w:r>
       <w:fldChar w:fldCharType="end"/>
@@ -9445,7 +9861,7 @@
       <w:rPr>
         <w:noProof/>
       </w:rPr>
-      <w:t>1</w:t>
+      <w:t>9</w:t>
     </w:r>
     <w:r>
       <w:fldChar w:fldCharType="end"/>
@@ -9455,7 +9871,7 @@
 </file>
 
 <file path=word/footnotes.xml><?xml version="1.0" encoding="utf-8"?>
-<w:footnotes xmlns:wpc="http://schemas.microsoft.com/office/word/2010/wordprocessingCanvas" xmlns:cx="http://schemas.microsoft.com/office/drawing/2014/chartex" xmlns:cx1="http://schemas.microsoft.com/office/drawing/2015/9/8/chartex" xmlns:cx2="http://schemas.microsoft.com/office/drawing/2015/10/21/chartex" xmlns:cx3="http://schemas.microsoft.com/office/drawing/2016/5/9/chartex" xmlns:cx4="http://schemas.microsoft.com/office/drawing/2016/5/10/chartex" xmlns:cx5="http://schemas.microsoft.com/office/drawing/2016/5/11/chartex" xmlns:cx6="http://schemas.microsoft.com/office/drawing/2016/5/12/chartex" xmlns:cx7="http://schemas.microsoft.com/office/drawing/2016/5/13/chartex" xmlns:cx8="http://schemas.microsoft.com/office/drawing/2016/5/14/chartex" xmlns:mc="http://schemas.openxmlformats.org/markup-compatibility/2006" xmlns:aink="http://schemas.microsoft.com/office/drawing/2016/ink" xmlns:am3d="http://schemas.microsoft.com/office/drawing/2017/model3d" xmlns:o="urn:schemas-microsoft-com:office:office" xmlns:r="http://schemas.openxmlformats.org/officeDocument/2006/relationships" xmlns:m="http://schemas.openxmlformats.org/officeDocument/2006/math" xmlns:v="urn:schemas-microsoft-com:vml" xmlns:wp14="http://schemas.microsoft.com/office/word/2010/wordprocessingDrawing" xmlns:wp="http://schemas.openxmlformats.org/drawingml/2006/wordprocessingDrawing" xmlns:w10="urn:schemas-microsoft-com:office:word" xmlns:w="http://schemas.openxmlformats.org/wordprocessingml/2006/main" xmlns:w14="http://schemas.microsoft.com/office/word/2010/wordml" xmlns:w15="http://schemas.microsoft.com/office/word/2012/wordml" xmlns:w16cid="http://schemas.microsoft.com/office/word/2016/wordml/cid" xmlns:w16se="http://schemas.microsoft.com/office/word/2015/wordml/symex" xmlns:wpg="http://schemas.microsoft.com/office/word/2010/wordprocessingGroup" xmlns:wpi="http://schemas.microsoft.com/office/word/2010/wordprocessingInk" xmlns:wne="http://schemas.microsoft.com/office/word/2006/wordml" xmlns:wps="http://schemas.microsoft.com/office/word/2010/wordprocessingShape" mc:Ignorable="w14 w15 w16se w16cid wp14">
+<w:footnotes xmlns:wpc="http://schemas.microsoft.com/office/word/2010/wordprocessingCanvas" xmlns:mc="http://schemas.openxmlformats.org/markup-compatibility/2006" xmlns:o="urn:schemas-microsoft-com:office:office" xmlns:r="http://schemas.openxmlformats.org/officeDocument/2006/relationships" xmlns:m="http://schemas.openxmlformats.org/officeDocument/2006/math" xmlns:v="urn:schemas-microsoft-com:vml" xmlns:wp14="http://schemas.microsoft.com/office/word/2010/wordprocessingDrawing" xmlns:wp="http://schemas.openxmlformats.org/drawingml/2006/wordprocessingDrawing" xmlns:w10="urn:schemas-microsoft-com:office:word" xmlns:w="http://schemas.openxmlformats.org/wordprocessingml/2006/main" xmlns:w14="http://schemas.microsoft.com/office/word/2010/wordml" xmlns:wpg="http://schemas.microsoft.com/office/word/2010/wordprocessingGroup" xmlns:wpi="http://schemas.microsoft.com/office/word/2010/wordprocessingInk" xmlns:wne="http://schemas.microsoft.com/office/word/2006/wordml" xmlns:wps="http://schemas.microsoft.com/office/word/2010/wordprocessingShape" mc:Ignorable="w14 wp14">
   <w:footnote w:type="separator" w:id="-1">
     <w:p>
       <w:r>
@@ -9474,7 +9890,7 @@
 </file>
 
 <file path=word/header1.xml><?xml version="1.0" encoding="utf-8"?>
-<w:hdr xmlns:wpc="http://schemas.microsoft.com/office/word/2010/wordprocessingCanvas" xmlns:cx="http://schemas.microsoft.com/office/drawing/2014/chartex" xmlns:cx1="http://schemas.microsoft.com/office/drawing/2015/9/8/chartex" xmlns:cx2="http://schemas.microsoft.com/office/drawing/2015/10/21/chartex" xmlns:cx3="http://schemas.microsoft.com/office/drawing/2016/5/9/chartex" xmlns:cx4="http://schemas.microsoft.com/office/drawing/2016/5/10/chartex" xmlns:cx5="http://schemas.microsoft.com/office/drawing/2016/5/11/chartex" xmlns:cx6="http://schemas.microsoft.com/office/drawing/2016/5/12/chartex" xmlns:cx7="http://schemas.microsoft.com/office/drawing/2016/5/13/chartex" xmlns:cx8="http://schemas.microsoft.com/office/drawing/2016/5/14/chartex" xmlns:mc="http://schemas.openxmlformats.org/markup-compatibility/2006" xmlns:aink="http://schemas.microsoft.com/office/drawing/2016/ink" xmlns:am3d="http://schemas.microsoft.com/office/drawing/2017/model3d" xmlns:o="urn:schemas-microsoft-com:office:office" xmlns:r="http://schemas.openxmlformats.org/officeDocument/2006/relationships" xmlns:m="http://schemas.openxmlformats.org/officeDocument/2006/math" xmlns:v="urn:schemas-microsoft-com:vml" xmlns:wp14="http://schemas.microsoft.com/office/word/2010/wordprocessingDrawing" xmlns:wp="http://schemas.openxmlformats.org/drawingml/2006/wordprocessingDrawing" xmlns:w10="urn:schemas-microsoft-com:office:word" xmlns:w="http://schemas.openxmlformats.org/wordprocessingml/2006/main" xmlns:w14="http://schemas.microsoft.com/office/word/2010/wordml" xmlns:w15="http://schemas.microsoft.com/office/word/2012/wordml" xmlns:w16cid="http://schemas.microsoft.com/office/word/2016/wordml/cid" xmlns:w16se="http://schemas.microsoft.com/office/word/2015/wordml/symex" xmlns:wpg="http://schemas.microsoft.com/office/word/2010/wordprocessingGroup" xmlns:wpi="http://schemas.microsoft.com/office/word/2010/wordprocessingInk" xmlns:wne="http://schemas.microsoft.com/office/word/2006/wordml" xmlns:wps="http://schemas.microsoft.com/office/word/2010/wordprocessingShape" mc:Ignorable="w14 w15 w16se w16cid wp14">
+<w:hdr xmlns:wpc="http://schemas.microsoft.com/office/word/2010/wordprocessingCanvas" xmlns:mc="http://schemas.openxmlformats.org/markup-compatibility/2006" xmlns:o="urn:schemas-microsoft-com:office:office" xmlns:r="http://schemas.openxmlformats.org/officeDocument/2006/relationships" xmlns:m="http://schemas.openxmlformats.org/officeDocument/2006/math" xmlns:v="urn:schemas-microsoft-com:vml" xmlns:wp14="http://schemas.microsoft.com/office/word/2010/wordprocessingDrawing" xmlns:wp="http://schemas.openxmlformats.org/drawingml/2006/wordprocessingDrawing" xmlns:w10="urn:schemas-microsoft-com:office:word" xmlns:w="http://schemas.openxmlformats.org/wordprocessingml/2006/main" xmlns:w14="http://schemas.microsoft.com/office/word/2010/wordml" xmlns:wpg="http://schemas.microsoft.com/office/word/2010/wordprocessingGroup" xmlns:wpi="http://schemas.microsoft.com/office/word/2010/wordprocessingInk" xmlns:wne="http://schemas.microsoft.com/office/word/2006/wordml" xmlns:wps="http://schemas.microsoft.com/office/word/2010/wordprocessingShape" mc:Ignorable="w14 wp14">
   <w:p>
     <w:pPr>
       <w:tabs>
@@ -9553,8 +9969,8 @@
 </file>
 
 <file path=word/numbering.xml><?xml version="1.0" encoding="utf-8"?>
-<w:numbering xmlns:wpc="http://schemas.microsoft.com/office/word/2010/wordprocessingCanvas" xmlns:cx="http://schemas.microsoft.com/office/drawing/2014/chartex" xmlns:cx1="http://schemas.microsoft.com/office/drawing/2015/9/8/chartex" xmlns:cx2="http://schemas.microsoft.com/office/drawing/2015/10/21/chartex" xmlns:cx3="http://schemas.microsoft.com/office/drawing/2016/5/9/chartex" xmlns:cx4="http://schemas.microsoft.com/office/drawing/2016/5/10/chartex" xmlns:cx5="http://schemas.microsoft.com/office/drawing/2016/5/11/chartex" xmlns:cx6="http://schemas.microsoft.com/office/drawing/2016/5/12/chartex" xmlns:cx7="http://schemas.microsoft.com/office/drawing/2016/5/13/chartex" xmlns:cx8="http://schemas.microsoft.com/office/drawing/2016/5/14/chartex" xmlns:mc="http://schemas.openxmlformats.org/markup-compatibility/2006" xmlns:aink="http://schemas.microsoft.com/office/drawing/2016/ink" xmlns:am3d="http://schemas.microsoft.com/office/drawing/2017/model3d" xmlns:o="urn:schemas-microsoft-com:office:office" xmlns:r="http://schemas.openxmlformats.org/officeDocument/2006/relationships" xmlns:m="http://schemas.openxmlformats.org/officeDocument/2006/math" xmlns:v="urn:schemas-microsoft-com:vml" xmlns:wp14="http://schemas.microsoft.com/office/word/2010/wordprocessingDrawing" xmlns:wp="http://schemas.openxmlformats.org/drawingml/2006/wordprocessingDrawing" xmlns:w10="urn:schemas-microsoft-com:office:word" xmlns:w="http://schemas.openxmlformats.org/wordprocessingml/2006/main" xmlns:w14="http://schemas.microsoft.com/office/word/2010/wordml" xmlns:w15="http://schemas.microsoft.com/office/word/2012/wordml" xmlns:w16cid="http://schemas.microsoft.com/office/word/2016/wordml/cid" xmlns:w16se="http://schemas.microsoft.com/office/word/2015/wordml/symex" xmlns:wpg="http://schemas.microsoft.com/office/word/2010/wordprocessingGroup" xmlns:wpi="http://schemas.microsoft.com/office/word/2010/wordprocessingInk" xmlns:wne="http://schemas.microsoft.com/office/word/2006/wordml" xmlns:wps="http://schemas.microsoft.com/office/word/2010/wordprocessingShape" mc:Ignorable="w14 w15 w16se w16cid wp14">
-  <w:abstractNum w:abstractNumId="0" w15:restartNumberingAfterBreak="0">
+<w:numbering xmlns:wpc="http://schemas.microsoft.com/office/word/2010/wordprocessingCanvas" xmlns:mc="http://schemas.openxmlformats.org/markup-compatibility/2006" xmlns:o="urn:schemas-microsoft-com:office:office" xmlns:r="http://schemas.openxmlformats.org/officeDocument/2006/relationships" xmlns:m="http://schemas.openxmlformats.org/officeDocument/2006/math" xmlns:v="urn:schemas-microsoft-com:vml" xmlns:wp14="http://schemas.microsoft.com/office/word/2010/wordprocessingDrawing" xmlns:wp="http://schemas.openxmlformats.org/drawingml/2006/wordprocessingDrawing" xmlns:w10="urn:schemas-microsoft-com:office:word" xmlns:w="http://schemas.openxmlformats.org/wordprocessingml/2006/main" xmlns:w14="http://schemas.microsoft.com/office/word/2010/wordml" xmlns:wpg="http://schemas.microsoft.com/office/word/2010/wordprocessingGroup" xmlns:wpi="http://schemas.microsoft.com/office/word/2010/wordprocessingInk" xmlns:wne="http://schemas.microsoft.com/office/word/2006/wordml" xmlns:wps="http://schemas.microsoft.com/office/word/2010/wordprocessingShape" mc:Ignorable="w14 wp14">
+  <w:abstractNum w:abstractNumId="0">
     <w:nsid w:val="00A85E7C"/>
     <w:multiLevelType w:val="multilevel"/>
     <w:tmpl w:val="2F5A0F00"/>
@@ -9667,7 +10083,7 @@
       </w:rPr>
     </w:lvl>
   </w:abstractNum>
-  <w:abstractNum w:abstractNumId="1" w15:restartNumberingAfterBreak="0">
+  <w:abstractNum w:abstractNumId="1">
     <w:nsid w:val="08A37654"/>
     <w:multiLevelType w:val="multilevel"/>
     <w:tmpl w:val="7298C67C"/>
@@ -9780,7 +10196,7 @@
       </w:rPr>
     </w:lvl>
   </w:abstractNum>
-  <w:abstractNum w:abstractNumId="2" w15:restartNumberingAfterBreak="0">
+  <w:abstractNum w:abstractNumId="2">
     <w:nsid w:val="179C6E09"/>
     <w:multiLevelType w:val="multilevel"/>
     <w:tmpl w:val="325E9DB4"/>
@@ -9866,7 +10282,7 @@
       </w:pPr>
     </w:lvl>
   </w:abstractNum>
-  <w:abstractNum w:abstractNumId="3" w15:restartNumberingAfterBreak="0">
+  <w:abstractNum w:abstractNumId="3">
     <w:nsid w:val="1F8862FC"/>
     <w:multiLevelType w:val="multilevel"/>
     <w:tmpl w:val="6CF68B04"/>
@@ -9979,7 +10395,7 @@
       </w:rPr>
     </w:lvl>
   </w:abstractNum>
-  <w:abstractNum w:abstractNumId="4" w15:restartNumberingAfterBreak="0">
+  <w:abstractNum w:abstractNumId="4">
     <w:nsid w:val="3A307BAC"/>
     <w:multiLevelType w:val="multilevel"/>
     <w:tmpl w:val="6C9E75FC"/>
@@ -10065,7 +10481,7 @@
       </w:pPr>
     </w:lvl>
   </w:abstractNum>
-  <w:abstractNum w:abstractNumId="5" w15:restartNumberingAfterBreak="0">
+  <w:abstractNum w:abstractNumId="5">
     <w:nsid w:val="3BF44571"/>
     <w:multiLevelType w:val="multilevel"/>
     <w:tmpl w:val="A7DC305A"/>
@@ -10178,7 +10594,7 @@
       </w:rPr>
     </w:lvl>
   </w:abstractNum>
-  <w:abstractNum w:abstractNumId="6" w15:restartNumberingAfterBreak="0">
+  <w:abstractNum w:abstractNumId="6">
     <w:nsid w:val="47694CC8"/>
     <w:multiLevelType w:val="multilevel"/>
     <w:tmpl w:val="9BB284AE"/>
@@ -10291,7 +10707,7 @@
       </w:rPr>
     </w:lvl>
   </w:abstractNum>
-  <w:abstractNum w:abstractNumId="7" w15:restartNumberingAfterBreak="0">
+  <w:abstractNum w:abstractNumId="7">
     <w:nsid w:val="48B05560"/>
     <w:multiLevelType w:val="multilevel"/>
     <w:tmpl w:val="1C5E81B0"/>
@@ -10404,7 +10820,7 @@
       </w:rPr>
     </w:lvl>
   </w:abstractNum>
-  <w:abstractNum w:abstractNumId="8" w15:restartNumberingAfterBreak="0">
+  <w:abstractNum w:abstractNumId="8">
     <w:nsid w:val="49BA1B0C"/>
     <w:multiLevelType w:val="multilevel"/>
     <w:tmpl w:val="C2747016"/>
@@ -10517,7 +10933,7 @@
       </w:rPr>
     </w:lvl>
   </w:abstractNum>
-  <w:abstractNum w:abstractNumId="9" w15:restartNumberingAfterBreak="0">
+  <w:abstractNum w:abstractNumId="9">
     <w:nsid w:val="4F6E04D7"/>
     <w:multiLevelType w:val="multilevel"/>
     <w:tmpl w:val="AB0A0C84"/>
@@ -10630,7 +11046,7 @@
       </w:rPr>
     </w:lvl>
   </w:abstractNum>
-  <w:abstractNum w:abstractNumId="10" w15:restartNumberingAfterBreak="0">
+  <w:abstractNum w:abstractNumId="10">
     <w:nsid w:val="4FC328A6"/>
     <w:multiLevelType w:val="multilevel"/>
     <w:tmpl w:val="36EEBFE4"/>
@@ -10743,7 +11159,7 @@
       </w:rPr>
     </w:lvl>
   </w:abstractNum>
-  <w:abstractNum w:abstractNumId="11" w15:restartNumberingAfterBreak="0">
+  <w:abstractNum w:abstractNumId="11">
     <w:nsid w:val="52263016"/>
     <w:multiLevelType w:val="multilevel"/>
     <w:tmpl w:val="D9F04910"/>
@@ -10874,7 +11290,7 @@
       </w:rPr>
     </w:lvl>
   </w:abstractNum>
-  <w:abstractNum w:abstractNumId="12" w15:restartNumberingAfterBreak="0">
+  <w:abstractNum w:abstractNumId="12">
     <w:nsid w:val="5F9227D8"/>
     <w:multiLevelType w:val="multilevel"/>
     <w:tmpl w:val="A5EAB20A"/>
@@ -10987,7 +11403,7 @@
       </w:rPr>
     </w:lvl>
   </w:abstractNum>
-  <w:abstractNum w:abstractNumId="13" w15:restartNumberingAfterBreak="0">
+  <w:abstractNum w:abstractNumId="13">
     <w:nsid w:val="66F05C58"/>
     <w:multiLevelType w:val="multilevel"/>
     <w:tmpl w:val="D85E172E"/>
@@ -11118,7 +11534,7 @@
       </w:rPr>
     </w:lvl>
   </w:abstractNum>
-  <w:abstractNum w:abstractNumId="14" w15:restartNumberingAfterBreak="0">
+  <w:abstractNum w:abstractNumId="14">
     <w:nsid w:val="6CAA7D6D"/>
     <w:multiLevelType w:val="multilevel"/>
     <w:tmpl w:val="0AAA6182"/>
@@ -11231,7 +11647,120 @@
       </w:rPr>
     </w:lvl>
   </w:abstractNum>
-  <w:abstractNum w:abstractNumId="15" w15:restartNumberingAfterBreak="0">
+  <w:abstractNum w:abstractNumId="15">
+    <w:nsid w:val="6DF52664"/>
+    <w:multiLevelType w:val="multilevel"/>
+    <w:tmpl w:val="FC247E20"/>
+    <w:lvl w:ilvl="0">
+      <w:start w:val="1"/>
+      <w:numFmt w:val="bullet"/>
+      <w:lvlText w:val="●"/>
+      <w:lvlJc w:val="left"/>
+      <w:pPr>
+        <w:ind w:left="720" w:hanging="360"/>
+      </w:pPr>
+      <w:rPr>
+        <w:u w:val="none"/>
+      </w:rPr>
+    </w:lvl>
+    <w:lvl w:ilvl="1">
+      <w:start w:val="1"/>
+      <w:numFmt w:val="bullet"/>
+      <w:lvlText w:val="○"/>
+      <w:lvlJc w:val="left"/>
+      <w:pPr>
+        <w:ind w:left="1440" w:hanging="360"/>
+      </w:pPr>
+      <w:rPr>
+        <w:u w:val="none"/>
+      </w:rPr>
+    </w:lvl>
+    <w:lvl w:ilvl="2">
+      <w:start w:val="1"/>
+      <w:numFmt w:val="bullet"/>
+      <w:lvlText w:val="■"/>
+      <w:lvlJc w:val="left"/>
+      <w:pPr>
+        <w:ind w:left="2160" w:hanging="360"/>
+      </w:pPr>
+      <w:rPr>
+        <w:u w:val="none"/>
+      </w:rPr>
+    </w:lvl>
+    <w:lvl w:ilvl="3">
+      <w:start w:val="1"/>
+      <w:numFmt w:val="bullet"/>
+      <w:lvlText w:val="●"/>
+      <w:lvlJc w:val="left"/>
+      <w:pPr>
+        <w:ind w:left="2880" w:hanging="360"/>
+      </w:pPr>
+      <w:rPr>
+        <w:u w:val="none"/>
+      </w:rPr>
+    </w:lvl>
+    <w:lvl w:ilvl="4">
+      <w:start w:val="1"/>
+      <w:numFmt w:val="bullet"/>
+      <w:lvlText w:val="○"/>
+      <w:lvlJc w:val="left"/>
+      <w:pPr>
+        <w:ind w:left="3600" w:hanging="360"/>
+      </w:pPr>
+      <w:rPr>
+        <w:u w:val="none"/>
+      </w:rPr>
+    </w:lvl>
+    <w:lvl w:ilvl="5">
+      <w:start w:val="1"/>
+      <w:numFmt w:val="bullet"/>
+      <w:lvlText w:val="■"/>
+      <w:lvlJc w:val="left"/>
+      <w:pPr>
+        <w:ind w:left="4320" w:hanging="360"/>
+      </w:pPr>
+      <w:rPr>
+        <w:u w:val="none"/>
+      </w:rPr>
+    </w:lvl>
+    <w:lvl w:ilvl="6">
+      <w:start w:val="1"/>
+      <w:numFmt w:val="bullet"/>
+      <w:lvlText w:val="●"/>
+      <w:lvlJc w:val="left"/>
+      <w:pPr>
+        <w:ind w:left="5040" w:hanging="360"/>
+      </w:pPr>
+      <w:rPr>
+        <w:u w:val="none"/>
+      </w:rPr>
+    </w:lvl>
+    <w:lvl w:ilvl="7">
+      <w:start w:val="1"/>
+      <w:numFmt w:val="bullet"/>
+      <w:lvlText w:val="○"/>
+      <w:lvlJc w:val="left"/>
+      <w:pPr>
+        <w:ind w:left="5760" w:hanging="360"/>
+      </w:pPr>
+      <w:rPr>
+        <w:u w:val="none"/>
+      </w:rPr>
+    </w:lvl>
+    <w:lvl w:ilvl="8">
+      <w:start w:val="1"/>
+      <w:numFmt w:val="bullet"/>
+      <w:lvlText w:val="■"/>
+      <w:lvlJc w:val="left"/>
+      <w:pPr>
+        <w:ind w:left="6480" w:hanging="360"/>
+      </w:pPr>
+      <w:rPr>
+        <w:u w:val="none"/>
+      </w:rPr>
+    </w:lvl>
+  </w:abstractNum>
+  <w:abstractNum w:abstractNumId="16">
     <w:nsid w:val="7AF60FCA"/>
     <w:multiLevelType w:val="multilevel"/>
     <w:tmpl w:val="EC46D72A"/>
@@ -11344,7 +11873,7 @@
       </w:rPr>
     </w:lvl>
   </w:abstractNum>
-  <w:abstractNum w:abstractNumId="16" w15:restartNumberingAfterBreak="0">
+  <w:abstractNum w:abstractNumId="17">
     <w:nsid w:val="7D0C0FEE"/>
     <w:multiLevelType w:val="multilevel"/>
     <w:tmpl w:val="9FB6A148"/>
@@ -11475,7 +12004,7 @@
       </w:rPr>
     </w:lvl>
   </w:abstractNum>
-  <w:abstractNum w:abstractNumId="17" w15:restartNumberingAfterBreak="0">
+  <w:abstractNum w:abstractNumId="18">
     <w:nsid w:val="7FA06F3B"/>
     <w:multiLevelType w:val="multilevel"/>
     <w:tmpl w:val="D6B6BF06"/>
@@ -11631,22 +12160,25 @@
     <w:abstractNumId w:val="0"/>
   </w:num>
   <w:num w:numId="15">
-    <w:abstractNumId w:val="15"/>
+    <w:abstractNumId w:val="16"/>
   </w:num>
   <w:num w:numId="16">
-    <w:abstractNumId w:val="17"/>
+    <w:abstractNumId w:val="18"/>
   </w:num>
   <w:num w:numId="17">
-    <w:abstractNumId w:val="16"/>
+    <w:abstractNumId w:val="17"/>
   </w:num>
   <w:num w:numId="18">
     <w:abstractNumId w:val="12"/>
+  </w:num>
+  <w:num w:numId="19">
+    <w:abstractNumId w:val="15"/>
   </w:num>
 </w:numbering>
 </file>
 
 <file path=word/styles.xml><?xml version="1.0" encoding="utf-8"?>
-<w:styles xmlns:mc="http://schemas.openxmlformats.org/markup-compatibility/2006" xmlns:r="http://schemas.openxmlformats.org/officeDocument/2006/relationships" xmlns:w="http://schemas.openxmlformats.org/wordprocessingml/2006/main" xmlns:w14="http://schemas.microsoft.com/office/word/2010/wordml" xmlns:w15="http://schemas.microsoft.com/office/word/2012/wordml" xmlns:w16cid="http://schemas.microsoft.com/office/word/2016/wordml/cid" xmlns:w16se="http://schemas.microsoft.com/office/word/2015/wordml/symex" mc:Ignorable="w14 w15 w16se w16cid">
+<w:styles xmlns:mc="http://schemas.openxmlformats.org/markup-compatibility/2006" xmlns:r="http://schemas.openxmlformats.org/officeDocument/2006/relationships" xmlns:w="http://schemas.openxmlformats.org/wordprocessingml/2006/main" xmlns:w14="http://schemas.microsoft.com/office/word/2010/wordml" mc:Ignorable="w14">
   <w:docDefaults>
     <w:rPrDefault>
       <w:rPr>
@@ -11658,384 +12190,144 @@
     </w:rPrDefault>
     <w:pPrDefault/>
   </w:docDefaults>
-  <w:latentStyles w:defLockedState="0" w:defUIPriority="99" w:defSemiHidden="0" w:defUnhideWhenUsed="0" w:defQFormat="0" w:count="377">
-    <w:lsdException w:name="Normal" w:uiPriority="0" w:qFormat="1"/>
-    <w:lsdException w:name="heading 1" w:uiPriority="9" w:qFormat="1"/>
-    <w:lsdException w:name="heading 2" w:semiHidden="1" w:uiPriority="9" w:unhideWhenUsed="1" w:qFormat="1"/>
-    <w:lsdException w:name="heading 3" w:semiHidden="1" w:uiPriority="9" w:unhideWhenUsed="1" w:qFormat="1"/>
-    <w:lsdException w:name="heading 4" w:semiHidden="1" w:uiPriority="9" w:unhideWhenUsed="1" w:qFormat="1"/>
-    <w:lsdException w:name="heading 5" w:semiHidden="1" w:uiPriority="9" w:unhideWhenUsed="1" w:qFormat="1"/>
-    <w:lsdException w:name="heading 6" w:semiHidden="1" w:uiPriority="9" w:unhideWhenUsed="1" w:qFormat="1"/>
-    <w:lsdException w:name="heading 7" w:semiHidden="1" w:uiPriority="9" w:unhideWhenUsed="1" w:qFormat="1"/>
-    <w:lsdException w:name="heading 8" w:semiHidden="1" w:uiPriority="9" w:unhideWhenUsed="1" w:qFormat="1"/>
-    <w:lsdException w:name="heading 9" w:semiHidden="1" w:uiPriority="9" w:unhideWhenUsed="1" w:qFormat="1"/>
-    <w:lsdException w:name="index 1" w:semiHidden="1" w:unhideWhenUsed="1"/>
-    <w:lsdException w:name="index 2" w:semiHidden="1" w:unhideWhenUsed="1"/>
-    <w:lsdException w:name="index 3" w:semiHidden="1" w:unhideWhenUsed="1"/>
-    <w:lsdException w:name="index 4" w:semiHidden="1" w:unhideWhenUsed="1"/>
-    <w:lsdException w:name="index 5" w:semiHidden="1" w:unhideWhenUsed="1"/>
-    <w:lsdException w:name="index 6" w:semiHidden="1" w:unhideWhenUsed="1"/>
-    <w:lsdException w:name="index 7" w:semiHidden="1" w:unhideWhenUsed="1"/>
-    <w:lsdException w:name="index 8" w:semiHidden="1" w:unhideWhenUsed="1"/>
-    <w:lsdException w:name="index 9" w:semiHidden="1" w:unhideWhenUsed="1"/>
-    <w:lsdException w:name="toc 1" w:semiHidden="1" w:uiPriority="39" w:unhideWhenUsed="1"/>
-    <w:lsdException w:name="toc 2" w:semiHidden="1" w:uiPriority="39" w:unhideWhenUsed="1"/>
-    <w:lsdException w:name="toc 3" w:semiHidden="1" w:uiPriority="39" w:unhideWhenUsed="1"/>
-    <w:lsdException w:name="toc 4" w:semiHidden="1" w:uiPriority="39" w:unhideWhenUsed="1"/>
-    <w:lsdException w:name="toc 5" w:semiHidden="1" w:uiPriority="39" w:unhideWhenUsed="1"/>
-    <w:lsdException w:name="toc 6" w:semiHidden="1" w:uiPriority="39" w:unhideWhenUsed="1"/>
-    <w:lsdException w:name="toc 7" w:semiHidden="1" w:uiPriority="39" w:unhideWhenUsed="1"/>
-    <w:lsdException w:name="toc 8" w:semiHidden="1" w:uiPriority="39" w:unhideWhenUsed="1"/>
-    <w:lsdException w:name="toc 9" w:semiHidden="1" w:uiPriority="39" w:unhideWhenUsed="1"/>
-    <w:lsdException w:name="Normal Indent" w:semiHidden="1" w:unhideWhenUsed="1"/>
-    <w:lsdException w:name="footnote text" w:semiHidden="1" w:unhideWhenUsed="1"/>
-    <w:lsdException w:name="annotation text" w:semiHidden="1" w:unhideWhenUsed="1"/>
-    <w:lsdException w:name="header" w:semiHidden="1" w:unhideWhenUsed="1"/>
-    <w:lsdException w:name="footer" w:semiHidden="1" w:unhideWhenUsed="1"/>
-    <w:lsdException w:name="index heading" w:semiHidden="1" w:unhideWhenUsed="1"/>
-    <w:lsdException w:name="caption" w:semiHidden="1" w:uiPriority="35" w:unhideWhenUsed="1" w:qFormat="1"/>
-    <w:lsdException w:name="table of figures" w:semiHidden="1" w:unhideWhenUsed="1"/>
-    <w:lsdException w:name="envelope address" w:semiHidden="1" w:unhideWhenUsed="1"/>
-    <w:lsdException w:name="envelope return" w:semiHidden="1" w:unhideWhenUsed="1"/>
-    <w:lsdException w:name="footnote reference" w:semiHidden="1" w:unhideWhenUsed="1"/>
-    <w:lsdException w:name="annotation reference" w:semiHidden="1" w:unhideWhenUsed="1"/>
-    <w:lsdException w:name="line number" w:semiHidden="1" w:unhideWhenUsed="1"/>
-    <w:lsdException w:name="page number" w:semiHidden="1" w:unhideWhenUsed="1"/>
-    <w:lsdException w:name="endnote reference" w:semiHidden="1" w:unhideWhenUsed="1"/>
-    <w:lsdException w:name="endnote text" w:semiHidden="1" w:unhideWhenUsed="1"/>
-    <w:lsdException w:name="table of authorities" w:semiHidden="1" w:unhideWhenUsed="1"/>
-    <w:lsdException w:name="macro" w:semiHidden="1" w:unhideWhenUsed="1"/>
-    <w:lsdException w:name="toa heading" w:semiHidden="1" w:unhideWhenUsed="1"/>
-    <w:lsdException w:name="List" w:semiHidden="1" w:unhideWhenUsed="1"/>
-    <w:lsdException w:name="List Bullet" w:semiHidden="1" w:unhideWhenUsed="1"/>
-    <w:lsdException w:name="List Number" w:semiHidden="1" w:unhideWhenUsed="1"/>
-    <w:lsdException w:name="List 2" w:semiHidden="1" w:unhideWhenUsed="1"/>
-    <w:lsdException w:name="List 3" w:semiHidden="1" w:unhideWhenUsed="1"/>
-    <w:lsdException w:name="List 4" w:semiHidden="1" w:unhideWhenUsed="1"/>
-    <w:lsdException w:name="List 5" w:semiHidden="1" w:unhideWhenUsed="1"/>
-    <w:lsdException w:name="List Bullet 2" w:semiHidden="1" w:unhideWhenUsed="1"/>
-    <w:lsdException w:name="List Bullet 3" w:semiHidden="1" w:unhideWhenUsed="1"/>
-    <w:lsdException w:name="List Bullet 4" w:semiHidden="1" w:unhideWhenUsed="1"/>
-    <w:lsdException w:name="List Bullet 5" w:semiHidden="1" w:unhideWhenUsed="1"/>
-    <w:lsdException w:name="List Number 2" w:semiHidden="1" w:unhideWhenUsed="1"/>
-    <w:lsdException w:name="List Number 3" w:semiHidden="1" w:unhideWhenUsed="1"/>
-    <w:lsdException w:name="List Number 4" w:semiHidden="1" w:unhideWhenUsed="1"/>
-    <w:lsdException w:name="List Number 5" w:semiHidden="1" w:unhideWhenUsed="1"/>
-    <w:lsdException w:name="Title" w:uiPriority="10" w:qFormat="1"/>
-    <w:lsdException w:name="Closing" w:semiHidden="1" w:unhideWhenUsed="1"/>
-    <w:lsdException w:name="Signature" w:semiHidden="1" w:unhideWhenUsed="1"/>
-    <w:lsdException w:name="Default Paragraph Font" w:semiHidden="1" w:uiPriority="1" w:unhideWhenUsed="1"/>
-    <w:lsdException w:name="Body Text" w:semiHidden="1" w:unhideWhenUsed="1"/>
-    <w:lsdException w:name="Body Text Indent" w:semiHidden="1" w:unhideWhenUsed="1"/>
-    <w:lsdException w:name="List Continue" w:semiHidden="1" w:unhideWhenUsed="1"/>
-    <w:lsdException w:name="List Continue 2" w:semiHidden="1" w:unhideWhenUsed="1"/>
-    <w:lsdException w:name="List Continue 3" w:semiHidden="1" w:unhideWhenUsed="1"/>
-    <w:lsdException w:name="List Continue 4" w:semiHidden="1" w:unhideWhenUsed="1"/>
-    <w:lsdException w:name="List Continue 5" w:semiHidden="1" w:unhideWhenUsed="1"/>
-    <w:lsdException w:name="Message Header" w:semiHidden="1" w:unhideWhenUsed="1"/>
-    <w:lsdException w:name="Subtitle" w:uiPriority="11" w:qFormat="1"/>
-    <w:lsdException w:name="Salutation" w:semiHidden="1" w:unhideWhenUsed="1"/>
-    <w:lsdException w:name="Date" w:semiHidden="1" w:unhideWhenUsed="1"/>
-    <w:lsdException w:name="Body Text First Indent" w:semiHidden="1" w:unhideWhenUsed="1"/>
-    <w:lsdException w:name="Body Text First Indent 2" w:semiHidden="1" w:unhideWhenUsed="1"/>
-    <w:lsdException w:name="Note Heading" w:semiHidden="1" w:unhideWhenUsed="1"/>
-    <w:lsdException w:name="Body Text 2" w:semiHidden="1" w:unhideWhenUsed="1"/>
-    <w:lsdException w:name="Body Text 3" w:semiHidden="1" w:unhideWhenUsed="1"/>
-    <w:lsdException w:name="Body Text Indent 2" w:semiHidden="1" w:unhideWhenUsed="1"/>
-    <w:lsdException w:name="Body Text Indent 3" w:semiHidden="1" w:unhideWhenUsed="1"/>
-    <w:lsdException w:name="Block Text" w:semiHidden="1" w:unhideWhenUsed="1"/>
-    <w:lsdException w:name="Hyperlink" w:semiHidden="1" w:unhideWhenUsed="1"/>
-    <w:lsdException w:name="FollowedHyperlink" w:semiHidden="1" w:unhideWhenUsed="1"/>
-    <w:lsdException w:name="Strong" w:uiPriority="22" w:qFormat="1"/>
-    <w:lsdException w:name="Emphasis" w:uiPriority="20" w:qFormat="1"/>
-    <w:lsdException w:name="Document Map" w:semiHidden="1" w:unhideWhenUsed="1"/>
-    <w:lsdException w:name="Plain Text" w:semiHidden="1" w:unhideWhenUsed="1"/>
-    <w:lsdException w:name="E-mail Signature" w:semiHidden="1" w:unhideWhenUsed="1"/>
-    <w:lsdException w:name="HTML Top of Form" w:semiHidden="1" w:unhideWhenUsed="1"/>
-    <w:lsdException w:name="HTML Bottom of Form" w:semiHidden="1" w:unhideWhenUsed="1"/>
-    <w:lsdException w:name="Normal (Web)" w:semiHidden="1" w:unhideWhenUsed="1"/>
-    <w:lsdException w:name="HTML Acronym" w:semiHidden="1" w:unhideWhenUsed="1"/>
-    <w:lsdException w:name="HTML Address" w:semiHidden="1" w:unhideWhenUsed="1"/>
-    <w:lsdException w:name="HTML Cite" w:semiHidden="1" w:unhideWhenUsed="1"/>
-    <w:lsdException w:name="HTML Code" w:semiHidden="1" w:unhideWhenUsed="1"/>
-    <w:lsdException w:name="HTML Definition" w:semiHidden="1" w:unhideWhenUsed="1"/>
-    <w:lsdException w:name="HTML Keyboard" w:semiHidden="1" w:unhideWhenUsed="1"/>
-    <w:lsdException w:name="HTML Preformatted" w:semiHidden="1" w:unhideWhenUsed="1"/>
-    <w:lsdException w:name="HTML Sample" w:semiHidden="1" w:unhideWhenUsed="1"/>
-    <w:lsdException w:name="HTML Typewriter" w:semiHidden="1" w:unhideWhenUsed="1"/>
-    <w:lsdException w:name="HTML Variable" w:semiHidden="1" w:unhideWhenUsed="1"/>
-    <w:lsdException w:name="Normal Table" w:semiHidden="1" w:unhideWhenUsed="1"/>
-    <w:lsdException w:name="annotation subject" w:semiHidden="1" w:unhideWhenUsed="1"/>
-    <w:lsdException w:name="No List" w:semiHidden="1" w:unhideWhenUsed="1"/>
-    <w:lsdException w:name="Outline List 1" w:semiHidden="1" w:unhideWhenUsed="1"/>
-    <w:lsdException w:name="Outline List 2" w:semiHidden="1" w:unhideWhenUsed="1"/>
-    <w:lsdException w:name="Outline List 3" w:semiHidden="1" w:unhideWhenUsed="1"/>
-    <w:lsdException w:name="Table Simple 1" w:semiHidden="1" w:unhideWhenUsed="1"/>
-    <w:lsdException w:name="Table Simple 2" w:semiHidden="1" w:unhideWhenUsed="1"/>
-    <w:lsdException w:name="Table Simple 3" w:semiHidden="1" w:unhideWhenUsed="1"/>
-    <w:lsdException w:name="Table Classic 1" w:semiHidden="1" w:unhideWhenUsed="1"/>
-    <w:lsdException w:name="Table Classic 2" w:semiHidden="1" w:unhideWhenUsed="1"/>
-    <w:lsdException w:name="Table Classic 3" w:semiHidden="1" w:unhideWhenUsed="1"/>
-    <w:lsdException w:name="Table Classic 4" w:semiHidden="1" w:unhideWhenUsed="1"/>
-    <w:lsdException w:name="Table Colorful 1" w:semiHidden="1" w:unhideWhenUsed="1"/>
-    <w:lsdException w:name="Table Colorful 2" w:semiHidden="1" w:unhideWhenUsed="1"/>
-    <w:lsdException w:name="Table Colorful 3" w:semiHidden="1" w:unhideWhenUsed="1"/>
-    <w:lsdException w:name="Table Columns 1" w:semiHidden="1" w:unhideWhenUsed="1"/>
-    <w:lsdException w:name="Table Columns 2" w:semiHidden="1" w:unhideWhenUsed="1"/>
-    <w:lsdException w:name="Table Columns 3" w:semiHidden="1" w:unhideWhenUsed="1"/>
-    <w:lsdException w:name="Table Columns 4" w:semiHidden="1" w:unhideWhenUsed="1"/>
-    <w:lsdException w:name="Table Columns 5" w:semiHidden="1" w:unhideWhenUsed="1"/>
-    <w:lsdException w:name="Table Grid 1" w:semiHidden="1" w:unhideWhenUsed="1"/>
-    <w:lsdException w:name="Table Grid 2" w:semiHidden="1" w:unhideWhenUsed="1"/>
-    <w:lsdException w:name="Table Grid 3" w:semiHidden="1" w:unhideWhenUsed="1"/>
-    <w:lsdException w:name="Table Grid 4" w:semiHidden="1" w:unhideWhenUsed="1"/>
-    <w:lsdException w:name="Table Grid 5" w:semiHidden="1" w:unhideWhenUsed="1"/>
-    <w:lsdException w:name="Table Grid 6" w:semiHidden="1" w:unhideWhenUsed="1"/>
-    <w:lsdException w:name="Table Grid 7" w:semiHidden="1" w:unhideWhenUsed="1"/>
-    <w:lsdException w:name="Table Grid 8" w:semiHidden="1" w:unhideWhenUsed="1"/>
-    <w:lsdException w:name="Table List 1" w:semiHidden="1" w:unhideWhenUsed="1"/>
-    <w:lsdException w:name="Table List 2" w:semiHidden="1" w:unhideWhenUsed="1"/>
-    <w:lsdException w:name="Table List 3" w:semiHidden="1" w:unhideWhenUsed="1"/>
-    <w:lsdException w:name="Table List 4" w:semiHidden="1" w:unhideWhenUsed="1"/>
-    <w:lsdException w:name="Table List 5" w:semiHidden="1" w:unhideWhenUsed="1"/>
-    <w:lsdException w:name="Table List 6" w:semiHidden="1" w:unhideWhenUsed="1"/>
-    <w:lsdException w:name="Table List 7" w:semiHidden="1" w:unhideWhenUsed="1"/>
-    <w:lsdException w:name="Table List 8" w:semiHidden="1" w:unhideWhenUsed="1"/>
-    <w:lsdException w:name="Table 3D effects 1" w:semiHidden="1" w:unhideWhenUsed="1"/>
-    <w:lsdException w:name="Table 3D effects 2" w:semiHidden="1" w:unhideWhenUsed="1"/>
-    <w:lsdException w:name="Table 3D effects 3" w:semiHidden="1" w:unhideWhenUsed="1"/>
-    <w:lsdException w:name="Table Contemporary" w:semiHidden="1" w:unhideWhenUsed="1"/>
-    <w:lsdException w:name="Table Elegant" w:semiHidden="1" w:unhideWhenUsed="1"/>
-    <w:lsdException w:name="Table Professional" w:semiHidden="1" w:unhideWhenUsed="1"/>
-    <w:lsdException w:name="Table Subtle 1" w:semiHidden="1" w:unhideWhenUsed="1"/>
-    <w:lsdException w:name="Table Subtle 2" w:semiHidden="1" w:unhideWhenUsed="1"/>
-    <w:lsdException w:name="Table Web 1" w:semiHidden="1" w:unhideWhenUsed="1"/>
-    <w:lsdException w:name="Table Web 2" w:semiHidden="1" w:unhideWhenUsed="1"/>
-    <w:lsdException w:name="Table Web 3" w:semiHidden="1" w:unhideWhenUsed="1"/>
-    <w:lsdException w:name="Balloon Text" w:semiHidden="1" w:unhideWhenUsed="1"/>
-    <w:lsdException w:name="Table Grid" w:uiPriority="39"/>
-    <w:lsdException w:name="Table Theme" w:semiHidden="1" w:unhideWhenUsed="1"/>
-    <w:lsdException w:name="Placeholder Text" w:semiHidden="1"/>
-    <w:lsdException w:name="No Spacing" w:uiPriority="1" w:qFormat="1"/>
-    <w:lsdException w:name="Light Shading" w:uiPriority="60"/>
-    <w:lsdException w:name="Light List" w:uiPriority="61"/>
-    <w:lsdException w:name="Light Grid" w:uiPriority="62"/>
-    <w:lsdException w:name="Medium Shading 1" w:uiPriority="63"/>
-    <w:lsdException w:name="Medium Shading 2" w:uiPriority="64"/>
-    <w:lsdException w:name="Medium List 1" w:uiPriority="65"/>
-    <w:lsdException w:name="Medium List 2" w:uiPriority="66"/>
-    <w:lsdException w:name="Medium Grid 1" w:uiPriority="67"/>
-    <w:lsdException w:name="Medium Grid 2" w:uiPriority="68"/>
-    <w:lsdException w:name="Medium Grid 3" w:uiPriority="69"/>
-    <w:lsdException w:name="Dark List" w:uiPriority="70"/>
-    <w:lsdException w:name="Colorful Shading" w:uiPriority="71"/>
-    <w:lsdException w:name="Colorful List" w:uiPriority="72"/>
-    <w:lsdException w:name="Colorful Grid" w:uiPriority="73"/>
-    <w:lsdException w:name="Light Shading Accent 1" w:uiPriority="60"/>
-    <w:lsdException w:name="Light List Accent 1" w:uiPriority="61"/>
-    <w:lsdException w:name="Light Grid Accent 1" w:uiPriority="62"/>
-    <w:lsdException w:name="Medium Shading 1 Accent 1" w:uiPriority="63"/>
-    <w:lsdException w:name="Medium Shading 2 Accent 1" w:uiPriority="64"/>
-    <w:lsdException w:name="Medium List 1 Accent 1" w:uiPriority="65"/>
-    <w:lsdException w:name="Revision" w:semiHidden="1"/>
-    <w:lsdException w:name="List Paragraph" w:uiPriority="34" w:qFormat="1"/>
-    <w:lsdException w:name="Quote" w:uiPriority="29" w:qFormat="1"/>
-    <w:lsdException w:name="Intense Quote" w:uiPriority="30" w:qFormat="1"/>
-    <w:lsdException w:name="Medium List 2 Accent 1" w:uiPriority="66"/>
-    <w:lsdException w:name="Medium Grid 1 Accent 1" w:uiPriority="67"/>
-    <w:lsdException w:name="Medium Grid 2 Accent 1" w:uiPriority="68"/>
-    <w:lsdException w:name="Medium Grid 3 Accent 1" w:uiPriority="69"/>
-    <w:lsdException w:name="Dark List Accent 1" w:uiPriority="70"/>
-    <w:lsdException w:name="Colorful Shading Accent 1" w:uiPriority="71"/>
-    <w:lsdException w:name="Colorful List Accent 1" w:uiPriority="72"/>
-    <w:lsdException w:name="Colorful Grid Accent 1" w:uiPriority="73"/>
-    <w:lsdException w:name="Light Shading Accent 2" w:uiPriority="60"/>
-    <w:lsdException w:name="Light List Accent 2" w:uiPriority="61"/>
-    <w:lsdException w:name="Light Grid Accent 2" w:uiPriority="62"/>
-    <w:lsdException w:name="Medium Shading 1 Accent 2" w:uiPriority="63"/>
-    <w:lsdException w:name="Medium Shading 2 Accent 2" w:uiPriority="64"/>
-    <w:lsdException w:name="Medium List 1 Accent 2" w:uiPriority="65"/>
-    <w:lsdException w:name="Medium List 2 Accent 2" w:uiPriority="66"/>
-    <w:lsdException w:name="Medium Grid 1 Accent 2" w:uiPriority="67"/>
-    <w:lsdException w:name="Medium Grid 2 Accent 2" w:uiPriority="68"/>
-    <w:lsdException w:name="Medium Grid 3 Accent 2" w:uiPriority="69"/>
-    <w:lsdException w:name="Dark List Accent 2" w:uiPriority="70"/>
-    <w:lsdException w:name="Colorful Shading Accent 2" w:uiPriority="71"/>
-    <w:lsdException w:name="Colorful List Accent 2" w:uiPriority="72"/>
-    <w:lsdException w:name="Colorful Grid Accent 2" w:uiPriority="73"/>
-    <w:lsdException w:name="Light Shading Accent 3" w:uiPriority="60"/>
-    <w:lsdException w:name="Light List Accent 3" w:uiPriority="61"/>
-    <w:lsdException w:name="Light Grid Accent 3" w:uiPriority="62"/>
-    <w:lsdException w:name="Medium Shading 1 Accent 3" w:uiPriority="63"/>
-    <w:lsdException w:name="Medium Shading 2 Accent 3" w:uiPriority="64"/>
-    <w:lsdException w:name="Medium List 1 Accent 3" w:uiPriority="65"/>
-    <w:lsdException w:name="Medium List 2 Accent 3" w:uiPriority="66"/>
-    <w:lsdException w:name="Medium Grid 1 Accent 3" w:uiPriority="67"/>
-    <w:lsdException w:name="Medium Grid 2 Accent 3" w:uiPriority="68"/>
-    <w:lsdException w:name="Medium Grid 3 Accent 3" w:uiPriority="69"/>
-    <w:lsdException w:name="Dark List Accent 3" w:uiPriority="70"/>
-    <w:lsdException w:name="Colorful Shading Accent 3" w:uiPriority="71"/>
-    <w:lsdException w:name="Colorful List Accent 3" w:uiPriority="72"/>
-    <w:lsdException w:name="Colorful Grid Accent 3" w:uiPriority="73"/>
-    <w:lsdException w:name="Light Shading Accent 4" w:uiPriority="60"/>
-    <w:lsdException w:name="Light List Accent 4" w:uiPriority="61"/>
-    <w:lsdException w:name="Light Grid Accent 4" w:uiPriority="62"/>
-    <w:lsdException w:name="Medium Shading 1 Accent 4" w:uiPriority="63"/>
-    <w:lsdException w:name="Medium Shading 2 Accent 4" w:uiPriority="64"/>
-    <w:lsdException w:name="Medium List 1 Accent 4" w:uiPriority="65"/>
-    <w:lsdException w:name="Medium List 2 Accent 4" w:uiPriority="66"/>
-    <w:lsdException w:name="Medium Grid 1 Accent 4" w:uiPriority="67"/>
-    <w:lsdException w:name="Medium Grid 2 Accent 4" w:uiPriority="68"/>
-    <w:lsdException w:name="Medium Grid 3 Accent 4" w:uiPriority="69"/>
-    <w:lsdException w:name="Dark List Accent 4" w:uiPriority="70"/>
-    <w:lsdException w:name="Colorful Shading Accent 4" w:uiPriority="71"/>
-    <w:lsdException w:name="Colorful List Accent 4" w:uiPriority="72"/>
-    <w:lsdException w:name="Colorful Grid Accent 4" w:uiPriority="73"/>
-    <w:lsdException w:name="Light Shading Accent 5" w:uiPriority="60"/>
-    <w:lsdException w:name="Light List Accent 5" w:uiPriority="61"/>
-    <w:lsdException w:name="Light Grid Accent 5" w:uiPriority="62"/>
-    <w:lsdException w:name="Medium Shading 1 Accent 5" w:uiPriority="63"/>
-    <w:lsdException w:name="Medium Shading 2 Accent 5" w:uiPriority="64"/>
-    <w:lsdException w:name="Medium List 1 Accent 5" w:uiPriority="65"/>
-    <w:lsdException w:name="Medium List 2 Accent 5" w:uiPriority="66"/>
-    <w:lsdException w:name="Medium Grid 1 Accent 5" w:uiPriority="67"/>
-    <w:lsdException w:name="Medium Grid 2 Accent 5" w:uiPriority="68"/>
-    <w:lsdException w:name="Medium Grid 3 Accent 5" w:uiPriority="69"/>
-    <w:lsdException w:name="Dark List Accent 5" w:uiPriority="70"/>
-    <w:lsdException w:name="Colorful Shading Accent 5" w:uiPriority="71"/>
-    <w:lsdException w:name="Colorful List Accent 5" w:uiPriority="72"/>
-    <w:lsdException w:name="Colorful Grid Accent 5" w:uiPriority="73"/>
-    <w:lsdException w:name="Light Shading Accent 6" w:uiPriority="60"/>
-    <w:lsdException w:name="Light List Accent 6" w:uiPriority="61"/>
-    <w:lsdException w:name="Light Grid Accent 6" w:uiPriority="62"/>
-    <w:lsdException w:name="Medium Shading 1 Accent 6" w:uiPriority="63"/>
-    <w:lsdException w:name="Medium Shading 2 Accent 6" w:uiPriority="64"/>
-    <w:lsdException w:name="Medium List 1 Accent 6" w:uiPriority="65"/>
-    <w:lsdException w:name="Medium List 2 Accent 6" w:uiPriority="66"/>
-    <w:lsdException w:name="Medium Grid 1 Accent 6" w:uiPriority="67"/>
-    <w:lsdException w:name="Medium Grid 2 Accent 6" w:uiPriority="68"/>
-    <w:lsdException w:name="Medium Grid 3 Accent 6" w:uiPriority="69"/>
-    <w:lsdException w:name="Dark List Accent 6" w:uiPriority="70"/>
-    <w:lsdException w:name="Colorful Shading Accent 6" w:uiPriority="71"/>
-    <w:lsdException w:name="Colorful List Accent 6" w:uiPriority="72"/>
-    <w:lsdException w:name="Colorful Grid Accent 6" w:uiPriority="73"/>
-    <w:lsdException w:name="Subtle Emphasis" w:uiPriority="19" w:qFormat="1"/>
-    <w:lsdException w:name="Intense Emphasis" w:uiPriority="21" w:qFormat="1"/>
-    <w:lsdException w:name="Subtle Reference" w:uiPriority="31" w:qFormat="1"/>
-    <w:lsdException w:name="Intense Reference" w:uiPriority="32" w:qFormat="1"/>
-    <w:lsdException w:name="Book Title" w:uiPriority="33" w:qFormat="1"/>
-    <w:lsdException w:name="Bibliography" w:semiHidden="1" w:uiPriority="37" w:unhideWhenUsed="1"/>
-    <w:lsdException w:name="TOC Heading" w:semiHidden="1" w:uiPriority="39" w:unhideWhenUsed="1" w:qFormat="1"/>
-    <w:lsdException w:name="Plain Table 1" w:uiPriority="41"/>
-    <w:lsdException w:name="Plain Table 2" w:uiPriority="42"/>
-    <w:lsdException w:name="Plain Table 3" w:uiPriority="43"/>
-    <w:lsdException w:name="Plain Table 4" w:uiPriority="44"/>
-    <w:lsdException w:name="Plain Table 5" w:uiPriority="45"/>
-    <w:lsdException w:name="Grid Table Light" w:uiPriority="40"/>
-    <w:lsdException w:name="Grid Table 1 Light" w:uiPriority="46"/>
-    <w:lsdException w:name="Grid Table 2" w:uiPriority="47"/>
-    <w:lsdException w:name="Grid Table 3" w:uiPriority="48"/>
-    <w:lsdException w:name="Grid Table 4" w:uiPriority="49"/>
-    <w:lsdException w:name="Grid Table 5 Dark" w:uiPriority="50"/>
-    <w:lsdException w:name="Grid Table 6 Colorful" w:uiPriority="51"/>
-    <w:lsdException w:name="Grid Table 7 Colorful" w:uiPriority="52"/>
-    <w:lsdException w:name="Grid Table 1 Light Accent 1" w:uiPriority="46"/>
-    <w:lsdException w:name="Grid Table 2 Accent 1" w:uiPriority="47"/>
-    <w:lsdException w:name="Grid Table 3 Accent 1" w:uiPriority="48"/>
-    <w:lsdException w:name="Grid Table 4 Accent 1" w:uiPriority="49"/>
-    <w:lsdException w:name="Grid Table 5 Dark Accent 1" w:uiPriority="50"/>
-    <w:lsdException w:name="Grid Table 6 Colorful Accent 1" w:uiPriority="51"/>
-    <w:lsdException w:name="Grid Table 7 Colorful Accent 1" w:uiPriority="52"/>
-    <w:lsdException w:name="Grid Table 1 Light Accent 2" w:uiPriority="46"/>
-    <w:lsdException w:name="Grid Table 2 Accent 2" w:uiPriority="47"/>
-    <w:lsdException w:name="Grid Table 3 Accent 2" w:uiPriority="48"/>
-    <w:lsdException w:name="Grid Table 4 Accent 2" w:uiPriority="49"/>
-    <w:lsdException w:name="Grid Table 5 Dark Accent 2" w:uiPriority="50"/>
-    <w:lsdException w:name="Grid Table 6 Colorful Accent 2" w:uiPriority="51"/>
-    <w:lsdException w:name="Grid Table 7 Colorful Accent 2" w:uiPriority="52"/>
-    <w:lsdException w:name="Grid Table 1 Light Accent 3" w:uiPriority="46"/>
-    <w:lsdException w:name="Grid Table 2 Accent 3" w:uiPriority="47"/>
-    <w:lsdException w:name="Grid Table 3 Accent 3" w:uiPriority="48"/>
-    <w:lsdException w:name="Grid Table 4 Accent 3" w:uiPriority="49"/>
-    <w:lsdException w:name="Grid Table 5 Dark Accent 3" w:uiPriority="50"/>
-    <w:lsdException w:name="Grid Table 6 Colorful Accent 3" w:uiPriority="51"/>
-    <w:lsdException w:name="Grid Table 7 Colorful Accent 3" w:uiPriority="52"/>
-    <w:lsdException w:name="Grid Table 1 Light Accent 4" w:uiPriority="46"/>
-    <w:lsdException w:name="Grid Table 2 Accent 4" w:uiPriority="47"/>
-    <w:lsdException w:name="Grid Table 3 Accent 4" w:uiPriority="48"/>
-    <w:lsdException w:name="Grid Table 4 Accent 4" w:uiPriority="49"/>
-    <w:lsdException w:name="Grid Table 5 Dark Accent 4" w:uiPriority="50"/>
-    <w:lsdException w:name="Grid Table 6 Colorful Accent 4" w:uiPriority="51"/>
-    <w:lsdException w:name="Grid Table 7 Colorful Accent 4" w:uiPriority="52"/>
-    <w:lsdException w:name="Grid Table 1 Light Accent 5" w:uiPriority="46"/>
-    <w:lsdException w:name="Grid Table 2 Accent 5" w:uiPriority="47"/>
-    <w:lsdException w:name="Grid Table 3 Accent 5" w:uiPriority="48"/>
-    <w:lsdException w:name="Grid Table 4 Accent 5" w:uiPriority="49"/>
-    <w:lsdException w:name="Grid Table 5 Dark Accent 5" w:uiPriority="50"/>
-    <w:lsdException w:name="Grid Table 6 Colorful Accent 5" w:uiPriority="51"/>
-    <w:lsdException w:name="Grid Table 7 Colorful Accent 5" w:uiPriority="52"/>
-    <w:lsdException w:name="Grid Table 1 Light Accent 6" w:uiPriority="46"/>
-    <w:lsdException w:name="Grid Table 2 Accent 6" w:uiPriority="47"/>
-    <w:lsdException w:name="Grid Table 3 Accent 6" w:uiPriority="48"/>
-    <w:lsdException w:name="Grid Table 4 Accent 6" w:uiPriority="49"/>
-    <w:lsdException w:name="Grid Table 5 Dark Accent 6" w:uiPriority="50"/>
-    <w:lsdException w:name="Grid Table 6 Colorful Accent 6" w:uiPriority="51"/>
-    <w:lsdException w:name="Grid Table 7 Colorful Accent 6" w:uiPriority="52"/>
-    <w:lsdException w:name="List Table 1 Light" w:uiPriority="46"/>
-    <w:lsdException w:name="List Table 2" w:uiPriority="47"/>
-    <w:lsdException w:name="List Table 3" w:uiPriority="48"/>
-    <w:lsdException w:name="List Table 4" w:uiPriority="49"/>
-    <w:lsdException w:name="List Table 5 Dark" w:uiPriority="50"/>
-    <w:lsdException w:name="List Table 6 Colorful" w:uiPriority="51"/>
-    <w:lsdException w:name="List Table 7 Colorful" w:uiPriority="52"/>
-    <w:lsdException w:name="List Table 1 Light Accent 1" w:uiPriority="46"/>
-    <w:lsdException w:name="List Table 2 Accent 1" w:uiPriority="47"/>
-    <w:lsdException w:name="List Table 3 Accent 1" w:uiPriority="48"/>
-    <w:lsdException w:name="List Table 4 Accent 1" w:uiPriority="49"/>
-    <w:lsdException w:name="List Table 5 Dark Accent 1" w:uiPriority="50"/>
-    <w:lsdException w:name="List Table 6 Colorful Accent 1" w:uiPriority="51"/>
-    <w:lsdException w:name="List Table 7 Colorful Accent 1" w:uiPriority="52"/>
-    <w:lsdException w:name="List Table 1 Light Accent 2" w:uiPriority="46"/>
-    <w:lsdException w:name="List Table 2 Accent 2" w:uiPriority="47"/>
-    <w:lsdException w:name="List Table 3 Accent 2" w:uiPriority="48"/>
-    <w:lsdException w:name="List Table 4 Accent 2" w:uiPriority="49"/>
-    <w:lsdException w:name="List Table 5 Dark Accent 2" w:uiPriority="50"/>
-    <w:lsdException w:name="List Table 6 Colorful Accent 2" w:uiPriority="51"/>
-    <w:lsdException w:name="List Table 7 Colorful Accent 2" w:uiPriority="52"/>
-    <w:lsdException w:name="List Table 1 Light Accent 3" w:uiPriority="46"/>
-    <w:lsdException w:name="List Table 2 Accent 3" w:uiPriority="47"/>
-    <w:lsdException w:name="List Table 3 Accent 3" w:uiPriority="48"/>
-    <w:lsdException w:name="List Table 4 Accent 3" w:uiPriority="49"/>
-    <w:lsdException w:name="List Table 5 Dark Accent 3" w:uiPriority="50"/>
-    <w:lsdException w:name="List Table 6 Colorful Accent 3" w:uiPriority="51"/>
-    <w:lsdException w:name="List Table 7 Colorful Accent 3" w:uiPriority="52"/>
-    <w:lsdException w:name="List Table 1 Light Accent 4" w:uiPriority="46"/>
-    <w:lsdException w:name="List Table 2 Accent 4" w:uiPriority="47"/>
-    <w:lsdException w:name="List Table 3 Accent 4" w:uiPriority="48"/>
-    <w:lsdException w:name="List Table 4 Accent 4" w:uiPriority="49"/>
-    <w:lsdException w:name="List Table 5 Dark Accent 4" w:uiPriority="50"/>
-    <w:lsdException w:name="List Table 6 Colorful Accent 4" w:uiPriority="51"/>
-    <w:lsdException w:name="List Table 7 Colorful Accent 4" w:uiPriority="52"/>
-    <w:lsdException w:name="List Table 1 Light Accent 5" w:uiPriority="46"/>
-    <w:lsdException w:name="List Table 2 Accent 5" w:uiPriority="47"/>
-    <w:lsdException w:name="List Table 3 Accent 5" w:uiPriority="48"/>
-    <w:lsdException w:name="List Table 4 Accent 5" w:uiPriority="49"/>
-    <w:lsdException w:name="List Table 5 Dark Accent 5" w:uiPriority="50"/>
-    <w:lsdException w:name="List Table 6 Colorful Accent 5" w:uiPriority="51"/>
-    <w:lsdException w:name="List Table 7 Colorful Accent 5" w:uiPriority="52"/>
-    <w:lsdException w:name="List Table 1 Light Accent 6" w:uiPriority="46"/>
-    <w:lsdException w:name="List Table 2 Accent 6" w:uiPriority="47"/>
-    <w:lsdException w:name="List Table 3 Accent 6" w:uiPriority="48"/>
-    <w:lsdException w:name="List Table 4 Accent 6" w:uiPriority="49"/>
-    <w:lsdException w:name="List Table 5 Dark Accent 6" w:uiPriority="50"/>
-    <w:lsdException w:name="List Table 6 Colorful Accent 6" w:uiPriority="51"/>
-    <w:lsdException w:name="List Table 7 Colorful Accent 6" w:uiPriority="52"/>
-    <w:lsdException w:name="Mention" w:semiHidden="1" w:unhideWhenUsed="1"/>
-    <w:lsdException w:name="Smart Hyperlink" w:semiHidden="1" w:unhideWhenUsed="1"/>
-    <w:lsdException w:name="Hashtag" w:semiHidden="1" w:unhideWhenUsed="1"/>
-    <w:lsdException w:name="Unresolved Mention" w:semiHidden="1" w:unhideWhenUsed="1"/>
-    <w:lsdException w:name="Smart Link" w:semiHidden="1" w:unhideWhenUsed="1"/>
-    <w:lsdException w:name="Smart Link Error" w:semiHidden="1" w:unhideWhenUsed="1"/>
+  <w:latentStyles w:defLockedState="0" w:defUIPriority="99" w:defSemiHidden="1" w:defUnhideWhenUsed="1" w:defQFormat="0" w:count="267">
+    <w:lsdException w:name="Normal" w:semiHidden="0" w:uiPriority="0" w:unhideWhenUsed="0" w:qFormat="1"/>
+    <w:lsdException w:name="heading 1" w:semiHidden="0" w:uiPriority="9" w:unhideWhenUsed="0" w:qFormat="1"/>
+    <w:lsdException w:name="heading 2" w:uiPriority="9" w:qFormat="1"/>
+    <w:lsdException w:name="heading 3" w:uiPriority="9" w:qFormat="1"/>
+    <w:lsdException w:name="heading 4" w:uiPriority="9" w:qFormat="1"/>
+    <w:lsdException w:name="heading 5" w:uiPriority="9" w:qFormat="1"/>
+    <w:lsdException w:name="heading 6" w:uiPriority="9" w:qFormat="1"/>
+    <w:lsdException w:name="heading 7" w:uiPriority="9" w:qFormat="1"/>
+    <w:lsdException w:name="heading 8" w:uiPriority="9" w:qFormat="1"/>
+    <w:lsdException w:name="heading 9" w:uiPriority="9" w:qFormat="1"/>
+    <w:lsdException w:name="toc 1" w:uiPriority="39"/>
+    <w:lsdException w:name="toc 2" w:uiPriority="39"/>
+    <w:lsdException w:name="toc 3" w:uiPriority="39"/>
+    <w:lsdException w:name="toc 4" w:uiPriority="39"/>
+    <w:lsdException w:name="toc 5" w:uiPriority="39"/>
+    <w:lsdException w:name="toc 6" w:uiPriority="39"/>
+    <w:lsdException w:name="toc 7" w:uiPriority="39"/>
+    <w:lsdException w:name="toc 8" w:uiPriority="39"/>
+    <w:lsdException w:name="toc 9" w:uiPriority="39"/>
+    <w:lsdException w:name="caption" w:uiPriority="35" w:qFormat="1"/>
+    <w:lsdException w:name="Title" w:semiHidden="0" w:uiPriority="10" w:unhideWhenUsed="0" w:qFormat="1"/>
+    <w:lsdException w:name="Default Paragraph Font" w:uiPriority="1"/>
+    <w:lsdException w:name="Subtitle" w:semiHidden="0" w:uiPriority="11" w:unhideWhenUsed="0" w:qFormat="1"/>
+    <w:lsdException w:name="Strong" w:semiHidden="0" w:uiPriority="22" w:unhideWhenUsed="0" w:qFormat="1"/>
+    <w:lsdException w:name="Emphasis" w:semiHidden="0" w:uiPriority="20" w:unhideWhenUsed="0" w:qFormat="1"/>
+    <w:lsdException w:name="Table Grid" w:semiHidden="0" w:uiPriority="39" w:unhideWhenUsed="0"/>
+    <w:lsdException w:name="Placeholder Text" w:unhideWhenUsed="0"/>
+    <w:lsdException w:name="No Spacing" w:semiHidden="0" w:uiPriority="1" w:unhideWhenUsed="0" w:qFormat="1"/>
+    <w:lsdException w:name="Light Shading" w:semiHidden="0" w:uiPriority="60" w:unhideWhenUsed="0"/>
+    <w:lsdException w:name="Light List" w:semiHidden="0" w:uiPriority="61" w:unhideWhenUsed="0"/>
+    <w:lsdException w:name="Light Grid" w:semiHidden="0" w:uiPriority="62" w:unhideWhenUsed="0"/>
+    <w:lsdException w:name="Medium Shading 1" w:semiHidden="0" w:uiPriority="63" w:unhideWhenUsed="0"/>
+    <w:lsdException w:name="Medium Shading 2" w:semiHidden="0" w:uiPriority="64" w:unhideWhenUsed="0"/>
+    <w:lsdException w:name="Medium List 1" w:semiHidden="0" w:uiPriority="65" w:unhideWhenUsed="0"/>
+    <w:lsdException w:name="Medium List 2" w:semiHidden="0" w:uiPriority="66" w:unhideWhenUsed="0"/>
+    <w:lsdException w:name="Medium Grid 1" w:semiHidden="0" w:uiPriority="67" w:unhideWhenUsed="0"/>
+    <w:lsdException w:name="Medium Grid 2" w:semiHidden="0" w:uiPriority="68" w:unhideWhenUsed="0"/>
+    <w:lsdException w:name="Medium Grid 3" w:semiHidden="0" w:uiPriority="69" w:unhideWhenUsed="0"/>
+    <w:lsdException w:name="Dark List" w:semiHidden="0" w:uiPriority="70" w:unhideWhenUsed="0"/>
+    <w:lsdException w:name="Colorful Shading" w:semiHidden="0" w:uiPriority="71" w:unhideWhenUsed="0"/>
+    <w:lsdException w:name="Colorful List" w:semiHidden="0" w:uiPriority="72" w:unhideWhenUsed="0"/>
+    <w:lsdException w:name="Colorful Grid" w:semiHidden="0" w:uiPriority="73" w:unhideWhenUsed="0"/>
+    <w:lsdException w:name="Light Shading Accent 1" w:semiHidden="0" w:uiPriority="60" w:unhideWhenUsed="0"/>
+    <w:lsdException w:name="Light List Accent 1" w:semiHidden="0" w:uiPriority="61" w:unhideWhenUsed="0"/>
+    <w:lsdException w:name="Light Grid Accent 1" w:semiHidden="0" w:uiPriority="62" w:unhideWhenUsed="0"/>
+    <w:lsdException w:name="Medium Shading 1 Accent 1" w:semiHidden="0" w:uiPriority="63" w:unhideWhenUsed="0"/>
+    <w:lsdException w:name="Medium Shading 2 Accent 1" w:semiHidden="0" w:uiPriority="64" w:unhideWhenUsed="0"/>
+    <w:lsdException w:name="Medium List 1 Accent 1" w:semiHidden="0" w:uiPriority="65" w:unhideWhenUsed="0"/>
+    <w:lsdException w:name="Revision" w:unhideWhenUsed="0"/>
+    <w:lsdException w:name="List Paragraph" w:semiHidden="0" w:uiPriority="34" w:unhideWhenUsed="0" w:qFormat="1"/>
+    <w:lsdException w:name="Quote" w:semiHidden="0" w:uiPriority="29" w:unhideWhenUsed="0" w:qFormat="1"/>
+    <w:lsdException w:name="Intense Quote" w:semiHidden="0" w:uiPriority="30" w:unhideWhenUsed="0" w:qFormat="1"/>
+    <w:lsdException w:name="Medium List 2 Accent 1" w:semiHidden="0" w:uiPriority="66" w:unhideWhenUsed="0"/>
+    <w:lsdException w:name="Medium Grid 1 Accent 1" w:semiHidden="0" w:uiPriority="67" w:unhideWhenUsed="0"/>
+    <w:lsdException w:name="Medium Grid 2 Accent 1" w:semiHidden="0" w:uiPriority="68" w:unhideWhenUsed="0"/>
+    <w:lsdException w:name="Medium Grid 3 Accent 1" w:semiHidden="0" w:uiPriority="69" w:unhideWhenUsed="0"/>
+    <w:lsdException w:name="Dark List Accent 1" w:semiHidden="0" w:uiPriority="70" w:unhideWhenUsed="0"/>
+    <w:lsdException w:name="Colorful Shading Accent 1" w:semiHidden="0" w:uiPriority="71" w:unhideWhenUsed="0"/>
+    <w:lsdException w:name="Colorful List Accent 1" w:semiHidden="0" w:uiPriority="72" w:unhideWhenUsed="0"/>
+    <w:lsdException w:name="Colorful Grid Accent 1" w:semiHidden="0" w:uiPriority="73" w:unhideWhenUsed="0"/>
+    <w:lsdException w:name="Light Shading Accent 2" w:semiHidden="0" w:uiPriority="60" w:unhideWhenUsed="0"/>
+    <w:lsdException w:name="Light List Accent 2" w:semiHidden="0" w:uiPriority="61" w:unhideWhenUsed="0"/>
+    <w:lsdException w:name="Light Grid Accent 2" w:semiHidden="0" w:uiPriority="62" w:unhideWhenUsed="0"/>
+    <w:lsdException w:name="Medium Shading 1 Accent 2" w:semiHidden="0" w:uiPriority="63" w:unhideWhenUsed="0"/>
+    <w:lsdException w:name="Medium Shading 2 Accent 2" w:semiHidden="0" w:uiPriority="64" w:unhideWhenUsed="0"/>
+    <w:lsdException w:name="Medium List 1 Accent 2" w:semiHidden="0" w:uiPriority="65" w:unhideWhenUsed="0"/>
+    <w:lsdException w:name="Medium List 2 Accent 2" w:semiHidden="0" w:uiPriority="66" w:unhideWhenUsed="0"/>
+    <w:lsdException w:name="Medium Grid 1 Accent 2" w:semiHidden="0" w:uiPriority="67" w:unhideWhenUsed="0"/>
+    <w:lsdException w:name="Medium Grid 2 Accent 2" w:semiHidden="0" w:uiPriority="68" w:unhideWhenUsed="0"/>
+    <w:lsdException w:name="Medium Grid 3 Accent 2" w:semiHidden="0" w:uiPriority="69" w:unhideWhenUsed="0"/>
+    <w:lsdException w:name="Dark List Accent 2" w:semiHidden="0" w:uiPriority="70" w:unhideWhenUsed="0"/>
+    <w:lsdException w:name="Colorful Shading Accent 2" w:semiHidden="0" w:uiPriority="71" w:unhideWhenUsed="0"/>
+    <w:lsdException w:name="Colorful List Accent 2" w:semiHidden="0" w:uiPriority="72" w:unhideWhenUsed="0"/>
+    <w:lsdException w:name="Colorful Grid Accent 2" w:semiHidden="0" w:uiPriority="73" w:unhideWhenUsed="0"/>
+    <w:lsdException w:name="Light Shading Accent 3" w:semiHidden="0" w:uiPriority="60" w:unhideWhenUsed="0"/>
+    <w:lsdException w:name="Light List Accent 3" w:semiHidden="0" w:uiPriority="61" w:unhideWhenUsed="0"/>
+    <w:lsdException w:name="Light Grid Accent 3" w:semiHidden="0" w:uiPriority="62" w:unhideWhenUsed="0"/>
+    <w:lsdException w:name="Medium Shading 1 Accent 3" w:semiHidden="0" w:uiPriority="63" w:unhideWhenUsed="0"/>
+    <w:lsdException w:name="Medium Shading 2 Accent 3" w:semiHidden="0" w:uiPriority="64" w:unhideWhenUsed="0"/>
+    <w:lsdException w:name="Medium List 1 Accent 3" w:semiHidden="0" w:uiPriority="65" w:unhideWhenUsed="0"/>
+    <w:lsdException w:name="Medium List 2 Accent 3" w:semiHidden="0" w:uiPriority="66" w:unhideWhenUsed="0"/>
+    <w:lsdException w:name="Medium Grid 1 Accent 3" w:semiHidden="0" w:uiPriority="67" w:unhideWhenUsed="0"/>
+    <w:lsdException w:name="Medium Grid 2 Accent 3" w:semiHidden="0" w:uiPriority="68" w:unhideWhenUsed="0"/>
+    <w:lsdException w:name="Medium Grid 3 Accent 3" w:semiHidden="0" w:uiPriority="69" w:unhideWhenUsed="0"/>
+    <w:lsdException w:name="Dark List Accent 3" w:semiHidden="0" w:uiPriority="70" w:unhideWhenUsed="0"/>
+    <w:lsdException w:name="Colorful Shading Accent 3" w:semiHidden="0" w:uiPriority="71" w:unhideWhenUsed="0"/>
+    <w:lsdException w:name="Colorful List Accent 3" w:semiHidden="0" w:uiPriority="72" w:unhideWhenUsed="0"/>
+    <w:lsdException w:name="Colorful Grid Accent 3" w:semiHidden="0" w:uiPriority="73" w:unhideWhenUsed="0"/>
+    <w:lsdException w:name="Light Shading Accent 4" w:semiHidden="0" w:uiPriority="60" w:unhideWhenUsed="0"/>
+    <w:lsdException w:name="Light List Accent 4" w:semiHidden="0" w:uiPriority="61" w:unhideWhenUsed="0"/>
+    <w:lsdException w:name="Light Grid Accent 4" w:semiHidden="0" w:uiPriority="62" w:unhideWhenUsed="0"/>
+    <w:lsdException w:name="Medium Shading 1 Accent 4" w:semiHidden="0" w:uiPriority="63" w:unhideWhenUsed="0"/>
+    <w:lsdException w:name="Medium Shading 2 Accent 4" w:semiHidden="0" w:uiPriority="64" w:unhideWhenUsed="0"/>
+    <w:lsdException w:name="Medium List 1 Accent 4" w:semiHidden="0" w:uiPriority="65" w:unhideWhenUsed="0"/>
+    <w:lsdException w:name="Medium List 2 Accent 4" w:semiHidden="0" w:uiPriority="66" w:unhideWhenUsed="0"/>
+    <w:lsdException w:name="Medium Grid 1 Accent 4" w:semiHidden="0" w:uiPriority="67" w:unhideWhenUsed="0"/>
+    <w:lsdException w:name="Medium Grid 2 Accent 4" w:semiHidden="0" w:uiPriority="68" w:unhideWhenUsed="0"/>
+    <w:lsdException w:name="Medium Grid 3 Accent 4" w:semiHidden="0" w:uiPriority="69" w:unhideWhenUsed="0"/>
+    <w:lsdException w:name="Dark List Accent 4" w:semiHidden="0" w:uiPriority="70" w:unhideWhenUsed="0"/>
+    <w:lsdException w:name="Colorful Shading Accent 4" w:semiHidden="0" w:uiPriority="71" w:unhideWhenUsed="0"/>
+    <w:lsdException w:name="Colorful List Accent 4" w:semiHidden="0" w:uiPriority="72" w:unhideWhenUsed="0"/>
+    <w:lsdException w:name="Colorful Grid Accent 4" w:semiHidden="0" w:uiPriority="73" w:unhideWhenUsed="0"/>
+    <w:lsdException w:name="Light Shading Accent 5" w:semiHidden="0" w:uiPriority="60" w:unhideWhenUsed="0"/>
+    <w:lsdException w:name="Light List Accent 5" w:semiHidden="0" w:uiPriority="61" w:unhideWhenUsed="0"/>
+    <w:lsdException w:name="Light Grid Accent 5" w:semiHidden="0" w:uiPriority="62" w:unhideWhenUsed="0"/>
+    <w:lsdException w:name="Medium Shading 1 Accent 5" w:semiHidden="0" w:uiPriority="63" w:unhideWhenUsed="0"/>
+    <w:lsdException w:name="Medium Shading 2 Accent 5" w:semiHidden="0" w:uiPriority="64" w:unhideWhenUsed="0"/>
+    <w:lsdException w:name="Medium List 1 Accent 5" w:semiHidden="0" w:uiPriority="65" w:unhideWhenUsed="0"/>
+    <w:lsdException w:name="Medium List 2 Accent 5" w:semiHidden="0" w:uiPriority="66" w:unhideWhenUsed="0"/>
+    <w:lsdException w:name="Medium Grid 1 Accent 5" w:semiHidden="0" w:uiPriority="67" w:unhideWhenUsed="0"/>
+    <w:lsdException w:name="Medium Grid 2 Accent 5" w:semiHidden="0" w:uiPriority="68" w:unhideWhenUsed="0"/>
+    <w:lsdException w:name="Medium Grid 3 Accent 5" w:semiHidden="0" w:uiPriority="69" w:unhideWhenUsed="0"/>
+    <w:lsdException w:name="Dark List Accent 5" w:semiHidden="0" w:uiPriority="70" w:unhideWhenUsed="0"/>
+    <w:lsdException w:name="Colorful Shading Accent 5" w:semiHidden="0" w:uiPriority="71" w:unhideWhenUsed="0"/>
+    <w:lsdException w:name="Colorful List Accent 5" w:semiHidden="0" w:uiPriority="72" w:unhideWhenUsed="0"/>
+    <w:lsdException w:name="Colorful Grid Accent 5" w:semiHidden="0" w:uiPriority="73" w:unhideWhenUsed="0"/>
+    <w:lsdException w:name="Light Shading Accent 6" w:semiHidden="0" w:uiPriority="60" w:unhideWhenUsed="0"/>
+    <w:lsdException w:name="Light List Accent 6" w:semiHidden="0" w:uiPriority="61" w:unhideWhenUsed="0"/>
+    <w:lsdException w:name="Light Grid Accent 6" w:semiHidden="0" w:uiPriority="62" w:unhideWhenUsed="0"/>
+    <w:lsdException w:name="Medium Shading 1 Accent 6" w:semiHidden="0" w:uiPriority="63" w:unhideWhenUsed="0"/>
+    <w:lsdException w:name="Medium Shading 2 Accent 6" w:semiHidden="0" w:uiPriority="64" w:unhideWhenUsed="0"/>
+    <w:lsdException w:name="Medium List 1 Accent 6" w:semiHidden="0" w:uiPriority="65" w:unhideWhenUsed="0"/>
+    <w:lsdException w:name="Medium List 2 Accent 6" w:semiHidden="0" w:uiPriority="66" w:unhideWhenUsed="0"/>
+    <w:lsdException w:name="Medium Grid 1 Accent 6" w:semiHidden="0" w:uiPriority="67" w:unhideWhenUsed="0"/>
+    <w:lsdException w:name="Medium Grid 2 Accent 6" w:semiHidden="0" w:uiPriority="68" w:unhideWhenUsed="0"/>
+    <w:lsdException w:name="Medium Grid 3 Accent 6" w:semiHidden="0" w:uiPriority="69" w:unhideWhenUsed="0"/>
+    <w:lsdException w:name="Dark List Accent 6" w:semiHidden="0" w:uiPriority="70" w:unhideWhenUsed="0"/>
+    <w:lsdException w:name="Colorful Shading Accent 6" w:semiHidden="0" w:uiPriority="71" w:unhideWhenUsed="0"/>
+    <w:lsdException w:name="Colorful List Accent 6" w:semiHidden="0" w:uiPriority="72" w:unhideWhenUsed="0"/>
+    <w:lsdException w:name="Colorful Grid Accent 6" w:semiHidden="0" w:uiPriority="73" w:unhideWhenUsed="0"/>
+    <w:lsdException w:name="Subtle Emphasis" w:semiHidden="0" w:uiPriority="19" w:unhideWhenUsed="0" w:qFormat="1"/>
+    <w:lsdException w:name="Intense Emphasis" w:semiHidden="0" w:uiPriority="21" w:unhideWhenUsed="0" w:qFormat="1"/>
+    <w:lsdException w:name="Subtle Reference" w:semiHidden="0" w:uiPriority="31" w:unhideWhenUsed="0" w:qFormat="1"/>
+    <w:lsdException w:name="Intense Reference" w:semiHidden="0" w:uiPriority="32" w:unhideWhenUsed="0" w:qFormat="1"/>
+    <w:lsdException w:name="Book Title" w:semiHidden="0" w:uiPriority="33" w:unhideWhenUsed="0" w:qFormat="1"/>
+    <w:lsdException w:name="Bibliography" w:uiPriority="37"/>
+    <w:lsdException w:name="TOC Heading" w:uiPriority="39" w:qFormat="1"/>
   </w:latentStyles>
   <w:style w:type="paragraph" w:default="1" w:styleId="Normal">
     <w:name w:val="Normal"/>
@@ -12224,8 +12516,11 @@
     <w:tblPr>
       <w:tblStyleRowBandSize w:val="1"/>
       <w:tblStyleColBandSize w:val="1"/>
+      <w:tblInd w:w="0" w:type="dxa"/>
       <w:tblCellMar>
+        <w:top w:w="0" w:type="dxa"/>
         <w:left w:w="0" w:type="dxa"/>
+        <w:bottom w:w="0" w:type="dxa"/>
         <w:right w:w="0" w:type="dxa"/>
       </w:tblCellMar>
     </w:tblPr>
@@ -12235,8 +12530,11 @@
     <w:tblPr>
       <w:tblStyleRowBandSize w:val="1"/>
       <w:tblStyleColBandSize w:val="1"/>
+      <w:tblInd w:w="0" w:type="dxa"/>
       <w:tblCellMar>
+        <w:top w:w="0" w:type="dxa"/>
         <w:left w:w="0" w:type="dxa"/>
+        <w:bottom w:w="0" w:type="dxa"/>
         <w:right w:w="0" w:type="dxa"/>
       </w:tblCellMar>
     </w:tblPr>
@@ -12246,8 +12544,11 @@
     <w:tblPr>
       <w:tblStyleRowBandSize w:val="1"/>
       <w:tblStyleColBandSize w:val="1"/>
+      <w:tblInd w:w="0" w:type="dxa"/>
       <w:tblCellMar>
+        <w:top w:w="0" w:type="dxa"/>
         <w:left w:w="0" w:type="dxa"/>
+        <w:bottom w:w="0" w:type="dxa"/>
         <w:right w:w="0" w:type="dxa"/>
       </w:tblCellMar>
     </w:tblPr>
@@ -12257,8 +12558,11 @@
     <w:tblPr>
       <w:tblStyleRowBandSize w:val="1"/>
       <w:tblStyleColBandSize w:val="1"/>
+      <w:tblInd w:w="0" w:type="dxa"/>
       <w:tblCellMar>
+        <w:top w:w="0" w:type="dxa"/>
         <w:left w:w="0" w:type="dxa"/>
+        <w:bottom w:w="0" w:type="dxa"/>
         <w:right w:w="0" w:type="dxa"/>
       </w:tblCellMar>
     </w:tblPr>
@@ -12268,8 +12572,11 @@
     <w:tblPr>
       <w:tblStyleRowBandSize w:val="1"/>
       <w:tblStyleColBandSize w:val="1"/>
+      <w:tblInd w:w="0" w:type="dxa"/>
       <w:tblCellMar>
+        <w:top w:w="0" w:type="dxa"/>
         <w:left w:w="0" w:type="dxa"/>
+        <w:bottom w:w="0" w:type="dxa"/>
         <w:right w:w="0" w:type="dxa"/>
       </w:tblCellMar>
     </w:tblPr>
@@ -12279,6 +12586,7 @@
     <w:tblPr>
       <w:tblStyleRowBandSize w:val="1"/>
       <w:tblStyleColBandSize w:val="1"/>
+      <w:tblInd w:w="0" w:type="dxa"/>
       <w:tblCellMar>
         <w:top w:w="100" w:type="dxa"/>
         <w:left w:w="100" w:type="dxa"/>
@@ -12292,6 +12600,7 @@
     <w:tblPr>
       <w:tblStyleRowBandSize w:val="1"/>
       <w:tblStyleColBandSize w:val="1"/>
+      <w:tblInd w:w="0" w:type="dxa"/>
       <w:tblCellMar>
         <w:top w:w="100" w:type="dxa"/>
         <w:left w:w="100" w:type="dxa"/>
@@ -12305,6 +12614,7 @@
     <w:tblPr>
       <w:tblStyleRowBandSize w:val="1"/>
       <w:tblStyleColBandSize w:val="1"/>
+      <w:tblInd w:w="0" w:type="dxa"/>
       <w:tblCellMar>
         <w:top w:w="100" w:type="dxa"/>
         <w:left w:w="100" w:type="dxa"/>
@@ -12318,6 +12628,7 @@
     <w:tblPr>
       <w:tblStyleRowBandSize w:val="1"/>
       <w:tblStyleColBandSize w:val="1"/>
+      <w:tblInd w:w="0" w:type="dxa"/>
       <w:tblCellMar>
         <w:top w:w="100" w:type="dxa"/>
         <w:left w:w="100" w:type="dxa"/>
@@ -12331,6 +12642,7 @@
     <w:tblPr>
       <w:tblStyleRowBandSize w:val="1"/>
       <w:tblStyleColBandSize w:val="1"/>
+      <w:tblInd w:w="0" w:type="dxa"/>
       <w:tblCellMar>
         <w:top w:w="100" w:type="dxa"/>
         <w:left w:w="100" w:type="dxa"/>
@@ -12344,6 +12656,7 @@
     <w:tblPr>
       <w:tblStyleRowBandSize w:val="1"/>
       <w:tblStyleColBandSize w:val="1"/>
+      <w:tblInd w:w="0" w:type="dxa"/>
       <w:tblCellMar>
         <w:top w:w="100" w:type="dxa"/>
         <w:left w:w="100" w:type="dxa"/>
@@ -12357,6 +12670,7 @@
     <w:tblPr>
       <w:tblStyleRowBandSize w:val="1"/>
       <w:tblStyleColBandSize w:val="1"/>
+      <w:tblInd w:w="0" w:type="dxa"/>
       <w:tblCellMar>
         <w:top w:w="100" w:type="dxa"/>
         <w:left w:w="100" w:type="dxa"/>
@@ -12370,6 +12684,7 @@
     <w:tblPr>
       <w:tblStyleRowBandSize w:val="1"/>
       <w:tblStyleColBandSize w:val="1"/>
+      <w:tblInd w:w="0" w:type="dxa"/>
       <w:tblCellMar>
         <w:top w:w="100" w:type="dxa"/>
         <w:left w:w="100" w:type="dxa"/>
@@ -12383,6 +12698,7 @@
     <w:tblPr>
       <w:tblStyleRowBandSize w:val="1"/>
       <w:tblStyleColBandSize w:val="1"/>
+      <w:tblInd w:w="0" w:type="dxa"/>
       <w:tblCellMar>
         <w:top w:w="100" w:type="dxa"/>
         <w:left w:w="100" w:type="dxa"/>
@@ -12390,6 +12706,615 @@
         <w:right w:w="100" w:type="dxa"/>
       </w:tblCellMar>
     </w:tblPr>
+  </w:style>
+  <w:style w:type="paragraph" w:styleId="BalloonText">
+    <w:name w:val="Balloon Text"/>
+    <w:basedOn w:val="Normal"/>
+    <w:link w:val="BalloonTextChar"/>
+    <w:uiPriority w:val="99"/>
+    <w:semiHidden/>
+    <w:unhideWhenUsed/>
+    <w:rsid w:val="005659B7"/>
+    <w:rPr>
+      <w:rFonts w:ascii="Tahoma" w:hAnsi="Tahoma" w:cs="Tahoma"/>
+      <w:sz w:val="16"/>
+      <w:szCs w:val="16"/>
+    </w:rPr>
+  </w:style>
+  <w:style w:type="character" w:customStyle="1" w:styleId="BalloonTextChar">
+    <w:name w:val="Balloon Text Char"/>
+    <w:basedOn w:val="DefaultParagraphFont"/>
+    <w:link w:val="BalloonText"/>
+    <w:uiPriority w:val="99"/>
+    <w:semiHidden/>
+    <w:rsid w:val="005659B7"/>
+    <w:rPr>
+      <w:rFonts w:ascii="Tahoma" w:hAnsi="Tahoma" w:cs="Tahoma"/>
+      <w:sz w:val="16"/>
+      <w:szCs w:val="16"/>
+    </w:rPr>
+  </w:style>
+  <w:style w:type="character" w:styleId="Hyperlink">
+    <w:name w:val="Hyperlink"/>
+    <w:basedOn w:val="DefaultParagraphFont"/>
+    <w:uiPriority w:val="99"/>
+    <w:unhideWhenUsed/>
+    <w:rsid w:val="00757A4F"/>
+    <w:rPr>
+      <w:color w:val="0000FF" w:themeColor="hyperlink"/>
+      <w:u w:val="single"/>
+    </w:rPr>
+  </w:style>
+</w:styles>
+</file>
+
+<file path=word/stylesWithEffects.xml><?xml version="1.0" encoding="utf-8"?>
+<w:styles xmlns:wpc="http://schemas.microsoft.com/office/word/2010/wordprocessingCanvas" xmlns:mc="http://schemas.openxmlformats.org/markup-compatibility/2006" xmlns:o="urn:schemas-microsoft-com:office:office" xmlns:r="http://schemas.openxmlformats.org/officeDocument/2006/relationships" xmlns:m="http://schemas.openxmlformats.org/officeDocument/2006/math" xmlns:v="urn:schemas-microsoft-com:vml" xmlns:wp14="http://schemas.microsoft.com/office/word/2010/wordprocessingDrawing" xmlns:wp="http://schemas.openxmlformats.org/drawingml/2006/wordprocessingDrawing" xmlns:w10="urn:schemas-microsoft-com:office:word" xmlns:w="http://schemas.openxmlformats.org/wordprocessingml/2006/main" xmlns:w14="http://schemas.microsoft.com/office/word/2010/wordml" xmlns:wpg="http://schemas.microsoft.com/office/word/2010/wordprocessingGroup" xmlns:wpi="http://schemas.microsoft.com/office/word/2010/wordprocessingInk" xmlns:wne="http://schemas.microsoft.com/office/word/2006/wordml" xmlns:wps="http://schemas.microsoft.com/office/word/2010/wordprocessingShape" mc:Ignorable="w14 wp14">
+  <w:docDefaults>
+    <w:rPrDefault>
+      <w:rPr>
+        <w:rFonts w:ascii="Times New Roman" w:eastAsia="Times New Roman" w:hAnsi="Times New Roman" w:cs="Times New Roman"/>
+        <w:sz w:val="24"/>
+        <w:szCs w:val="24"/>
+        <w:lang w:val="en-US" w:eastAsia="en-US" w:bidi="ar-SA"/>
+      </w:rPr>
+    </w:rPrDefault>
+    <w:pPrDefault/>
+  </w:docDefaults>
+  <w:latentStyles w:defLockedState="0" w:defUIPriority="99" w:defSemiHidden="1" w:defUnhideWhenUsed="1" w:defQFormat="0" w:count="267">
+    <w:lsdException w:name="Normal" w:semiHidden="0" w:uiPriority="0" w:unhideWhenUsed="0" w:qFormat="1"/>
+    <w:lsdException w:name="heading 1" w:semiHidden="0" w:uiPriority="9" w:unhideWhenUsed="0" w:qFormat="1"/>
+    <w:lsdException w:name="heading 2" w:uiPriority="9" w:qFormat="1"/>
+    <w:lsdException w:name="heading 3" w:uiPriority="9" w:qFormat="1"/>
+    <w:lsdException w:name="heading 4" w:uiPriority="9" w:qFormat="1"/>
+    <w:lsdException w:name="heading 5" w:uiPriority="9" w:qFormat="1"/>
+    <w:lsdException w:name="heading 6" w:uiPriority="9" w:qFormat="1"/>
+    <w:lsdException w:name="heading 7" w:uiPriority="9" w:qFormat="1"/>
+    <w:lsdException w:name="heading 8" w:uiPriority="9" w:qFormat="1"/>
+    <w:lsdException w:name="heading 9" w:uiPriority="9" w:qFormat="1"/>
+    <w:lsdException w:name="toc 1" w:uiPriority="39"/>
+    <w:lsdException w:name="toc 2" w:uiPriority="39"/>
+    <w:lsdException w:name="toc 3" w:uiPriority="39"/>
+    <w:lsdException w:name="toc 4" w:uiPriority="39"/>
+    <w:lsdException w:name="toc 5" w:uiPriority="39"/>
+    <w:lsdException w:name="toc 6" w:uiPriority="39"/>
+    <w:lsdException w:name="toc 7" w:uiPriority="39"/>
+    <w:lsdException w:name="toc 8" w:uiPriority="39"/>
+    <w:lsdException w:name="toc 9" w:uiPriority="39"/>
+    <w:lsdException w:name="caption" w:uiPriority="35" w:qFormat="1"/>
+    <w:lsdException w:name="Title" w:semiHidden="0" w:uiPriority="10" w:unhideWhenUsed="0" w:qFormat="1"/>
+    <w:lsdException w:name="Default Paragraph Font" w:uiPriority="1"/>
+    <w:lsdException w:name="Subtitle" w:semiHidden="0" w:uiPriority="11" w:unhideWhenUsed="0" w:qFormat="1"/>
+    <w:lsdException w:name="Strong" w:semiHidden="0" w:uiPriority="22" w:unhideWhenUsed="0" w:qFormat="1"/>
+    <w:lsdException w:name="Emphasis" w:semiHidden="0" w:uiPriority="20" w:unhideWhenUsed="0" w:qFormat="1"/>
+    <w:lsdException w:name="Table Grid" w:semiHidden="0" w:uiPriority="39" w:unhideWhenUsed="0"/>
+    <w:lsdException w:name="Placeholder Text" w:unhideWhenUsed="0"/>
+    <w:lsdException w:name="No Spacing" w:semiHidden="0" w:uiPriority="1" w:unhideWhenUsed="0" w:qFormat="1"/>
+    <w:lsdException w:name="Light Shading" w:semiHidden="0" w:uiPriority="60" w:unhideWhenUsed="0"/>
+    <w:lsdException w:name="Light List" w:semiHidden="0" w:uiPriority="61" w:unhideWhenUsed="0"/>
+    <w:lsdException w:name="Light Grid" w:semiHidden="0" w:uiPriority="62" w:unhideWhenUsed="0"/>
+    <w:lsdException w:name="Medium Shading 1" w:semiHidden="0" w:uiPriority="63" w:unhideWhenUsed="0"/>
+    <w:lsdException w:name="Medium Shading 2" w:semiHidden="0" w:uiPriority="64" w:unhideWhenUsed="0"/>
+    <w:lsdException w:name="Medium List 1" w:semiHidden="0" w:uiPriority="65" w:unhideWhenUsed="0"/>
+    <w:lsdException w:name="Medium List 2" w:semiHidden="0" w:uiPriority="66" w:unhideWhenUsed="0"/>
+    <w:lsdException w:name="Medium Grid 1" w:semiHidden="0" w:uiPriority="67" w:unhideWhenUsed="0"/>
+    <w:lsdException w:name="Medium Grid 2" w:semiHidden="0" w:uiPriority="68" w:unhideWhenUsed="0"/>
+    <w:lsdException w:name="Medium Grid 3" w:semiHidden="0" w:uiPriority="69" w:unhideWhenUsed="0"/>
+    <w:lsdException w:name="Dark List" w:semiHidden="0" w:uiPriority="70" w:unhideWhenUsed="0"/>
+    <w:lsdException w:name="Colorful Shading" w:semiHidden="0" w:uiPriority="71" w:unhideWhenUsed="0"/>
+    <w:lsdException w:name="Colorful List" w:semiHidden="0" w:uiPriority="72" w:unhideWhenUsed="0"/>
+    <w:lsdException w:name="Colorful Grid" w:semiHidden="0" w:uiPriority="73" w:unhideWhenUsed="0"/>
+    <w:lsdException w:name="Light Shading Accent 1" w:semiHidden="0" w:uiPriority="60" w:unhideWhenUsed="0"/>
+    <w:lsdException w:name="Light List Accent 1" w:semiHidden="0" w:uiPriority="61" w:unhideWhenUsed="0"/>
+    <w:lsdException w:name="Light Grid Accent 1" w:semiHidden="0" w:uiPriority="62" w:unhideWhenUsed="0"/>
+    <w:lsdException w:name="Medium Shading 1 Accent 1" w:semiHidden="0" w:uiPriority="63" w:unhideWhenUsed="0"/>
+    <w:lsdException w:name="Medium Shading 2 Accent 1" w:semiHidden="0" w:uiPriority="64" w:unhideWhenUsed="0"/>
+    <w:lsdException w:name="Medium List 1 Accent 1" w:semiHidden="0" w:uiPriority="65" w:unhideWhenUsed="0"/>
+    <w:lsdException w:name="Revision" w:unhideWhenUsed="0"/>
+    <w:lsdException w:name="List Paragraph" w:semiHidden="0" w:uiPriority="34" w:unhideWhenUsed="0" w:qFormat="1"/>
+    <w:lsdException w:name="Quote" w:semiHidden="0" w:uiPriority="29" w:unhideWhenUsed="0" w:qFormat="1"/>
+    <w:lsdException w:name="Intense Quote" w:semiHidden="0" w:uiPriority="30" w:unhideWhenUsed="0" w:qFormat="1"/>
+    <w:lsdException w:name="Medium List 2 Accent 1" w:semiHidden="0" w:uiPriority="66" w:unhideWhenUsed="0"/>
+    <w:lsdException w:name="Medium Grid 1 Accent 1" w:semiHidden="0" w:uiPriority="67" w:unhideWhenUsed="0"/>
+    <w:lsdException w:name="Medium Grid 2 Accent 1" w:semiHidden="0" w:uiPriority="68" w:unhideWhenUsed="0"/>
+    <w:lsdException w:name="Medium Grid 3 Accent 1" w:semiHidden="0" w:uiPriority="69" w:unhideWhenUsed="0"/>
+    <w:lsdException w:name="Dark List Accent 1" w:semiHidden="0" w:uiPriority="70" w:unhideWhenUsed="0"/>
+    <w:lsdException w:name="Colorful Shading Accent 1" w:semiHidden="0" w:uiPriority="71" w:unhideWhenUsed="0"/>
+    <w:lsdException w:name="Colorful List Accent 1" w:semiHidden="0" w:uiPriority="72" w:unhideWhenUsed="0"/>
+    <w:lsdException w:name="Colorful Grid Accent 1" w:semiHidden="0" w:uiPriority="73" w:unhideWhenUsed="0"/>
+    <w:lsdException w:name="Light Shading Accent 2" w:semiHidden="0" w:uiPriority="60" w:unhideWhenUsed="0"/>
+    <w:lsdException w:name="Light List Accent 2" w:semiHidden="0" w:uiPriority="61" w:unhideWhenUsed="0"/>
+    <w:lsdException w:name="Light Grid Accent 2" w:semiHidden="0" w:uiPriority="62" w:unhideWhenUsed="0"/>
+    <w:lsdException w:name="Medium Shading 1 Accent 2" w:semiHidden="0" w:uiPriority="63" w:unhideWhenUsed="0"/>
+    <w:lsdException w:name="Medium Shading 2 Accent 2" w:semiHidden="0" w:uiPriority="64" w:unhideWhenUsed="0"/>
+    <w:lsdException w:name="Medium List 1 Accent 2" w:semiHidden="0" w:uiPriority="65" w:unhideWhenUsed="0"/>
+    <w:lsdException w:name="Medium List 2 Accent 2" w:semiHidden="0" w:uiPriority="66" w:unhideWhenUsed="0"/>
+    <w:lsdException w:name="Medium Grid 1 Accent 2" w:semiHidden="0" w:uiPriority="67" w:unhideWhenUsed="0"/>
+    <w:lsdException w:name="Medium Grid 2 Accent 2" w:semiHidden="0" w:uiPriority="68" w:unhideWhenUsed="0"/>
+    <w:lsdException w:name="Medium Grid 3 Accent 2" w:semiHidden="0" w:uiPriority="69" w:unhideWhenUsed="0"/>
+    <w:lsdException w:name="Dark List Accent 2" w:semiHidden="0" w:uiPriority="70" w:unhideWhenUsed="0"/>
+    <w:lsdException w:name="Colorful Shading Accent 2" w:semiHidden="0" w:uiPriority="71" w:unhideWhenUsed="0"/>
+    <w:lsdException w:name="Colorful List Accent 2" w:semiHidden="0" w:uiPriority="72" w:unhideWhenUsed="0"/>
+    <w:lsdException w:name="Colorful Grid Accent 2" w:semiHidden="0" w:uiPriority="73" w:unhideWhenUsed="0"/>
+    <w:lsdException w:name="Light Shading Accent 3" w:semiHidden="0" w:uiPriority="60" w:unhideWhenUsed="0"/>
+    <w:lsdException w:name="Light List Accent 3" w:semiHidden="0" w:uiPriority="61" w:unhideWhenUsed="0"/>
+    <w:lsdException w:name="Light Grid Accent 3" w:semiHidden="0" w:uiPriority="62" w:unhideWhenUsed="0"/>
+    <w:lsdException w:name="Medium Shading 1 Accent 3" w:semiHidden="0" w:uiPriority="63" w:unhideWhenUsed="0"/>
+    <w:lsdException w:name="Medium Shading 2 Accent 3" w:semiHidden="0" w:uiPriority="64" w:unhideWhenUsed="0"/>
+    <w:lsdException w:name="Medium List 1 Accent 3" w:semiHidden="0" w:uiPriority="65" w:unhideWhenUsed="0"/>
+    <w:lsdException w:name="Medium List 2 Accent 3" w:semiHidden="0" w:uiPriority="66" w:unhideWhenUsed="0"/>
+    <w:lsdException w:name="Medium Grid 1 Accent 3" w:semiHidden="0" w:uiPriority="67" w:unhideWhenUsed="0"/>
+    <w:lsdException w:name="Medium Grid 2 Accent 3" w:semiHidden="0" w:uiPriority="68" w:unhideWhenUsed="0"/>
+    <w:lsdException w:name="Medium Grid 3 Accent 3" w:semiHidden="0" w:uiPriority="69" w:unhideWhenUsed="0"/>
+    <w:lsdException w:name="Dark List Accent 3" w:semiHidden="0" w:uiPriority="70" w:unhideWhenUsed="0"/>
+    <w:lsdException w:name="Colorful Shading Accent 3" w:semiHidden="0" w:uiPriority="71" w:unhideWhenUsed="0"/>
+    <w:lsdException w:name="Colorful List Accent 3" w:semiHidden="0" w:uiPriority="72" w:unhideWhenUsed="0"/>
+    <w:lsdException w:name="Colorful Grid Accent 3" w:semiHidden="0" w:uiPriority="73" w:unhideWhenUsed="0"/>
+    <w:lsdException w:name="Light Shading Accent 4" w:semiHidden="0" w:uiPriority="60" w:unhideWhenUsed="0"/>
+    <w:lsdException w:name="Light List Accent 4" w:semiHidden="0" w:uiPriority="61" w:unhideWhenUsed="0"/>
+    <w:lsdException w:name="Light Grid Accent 4" w:semiHidden="0" w:uiPriority="62" w:unhideWhenUsed="0"/>
+    <w:lsdException w:name="Medium Shading 1 Accent 4" w:semiHidden="0" w:uiPriority="63" w:unhideWhenUsed="0"/>
+    <w:lsdException w:name="Medium Shading 2 Accent 4" w:semiHidden="0" w:uiPriority="64" w:unhideWhenUsed="0"/>
+    <w:lsdException w:name="Medium List 1 Accent 4" w:semiHidden="0" w:uiPriority="65" w:unhideWhenUsed="0"/>
+    <w:lsdException w:name="Medium List 2 Accent 4" w:semiHidden="0" w:uiPriority="66" w:unhideWhenUsed="0"/>
+    <w:lsdException w:name="Medium Grid 1 Accent 4" w:semiHidden="0" w:uiPriority="67" w:unhideWhenUsed="0"/>
+    <w:lsdException w:name="Medium Grid 2 Accent 4" w:semiHidden="0" w:uiPriority="68" w:unhideWhenUsed="0"/>
+    <w:lsdException w:name="Medium Grid 3 Accent 4" w:semiHidden="0" w:uiPriority="69" w:unhideWhenUsed="0"/>
+    <w:lsdException w:name="Dark List Accent 4" w:semiHidden="0" w:uiPriority="70" w:unhideWhenUsed="0"/>
+    <w:lsdException w:name="Colorful Shading Accent 4" w:semiHidden="0" w:uiPriority="71" w:unhideWhenUsed="0"/>
+    <w:lsdException w:name="Colorful List Accent 4" w:semiHidden="0" w:uiPriority="72" w:unhideWhenUsed="0"/>
+    <w:lsdException w:name="Colorful Grid Accent 4" w:semiHidden="0" w:uiPriority="73" w:unhideWhenUsed="0"/>
+    <w:lsdException w:name="Light Shading Accent 5" w:semiHidden="0" w:uiPriority="60" w:unhideWhenUsed="0"/>
+    <w:lsdException w:name="Light List Accent 5" w:semiHidden="0" w:uiPriority="61" w:unhideWhenUsed="0"/>
+    <w:lsdException w:name="Light Grid Accent 5" w:semiHidden="0" w:uiPriority="62" w:unhideWhenUsed="0"/>
+    <w:lsdException w:name="Medium Shading 1 Accent 5" w:semiHidden="0" w:uiPriority="63" w:unhideWhenUsed="0"/>
+    <w:lsdException w:name="Medium Shading 2 Accent 5" w:semiHidden="0" w:uiPriority="64" w:unhideWhenUsed="0"/>
+    <w:lsdException w:name="Medium List 1 Accent 5" w:semiHidden="0" w:uiPriority="65" w:unhideWhenUsed="0"/>
+    <w:lsdException w:name="Medium List 2 Accent 5" w:semiHidden="0" w:uiPriority="66" w:unhideWhenUsed="0"/>
+    <w:lsdException w:name="Medium Grid 1 Accent 5" w:semiHidden="0" w:uiPriority="67" w:unhideWhenUsed="0"/>
+    <w:lsdException w:name="Medium Grid 2 Accent 5" w:semiHidden="0" w:uiPriority="68" w:unhideWhenUsed="0"/>
+    <w:lsdException w:name="Medium Grid 3 Accent 5" w:semiHidden="0" w:uiPriority="69" w:unhideWhenUsed="0"/>
+    <w:lsdException w:name="Dark List Accent 5" w:semiHidden="0" w:uiPriority="70" w:unhideWhenUsed="0"/>
+    <w:lsdException w:name="Colorful Shading Accent 5" w:semiHidden="0" w:uiPriority="71" w:unhideWhenUsed="0"/>
+    <w:lsdException w:name="Colorful List Accent 5" w:semiHidden="0" w:uiPriority="72" w:unhideWhenUsed="0"/>
+    <w:lsdException w:name="Colorful Grid Accent 5" w:semiHidden="0" w:uiPriority="73" w:unhideWhenUsed="0"/>
+    <w:lsdException w:name="Light Shading Accent 6" w:semiHidden="0" w:uiPriority="60" w:unhideWhenUsed="0"/>
+    <w:lsdException w:name="Light List Accent 6" w:semiHidden="0" w:uiPriority="61" w:unhideWhenUsed="0"/>
+    <w:lsdException w:name="Light Grid Accent 6" w:semiHidden="0" w:uiPriority="62" w:unhideWhenUsed="0"/>
+    <w:lsdException w:name="Medium Shading 1 Accent 6" w:semiHidden="0" w:uiPriority="63" w:unhideWhenUsed="0"/>
+    <w:lsdException w:name="Medium Shading 2 Accent 6" w:semiHidden="0" w:uiPriority="64" w:unhideWhenUsed="0"/>
+    <w:lsdException w:name="Medium List 1 Accent 6" w:semiHidden="0" w:uiPriority="65" w:unhideWhenUsed="0"/>
+    <w:lsdException w:name="Medium List 2 Accent 6" w:semiHidden="0" w:uiPriority="66" w:unhideWhenUsed="0"/>
+    <w:lsdException w:name="Medium Grid 1 Accent 6" w:semiHidden="0" w:uiPriority="67" w:unhideWhenUsed="0"/>
+    <w:lsdException w:name="Medium Grid 2 Accent 6" w:semiHidden="0" w:uiPriority="68" w:unhideWhenUsed="0"/>
+    <w:lsdException w:name="Medium Grid 3 Accent 6" w:semiHidden="0" w:uiPriority="69" w:unhideWhenUsed="0"/>
+    <w:lsdException w:name="Dark List Accent 6" w:semiHidden="0" w:uiPriority="70" w:unhideWhenUsed="0"/>
+    <w:lsdException w:name="Colorful Shading Accent 6" w:semiHidden="0" w:uiPriority="71" w:unhideWhenUsed="0"/>
+    <w:lsdException w:name="Colorful List Accent 6" w:semiHidden="0" w:uiPriority="72" w:unhideWhenUsed="0"/>
+    <w:lsdException w:name="Colorful Grid Accent 6" w:semiHidden="0" w:uiPriority="73" w:unhideWhenUsed="0"/>
+    <w:lsdException w:name="Subtle Emphasis" w:semiHidden="0" w:uiPriority="19" w:unhideWhenUsed="0" w:qFormat="1"/>
+    <w:lsdException w:name="Intense Emphasis" w:semiHidden="0" w:uiPriority="21" w:unhideWhenUsed="0" w:qFormat="1"/>
+    <w:lsdException w:name="Subtle Reference" w:semiHidden="0" w:uiPriority="31" w:unhideWhenUsed="0" w:qFormat="1"/>
+    <w:lsdException w:name="Intense Reference" w:semiHidden="0" w:uiPriority="32" w:unhideWhenUsed="0" w:qFormat="1"/>
+    <w:lsdException w:name="Book Title" w:semiHidden="0" w:uiPriority="33" w:unhideWhenUsed="0" w:qFormat="1"/>
+    <w:lsdException w:name="Bibliography" w:uiPriority="37"/>
+    <w:lsdException w:name="TOC Heading" w:uiPriority="39" w:qFormat="1"/>
+  </w:latentStyles>
+  <w:style w:type="paragraph" w:default="1" w:styleId="Normal">
+    <w:name w:val="Normal"/>
+    <w:qFormat/>
+  </w:style>
+  <w:style w:type="paragraph" w:styleId="Heading1">
+    <w:name w:val="heading 1"/>
+    <w:basedOn w:val="Normal"/>
+    <w:next w:val="Normal"/>
+    <w:uiPriority w:val="9"/>
+    <w:qFormat/>
+    <w:pPr>
+      <w:keepNext/>
+      <w:spacing w:before="120" w:after="60"/>
+      <w:ind w:left="432" w:hanging="432"/>
+      <w:outlineLvl w:val="0"/>
+    </w:pPr>
+    <w:rPr>
+      <w:rFonts w:ascii="Arial" w:eastAsia="Arial" w:hAnsi="Arial" w:cs="Arial"/>
+      <w:b/>
+    </w:rPr>
+  </w:style>
+  <w:style w:type="paragraph" w:styleId="Heading2">
+    <w:name w:val="heading 2"/>
+    <w:basedOn w:val="Normal"/>
+    <w:next w:val="Normal"/>
+    <w:uiPriority w:val="9"/>
+    <w:unhideWhenUsed/>
+    <w:qFormat/>
+    <w:pPr>
+      <w:keepNext/>
+      <w:spacing w:before="120" w:after="60"/>
+      <w:ind w:left="576" w:hanging="576"/>
+      <w:outlineLvl w:val="1"/>
+    </w:pPr>
+    <w:rPr>
+      <w:rFonts w:ascii="Arial" w:eastAsia="Arial" w:hAnsi="Arial" w:cs="Arial"/>
+      <w:b/>
+      <w:sz w:val="20"/>
+      <w:szCs w:val="20"/>
+    </w:rPr>
+  </w:style>
+  <w:style w:type="paragraph" w:styleId="Heading3">
+    <w:name w:val="heading 3"/>
+    <w:basedOn w:val="Normal"/>
+    <w:next w:val="Normal"/>
+    <w:uiPriority w:val="9"/>
+    <w:semiHidden/>
+    <w:unhideWhenUsed/>
+    <w:qFormat/>
+    <w:pPr>
+      <w:keepNext/>
+      <w:spacing w:before="240" w:after="60"/>
+      <w:ind w:left="720" w:hanging="720"/>
+      <w:outlineLvl w:val="2"/>
+    </w:pPr>
+    <w:rPr>
+      <w:rFonts w:ascii="Arial" w:eastAsia="Arial" w:hAnsi="Arial" w:cs="Arial"/>
+      <w:b/>
+      <w:sz w:val="26"/>
+      <w:szCs w:val="26"/>
+    </w:rPr>
+  </w:style>
+  <w:style w:type="paragraph" w:styleId="Heading4">
+    <w:name w:val="heading 4"/>
+    <w:basedOn w:val="Normal"/>
+    <w:next w:val="Normal"/>
+    <w:uiPriority w:val="9"/>
+    <w:semiHidden/>
+    <w:unhideWhenUsed/>
+    <w:qFormat/>
+    <w:pPr>
+      <w:keepNext/>
+      <w:spacing w:before="240" w:after="60"/>
+      <w:ind w:left="864" w:hanging="864"/>
+      <w:outlineLvl w:val="3"/>
+    </w:pPr>
+    <w:rPr>
+      <w:b/>
+      <w:sz w:val="28"/>
+      <w:szCs w:val="28"/>
+    </w:rPr>
+  </w:style>
+  <w:style w:type="paragraph" w:styleId="Heading5">
+    <w:name w:val="heading 5"/>
+    <w:basedOn w:val="Normal"/>
+    <w:next w:val="Normal"/>
+    <w:uiPriority w:val="9"/>
+    <w:semiHidden/>
+    <w:unhideWhenUsed/>
+    <w:qFormat/>
+    <w:pPr>
+      <w:spacing w:before="240" w:after="60"/>
+      <w:ind w:left="1008" w:hanging="1008"/>
+      <w:outlineLvl w:val="4"/>
+    </w:pPr>
+    <w:rPr>
+      <w:b/>
+      <w:i/>
+      <w:sz w:val="26"/>
+      <w:szCs w:val="26"/>
+    </w:rPr>
+  </w:style>
+  <w:style w:type="paragraph" w:styleId="Heading6">
+    <w:name w:val="heading 6"/>
+    <w:basedOn w:val="Normal"/>
+    <w:next w:val="Normal"/>
+    <w:uiPriority w:val="9"/>
+    <w:semiHidden/>
+    <w:unhideWhenUsed/>
+    <w:qFormat/>
+    <w:pPr>
+      <w:spacing w:before="240" w:after="60"/>
+      <w:ind w:left="1152" w:hanging="1152"/>
+      <w:outlineLvl w:val="5"/>
+    </w:pPr>
+    <w:rPr>
+      <w:b/>
+      <w:sz w:val="22"/>
+      <w:szCs w:val="22"/>
+    </w:rPr>
+  </w:style>
+  <w:style w:type="character" w:default="1" w:styleId="DefaultParagraphFont">
+    <w:name w:val="Default Paragraph Font"/>
+    <w:uiPriority w:val="1"/>
+    <w:semiHidden/>
+    <w:unhideWhenUsed/>
+  </w:style>
+  <w:style w:type="table" w:default="1" w:styleId="TableNormal">
+    <w:name w:val="Normal Table"/>
+    <w:uiPriority w:val="99"/>
+    <w:semiHidden/>
+    <w:unhideWhenUsed/>
+    <w:tblPr>
+      <w:tblInd w:w="0" w:type="dxa"/>
+      <w:tblCellMar>
+        <w:top w:w="0" w:type="dxa"/>
+        <w:left w:w="108" w:type="dxa"/>
+        <w:bottom w:w="0" w:type="dxa"/>
+        <w:right w:w="108" w:type="dxa"/>
+      </w:tblCellMar>
+    </w:tblPr>
+  </w:style>
+  <w:style w:type="numbering" w:default="1" w:styleId="NoList">
+    <w:name w:val="No List"/>
+    <w:uiPriority w:val="99"/>
+    <w:semiHidden/>
+    <w:unhideWhenUsed/>
+  </w:style>
+  <w:style w:type="paragraph" w:styleId="Title">
+    <w:name w:val="Title"/>
+    <w:basedOn w:val="Normal"/>
+    <w:next w:val="Normal"/>
+    <w:uiPriority w:val="10"/>
+    <w:qFormat/>
+    <w:pPr>
+      <w:jc w:val="center"/>
+    </w:pPr>
+    <w:rPr>
+      <w:rFonts w:ascii="Arial" w:eastAsia="Arial" w:hAnsi="Arial" w:cs="Arial"/>
+      <w:b/>
+      <w:sz w:val="36"/>
+      <w:szCs w:val="36"/>
+    </w:rPr>
+  </w:style>
+  <w:style w:type="paragraph" w:styleId="Subtitle">
+    <w:name w:val="Subtitle"/>
+    <w:basedOn w:val="Normal"/>
+    <w:next w:val="Normal"/>
+    <w:uiPriority w:val="11"/>
+    <w:qFormat/>
+    <w:pPr>
+      <w:keepNext/>
+      <w:spacing w:before="240" w:after="120"/>
+      <w:jc w:val="center"/>
+    </w:pPr>
+    <w:rPr>
+      <w:rFonts w:ascii="Liberation Sans" w:eastAsia="Liberation Sans" w:hAnsi="Liberation Sans" w:cs="Liberation Sans"/>
+      <w:i/>
+      <w:sz w:val="28"/>
+      <w:szCs w:val="28"/>
+    </w:rPr>
+  </w:style>
+  <w:style w:type="table" w:customStyle="1" w:styleId="a">
+    <w:basedOn w:val="TableNormal"/>
+    <w:tblPr>
+      <w:tblStyleRowBandSize w:val="1"/>
+      <w:tblStyleColBandSize w:val="1"/>
+      <w:tblInd w:w="0" w:type="dxa"/>
+      <w:tblCellMar>
+        <w:top w:w="0" w:type="dxa"/>
+        <w:left w:w="0" w:type="dxa"/>
+        <w:bottom w:w="0" w:type="dxa"/>
+        <w:right w:w="0" w:type="dxa"/>
+      </w:tblCellMar>
+    </w:tblPr>
+  </w:style>
+  <w:style w:type="table" w:customStyle="1" w:styleId="a0">
+    <w:basedOn w:val="TableNormal"/>
+    <w:tblPr>
+      <w:tblStyleRowBandSize w:val="1"/>
+      <w:tblStyleColBandSize w:val="1"/>
+      <w:tblInd w:w="0" w:type="dxa"/>
+      <w:tblCellMar>
+        <w:top w:w="0" w:type="dxa"/>
+        <w:left w:w="0" w:type="dxa"/>
+        <w:bottom w:w="0" w:type="dxa"/>
+        <w:right w:w="0" w:type="dxa"/>
+      </w:tblCellMar>
+    </w:tblPr>
+  </w:style>
+  <w:style w:type="table" w:customStyle="1" w:styleId="a1">
+    <w:basedOn w:val="TableNormal"/>
+    <w:tblPr>
+      <w:tblStyleRowBandSize w:val="1"/>
+      <w:tblStyleColBandSize w:val="1"/>
+      <w:tblInd w:w="0" w:type="dxa"/>
+      <w:tblCellMar>
+        <w:top w:w="0" w:type="dxa"/>
+        <w:left w:w="0" w:type="dxa"/>
+        <w:bottom w:w="0" w:type="dxa"/>
+        <w:right w:w="0" w:type="dxa"/>
+      </w:tblCellMar>
+    </w:tblPr>
+  </w:style>
+  <w:style w:type="table" w:customStyle="1" w:styleId="a2">
+    <w:basedOn w:val="TableNormal"/>
+    <w:tblPr>
+      <w:tblStyleRowBandSize w:val="1"/>
+      <w:tblStyleColBandSize w:val="1"/>
+      <w:tblInd w:w="0" w:type="dxa"/>
+      <w:tblCellMar>
+        <w:top w:w="0" w:type="dxa"/>
+        <w:left w:w="0" w:type="dxa"/>
+        <w:bottom w:w="0" w:type="dxa"/>
+        <w:right w:w="0" w:type="dxa"/>
+      </w:tblCellMar>
+    </w:tblPr>
+  </w:style>
+  <w:style w:type="table" w:customStyle="1" w:styleId="a3">
+    <w:basedOn w:val="TableNormal"/>
+    <w:tblPr>
+      <w:tblStyleRowBandSize w:val="1"/>
+      <w:tblStyleColBandSize w:val="1"/>
+      <w:tblInd w:w="0" w:type="dxa"/>
+      <w:tblCellMar>
+        <w:top w:w="0" w:type="dxa"/>
+        <w:left w:w="0" w:type="dxa"/>
+        <w:bottom w:w="0" w:type="dxa"/>
+        <w:right w:w="0" w:type="dxa"/>
+      </w:tblCellMar>
+    </w:tblPr>
+  </w:style>
+  <w:style w:type="table" w:customStyle="1" w:styleId="a4">
+    <w:basedOn w:val="TableNormal"/>
+    <w:tblPr>
+      <w:tblStyleRowBandSize w:val="1"/>
+      <w:tblStyleColBandSize w:val="1"/>
+      <w:tblInd w:w="0" w:type="dxa"/>
+      <w:tblCellMar>
+        <w:top w:w="100" w:type="dxa"/>
+        <w:left w:w="100" w:type="dxa"/>
+        <w:bottom w:w="100" w:type="dxa"/>
+        <w:right w:w="100" w:type="dxa"/>
+      </w:tblCellMar>
+    </w:tblPr>
+  </w:style>
+  <w:style w:type="table" w:customStyle="1" w:styleId="a5">
+    <w:basedOn w:val="TableNormal"/>
+    <w:tblPr>
+      <w:tblStyleRowBandSize w:val="1"/>
+      <w:tblStyleColBandSize w:val="1"/>
+      <w:tblInd w:w="0" w:type="dxa"/>
+      <w:tblCellMar>
+        <w:top w:w="100" w:type="dxa"/>
+        <w:left w:w="100" w:type="dxa"/>
+        <w:bottom w:w="100" w:type="dxa"/>
+        <w:right w:w="100" w:type="dxa"/>
+      </w:tblCellMar>
+    </w:tblPr>
+  </w:style>
+  <w:style w:type="table" w:customStyle="1" w:styleId="a6">
+    <w:basedOn w:val="TableNormal"/>
+    <w:tblPr>
+      <w:tblStyleRowBandSize w:val="1"/>
+      <w:tblStyleColBandSize w:val="1"/>
+      <w:tblInd w:w="0" w:type="dxa"/>
+      <w:tblCellMar>
+        <w:top w:w="100" w:type="dxa"/>
+        <w:left w:w="100" w:type="dxa"/>
+        <w:bottom w:w="100" w:type="dxa"/>
+        <w:right w:w="100" w:type="dxa"/>
+      </w:tblCellMar>
+    </w:tblPr>
+  </w:style>
+  <w:style w:type="table" w:customStyle="1" w:styleId="a7">
+    <w:basedOn w:val="TableNormal"/>
+    <w:tblPr>
+      <w:tblStyleRowBandSize w:val="1"/>
+      <w:tblStyleColBandSize w:val="1"/>
+      <w:tblInd w:w="0" w:type="dxa"/>
+      <w:tblCellMar>
+        <w:top w:w="100" w:type="dxa"/>
+        <w:left w:w="100" w:type="dxa"/>
+        <w:bottom w:w="100" w:type="dxa"/>
+        <w:right w:w="100" w:type="dxa"/>
+      </w:tblCellMar>
+    </w:tblPr>
+  </w:style>
+  <w:style w:type="table" w:customStyle="1" w:styleId="a8">
+    <w:basedOn w:val="TableNormal"/>
+    <w:tblPr>
+      <w:tblStyleRowBandSize w:val="1"/>
+      <w:tblStyleColBandSize w:val="1"/>
+      <w:tblInd w:w="0" w:type="dxa"/>
+      <w:tblCellMar>
+        <w:top w:w="100" w:type="dxa"/>
+        <w:left w:w="100" w:type="dxa"/>
+        <w:bottom w:w="100" w:type="dxa"/>
+        <w:right w:w="100" w:type="dxa"/>
+      </w:tblCellMar>
+    </w:tblPr>
+  </w:style>
+  <w:style w:type="table" w:customStyle="1" w:styleId="a9">
+    <w:basedOn w:val="TableNormal"/>
+    <w:tblPr>
+      <w:tblStyleRowBandSize w:val="1"/>
+      <w:tblStyleColBandSize w:val="1"/>
+      <w:tblInd w:w="0" w:type="dxa"/>
+      <w:tblCellMar>
+        <w:top w:w="100" w:type="dxa"/>
+        <w:left w:w="100" w:type="dxa"/>
+        <w:bottom w:w="100" w:type="dxa"/>
+        <w:right w:w="100" w:type="dxa"/>
+      </w:tblCellMar>
+    </w:tblPr>
+  </w:style>
+  <w:style w:type="table" w:customStyle="1" w:styleId="aa">
+    <w:basedOn w:val="TableNormal"/>
+    <w:tblPr>
+      <w:tblStyleRowBandSize w:val="1"/>
+      <w:tblStyleColBandSize w:val="1"/>
+      <w:tblInd w:w="0" w:type="dxa"/>
+      <w:tblCellMar>
+        <w:top w:w="100" w:type="dxa"/>
+        <w:left w:w="100" w:type="dxa"/>
+        <w:bottom w:w="100" w:type="dxa"/>
+        <w:right w:w="100" w:type="dxa"/>
+      </w:tblCellMar>
+    </w:tblPr>
+  </w:style>
+  <w:style w:type="table" w:customStyle="1" w:styleId="ab">
+    <w:basedOn w:val="TableNormal"/>
+    <w:tblPr>
+      <w:tblStyleRowBandSize w:val="1"/>
+      <w:tblStyleColBandSize w:val="1"/>
+      <w:tblInd w:w="0" w:type="dxa"/>
+      <w:tblCellMar>
+        <w:top w:w="100" w:type="dxa"/>
+        <w:left w:w="100" w:type="dxa"/>
+        <w:bottom w:w="100" w:type="dxa"/>
+        <w:right w:w="100" w:type="dxa"/>
+      </w:tblCellMar>
+    </w:tblPr>
+  </w:style>
+  <w:style w:type="table" w:customStyle="1" w:styleId="ac">
+    <w:basedOn w:val="TableNormal"/>
+    <w:tblPr>
+      <w:tblStyleRowBandSize w:val="1"/>
+      <w:tblStyleColBandSize w:val="1"/>
+      <w:tblInd w:w="0" w:type="dxa"/>
+      <w:tblCellMar>
+        <w:top w:w="100" w:type="dxa"/>
+        <w:left w:w="100" w:type="dxa"/>
+        <w:bottom w:w="100" w:type="dxa"/>
+        <w:right w:w="100" w:type="dxa"/>
+      </w:tblCellMar>
+    </w:tblPr>
+  </w:style>
+  <w:style w:type="paragraph" w:styleId="BalloonText">
+    <w:name w:val="Balloon Text"/>
+    <w:basedOn w:val="Normal"/>
+    <w:link w:val="BalloonTextChar"/>
+    <w:uiPriority w:val="99"/>
+    <w:semiHidden/>
+    <w:unhideWhenUsed/>
+    <w:rsid w:val="005659B7"/>
+    <w:rPr>
+      <w:rFonts w:ascii="Tahoma" w:hAnsi="Tahoma" w:cs="Tahoma"/>
+      <w:sz w:val="16"/>
+      <w:szCs w:val="16"/>
+    </w:rPr>
+  </w:style>
+  <w:style w:type="character" w:customStyle="1" w:styleId="BalloonTextChar">
+    <w:name w:val="Balloon Text Char"/>
+    <w:basedOn w:val="DefaultParagraphFont"/>
+    <w:link w:val="BalloonText"/>
+    <w:uiPriority w:val="99"/>
+    <w:semiHidden/>
+    <w:rsid w:val="005659B7"/>
+    <w:rPr>
+      <w:rFonts w:ascii="Tahoma" w:hAnsi="Tahoma" w:cs="Tahoma"/>
+      <w:sz w:val="16"/>
+      <w:szCs w:val="16"/>
+    </w:rPr>
+  </w:style>
+  <w:style w:type="character" w:styleId="Hyperlink">
+    <w:name w:val="Hyperlink"/>
+    <w:basedOn w:val="DefaultParagraphFont"/>
+    <w:uiPriority w:val="99"/>
+    <w:unhideWhenUsed/>
+    <w:rsid w:val="00757A4F"/>
+    <w:rPr>
+      <w:color w:val="0000FF" w:themeColor="hyperlink"/>
+      <w:u w:val="single"/>
+    </w:rPr>
   </w:style>
 </w:styles>
 </file>

</xml_diff>

<commit_message>
formated refference at the bottom
</commit_message>
<xml_diff>
--- a/Vision Document/VisionDocument-SmartHomePlus.docx
+++ b/Vision Document/VisionDocument-SmartHomePlus.docx
@@ -1,6 +1,6 @@
 
 <file path=word/document.xml><?xml version="1.0" encoding="utf-8"?>
-<w:document xmlns:wpc="http://schemas.microsoft.com/office/word/2010/wordprocessingCanvas" xmlns:cx="http://schemas.microsoft.com/office/drawing/2014/chartex" xmlns:cx1="http://schemas.microsoft.com/office/drawing/2015/9/8/chartex" xmlns:cx2="http://schemas.microsoft.com/office/drawing/2015/10/21/chartex" xmlns:cx3="http://schemas.microsoft.com/office/drawing/2016/5/9/chartex" xmlns:cx4="http://schemas.microsoft.com/office/drawing/2016/5/10/chartex" xmlns:cx5="http://schemas.microsoft.com/office/drawing/2016/5/11/chartex" xmlns:cx6="http://schemas.microsoft.com/office/drawing/2016/5/12/chartex" xmlns:cx7="http://schemas.microsoft.com/office/drawing/2016/5/13/chartex" xmlns:cx8="http://schemas.microsoft.com/office/drawing/2016/5/14/chartex" xmlns:mc="http://schemas.openxmlformats.org/markup-compatibility/2006" xmlns:aink="http://schemas.microsoft.com/office/drawing/2016/ink" xmlns:am3d="http://schemas.microsoft.com/office/drawing/2017/model3d" xmlns:o="urn:schemas-microsoft-com:office:office" xmlns:r="http://schemas.openxmlformats.org/officeDocument/2006/relationships" xmlns:m="http://schemas.openxmlformats.org/officeDocument/2006/math" xmlns:v="urn:schemas-microsoft-com:vml" xmlns:wp14="http://schemas.microsoft.com/office/word/2010/wordprocessingDrawing" xmlns:wp="http://schemas.openxmlformats.org/drawingml/2006/wordprocessingDrawing" xmlns:w10="urn:schemas-microsoft-com:office:word" xmlns:w="http://schemas.openxmlformats.org/wordprocessingml/2006/main" xmlns:w14="http://schemas.microsoft.com/office/word/2010/wordml" xmlns:w15="http://schemas.microsoft.com/office/word/2012/wordml" xmlns:w16cex="http://schemas.microsoft.com/office/word/2018/wordml/cex" xmlns:w16cid="http://schemas.microsoft.com/office/word/2016/wordml/cid" xmlns:w16="http://schemas.microsoft.com/office/word/2018/wordml" xmlns:w16se="http://schemas.microsoft.com/office/word/2015/wordml/symex" xmlns:wpg="http://schemas.microsoft.com/office/word/2010/wordprocessingGroup" xmlns:wpi="http://schemas.microsoft.com/office/word/2010/wordprocessingInk" xmlns:wne="http://schemas.microsoft.com/office/word/2006/wordml" xmlns:wps="http://schemas.microsoft.com/office/word/2010/wordprocessingShape" mc:Ignorable="w14 w15 w16se w16cid w16 w16cex wp14">
+<w:document xmlns:wpc="http://schemas.microsoft.com/office/word/2010/wordprocessingCanvas" xmlns:cx="http://schemas.microsoft.com/office/drawing/2014/chartex" xmlns:cx1="http://schemas.microsoft.com/office/drawing/2015/9/8/chartex" xmlns:cx2="http://schemas.microsoft.com/office/drawing/2015/10/21/chartex" xmlns:cx3="http://schemas.microsoft.com/office/drawing/2016/5/9/chartex" xmlns:cx4="http://schemas.microsoft.com/office/drawing/2016/5/10/chartex" xmlns:cx5="http://schemas.microsoft.com/office/drawing/2016/5/11/chartex" xmlns:cx6="http://schemas.microsoft.com/office/drawing/2016/5/12/chartex" xmlns:cx7="http://schemas.microsoft.com/office/drawing/2016/5/13/chartex" xmlns:cx8="http://schemas.microsoft.com/office/drawing/2016/5/14/chartex" xmlns:mc="http://schemas.openxmlformats.org/markup-compatibility/2006" xmlns:aink="http://schemas.microsoft.com/office/drawing/2016/ink" xmlns:am3d="http://schemas.microsoft.com/office/drawing/2017/model3d" xmlns:o="urn:schemas-microsoft-com:office:office" xmlns:r="http://schemas.openxmlformats.org/officeDocument/2006/relationships" xmlns:m="http://schemas.openxmlformats.org/officeDocument/2006/math" xmlns:v="urn:schemas-microsoft-com:vml" xmlns:wp14="http://schemas.microsoft.com/office/word/2010/wordprocessingDrawing" xmlns:wp="http://schemas.openxmlformats.org/drawingml/2006/wordprocessingDrawing" xmlns:w10="urn:schemas-microsoft-com:office:word" xmlns:w="http://schemas.openxmlformats.org/wordprocessingml/2006/main" xmlns:w14="http://schemas.microsoft.com/office/word/2010/wordml" xmlns:w15="http://schemas.microsoft.com/office/word/2012/wordml" xmlns:w16cid="http://schemas.microsoft.com/office/word/2016/wordml/cid" xmlns:w16se="http://schemas.microsoft.com/office/word/2015/wordml/symex" xmlns:wpg="http://schemas.microsoft.com/office/word/2010/wordprocessingGroup" xmlns:wpi="http://schemas.microsoft.com/office/word/2010/wordprocessingInk" xmlns:wne="http://schemas.microsoft.com/office/word/2006/wordml" xmlns:wps="http://schemas.microsoft.com/office/word/2010/wordprocessingShape" mc:Ignorable="w14 w15 w16se w16cid wp14">
   <w:body>
     <w:p>
       <w:pPr>
@@ -9826,6 +9826,7 @@
     </w:p>
     <w:p>
       <w:pPr>
+        <w:pStyle w:val="ListParagraph"/>
         <w:pBdr>
           <w:top w:val="nil"/>
           <w:left w:val="nil"/>
@@ -9834,20 +9835,58 @@
           <w:between w:val="nil"/>
         </w:pBdr>
         <w:spacing w:after="120"/>
-        <w:rPr>
-          <w:rFonts w:ascii="Arial" w:eastAsia="Arial" w:hAnsi="Arial" w:cs="Arial"/>
-          <w:sz w:val="20"/>
-          <w:szCs w:val="20"/>
-        </w:rPr>
-      </w:pPr>
-      <w:hyperlink r:id="rId8">
+        <w:ind w:left="0"/>
+        <w:rPr>
+          <w:rFonts w:ascii="Arial" w:eastAsia="Arial" w:hAnsi="Arial" w:cs="Arial"/>
+          <w:color w:val="000000" w:themeColor="text1"/>
+          <w:sz w:val="20"/>
+          <w:szCs w:val="20"/>
+        </w:rPr>
+      </w:pPr>
+      <w:r>
+        <w:rPr>
+          <w:rFonts w:ascii="Arial" w:hAnsi="Arial" w:cs="Arial"/>
+          <w:sz w:val="20"/>
+          <w:szCs w:val="20"/>
+        </w:rPr>
+        <w:t xml:space="preserve">[1] </w:t>
+      </w:r>
+      <w:proofErr w:type="spellStart"/>
+      <w:r>
+        <w:rPr>
+          <w:rFonts w:ascii="Arial" w:hAnsi="Arial" w:cs="Arial"/>
+          <w:sz w:val="20"/>
+          <w:szCs w:val="20"/>
+        </w:rPr>
+        <w:t>IoTAS</w:t>
+      </w:r>
+      <w:proofErr w:type="spellEnd"/>
+      <w:r>
+        <w:rPr>
+          <w:rFonts w:ascii="Arial" w:hAnsi="Arial" w:cs="Arial"/>
+          <w:sz w:val="20"/>
+          <w:szCs w:val="20"/>
+        </w:rPr>
+        <w:t xml:space="preserve"> Wireless Testing Group [Online]. Available</w:t>
+      </w:r>
+      <w:r>
+        <w:rPr>
+          <w:rFonts w:ascii="Arial" w:hAnsi="Arial" w:cs="Arial"/>
+          <w:color w:val="000000" w:themeColor="text1"/>
+          <w:sz w:val="20"/>
+          <w:szCs w:val="20"/>
+        </w:rPr>
+        <w:t xml:space="preserve">: </w:t>
+      </w:r>
+      <w:hyperlink r:id="rId8" w:history="1">
         <w:r>
           <w:rPr>
+            <w:rStyle w:val="Hyperlink"/>
             <w:rFonts w:ascii="Arial" w:eastAsia="Arial" w:hAnsi="Arial" w:cs="Arial"/>
-            <w:color w:val="1155CC"/>
+            <w:color w:val="000000" w:themeColor="text1"/>
             <w:sz w:val="20"/>
             <w:szCs w:val="20"/>
-            <w:u w:val="single"/>
+            <w:u w:val="none"/>
           </w:rPr>
           <w:t>https://www.iotas.co.uk/ce-fcc-regulatory-services/</w:t>
         </w:r>
@@ -9858,43 +9897,109 @@
         <w:spacing w:after="120"/>
         <w:rPr>
           <w:rFonts w:ascii="Arial" w:eastAsia="Arial" w:hAnsi="Arial" w:cs="Arial"/>
-          <w:color w:val="1155CC"/>
-          <w:sz w:val="20"/>
-          <w:szCs w:val="20"/>
-          <w:u w:val="single"/>
-        </w:rPr>
-      </w:pPr>
-      <w:r>
-        <w:rPr>
-          <w:rFonts w:ascii="Arial" w:eastAsia="Arial" w:hAnsi="Arial" w:cs="Arial"/>
-          <w:color w:val="1155CC"/>
-          <w:sz w:val="20"/>
-          <w:szCs w:val="20"/>
-          <w:u w:val="single"/>
-        </w:rPr>
-        <w:t>https://www.bce.ca/</w:t>
+          <w:color w:val="000000" w:themeColor="text1"/>
+          <w:sz w:val="20"/>
+          <w:szCs w:val="20"/>
+        </w:rPr>
+      </w:pPr>
+      <w:r>
+        <w:rPr>
+          <w:rFonts w:ascii="Arial" w:eastAsia="Arial" w:hAnsi="Arial" w:cs="Arial"/>
+          <w:color w:val="000000" w:themeColor="text1"/>
+          <w:sz w:val="20"/>
+          <w:szCs w:val="20"/>
+        </w:rPr>
+        <w:t>[2] Bell Canada Enterprise [Online. Available: https://www.bce.ca/</w:t>
       </w:r>
     </w:p>
     <w:p>
       <w:pPr>
-        <w:spacing w:after="120"/>
-        <w:rPr>
-          <w:rFonts w:ascii="Arial" w:eastAsia="Arial" w:hAnsi="Arial" w:cs="Arial"/>
-          <w:color w:val="1155CC"/>
+        <w:rPr>
+          <w:rFonts w:ascii="Arial" w:hAnsi="Arial" w:cs="Arial"/>
+          <w:color w:val="000000" w:themeColor="text1"/>
+          <w:sz w:val="20"/>
+          <w:szCs w:val="20"/>
+        </w:rPr>
+      </w:pPr>
+      <w:r>
+        <w:rPr>
+          <w:rFonts w:ascii="Arial" w:eastAsia="Arial" w:hAnsi="Arial" w:cs="Arial"/>
+          <w:color w:val="000000" w:themeColor="text1"/>
           <w:sz w:val="20"/>
           <w:szCs w:val="20"/>
           <w:u w:val="single"/>
         </w:rPr>
-      </w:pPr>
-      <w:r>
-        <w:rPr>
-          <w:rFonts w:ascii="Arial" w:eastAsia="Arial" w:hAnsi="Arial" w:cs="Arial"/>
-          <w:color w:val="1155CC"/>
-          <w:sz w:val="20"/>
-          <w:szCs w:val="20"/>
-          <w:u w:val="single"/>
-        </w:rPr>
-        <w:t>https://privacycanada.net/best-home-security-system/</w:t>
+        <w:t xml:space="preserve">[3] </w:t>
+      </w:r>
+      <w:hyperlink r:id="rId9" w:history="1">
+        <w:proofErr w:type="spellStart"/>
+        <w:r>
+          <w:rPr>
+            <w:rStyle w:val="Strong"/>
+            <w:rFonts w:ascii="Arial" w:hAnsi="Arial" w:cs="Arial"/>
+            <w:b w:val="0"/>
+            <w:bCs w:val="0"/>
+            <w:color w:val="000000" w:themeColor="text1"/>
+            <w:sz w:val="20"/>
+            <w:szCs w:val="20"/>
+            <w:bdr w:val="none" w:sz="0" w:space="0" w:color="auto" w:frame="1"/>
+          </w:rPr>
+          <w:t>Ludovic</w:t>
+        </w:r>
+        <w:proofErr w:type="spellEnd"/>
+        <w:r>
+          <w:rPr>
+            <w:rStyle w:val="Strong"/>
+            <w:rFonts w:ascii="Arial" w:hAnsi="Arial" w:cs="Arial"/>
+            <w:b w:val="0"/>
+            <w:bCs w:val="0"/>
+            <w:color w:val="000000" w:themeColor="text1"/>
+            <w:sz w:val="20"/>
+            <w:szCs w:val="20"/>
+            <w:bdr w:val="none" w:sz="0" w:space="0" w:color="auto" w:frame="1"/>
+          </w:rPr>
+          <w:t xml:space="preserve"> Rembert</w:t>
+        </w:r>
+      </w:hyperlink>
+      <w:r>
+        <w:rPr>
+          <w:rFonts w:ascii="Arial" w:hAnsi="Arial" w:cs="Arial"/>
+          <w:color w:val="000000" w:themeColor="text1"/>
+          <w:sz w:val="20"/>
+          <w:szCs w:val="20"/>
+          <w:shd w:val="clear" w:color="auto" w:fill="FFFFFF"/>
+        </w:rPr>
+        <w:t> (May 25, 2020)</w:t>
+      </w:r>
+      <w:r>
+        <w:rPr>
+          <w:rFonts w:ascii="Arial" w:hAnsi="Arial" w:cs="Arial"/>
+          <w:color w:val="000000" w:themeColor="text1"/>
+          <w:sz w:val="20"/>
+          <w:szCs w:val="20"/>
+          <w:shd w:val="clear" w:color="auto" w:fill="FFFFFF"/>
+        </w:rPr>
+        <w:t>,</w:t>
+      </w:r>
+      <w:r>
+        <w:rPr>
+          <w:rFonts w:ascii="Arial" w:hAnsi="Arial" w:cs="Arial"/>
+          <w:color w:val="000000" w:themeColor="text1"/>
+          <w:sz w:val="20"/>
+          <w:szCs w:val="20"/>
+          <w:shd w:val="clear" w:color="auto" w:fill="FFFFFF"/>
+        </w:rPr>
+        <w:t xml:space="preserve"> Best Home Security System [Online]. Available</w:t>
+      </w:r>
+      <w:r>
+        <w:rPr>
+          <w:rFonts w:ascii="Arial" w:hAnsi="Arial" w:cs="Arial"/>
+          <w:color w:val="000000" w:themeColor="text1"/>
+          <w:sz w:val="20"/>
+          <w:szCs w:val="20"/>
+          <w:shd w:val="clear" w:color="auto" w:fill="FFFFFF"/>
+        </w:rPr>
+        <w:t>:</w:t>
       </w:r>
     </w:p>
     <w:p>
@@ -9902,19 +10007,80 @@
         <w:spacing w:after="120"/>
         <w:rPr>
           <w:rFonts w:ascii="Arial" w:eastAsia="Arial" w:hAnsi="Arial" w:cs="Arial"/>
-          <w:color w:val="1155CC"/>
+          <w:color w:val="000000" w:themeColor="text1"/>
           <w:sz w:val="20"/>
           <w:szCs w:val="20"/>
           <w:u w:val="single"/>
         </w:rPr>
       </w:pPr>
-      <w:hyperlink r:id="rId9" w:history="1">
+      <w:r>
+        <w:rPr>
+          <w:rFonts w:ascii="Arial" w:eastAsia="Arial" w:hAnsi="Arial" w:cs="Arial"/>
+          <w:color w:val="000000" w:themeColor="text1"/>
+          <w:sz w:val="20"/>
+          <w:szCs w:val="20"/>
+          <w:u w:val="single"/>
+        </w:rPr>
+        <w:t>https://privacycanada.net/best-home-security-system/</w:t>
+      </w:r>
+    </w:p>
+    <w:p>
+      <w:pPr>
+        <w:rPr>
+          <w:rFonts w:ascii="Arial" w:hAnsi="Arial" w:cs="Arial"/>
+          <w:color w:val="000000" w:themeColor="text1"/>
+          <w:sz w:val="20"/>
+          <w:szCs w:val="20"/>
+        </w:rPr>
+      </w:pPr>
+      <w:r>
+        <w:rPr>
+          <w:rFonts w:ascii="Arial" w:hAnsi="Arial" w:cs="Arial"/>
+          <w:color w:val="000000" w:themeColor="text1"/>
+          <w:sz w:val="20"/>
+          <w:szCs w:val="20"/>
+        </w:rPr>
+        <w:t>[4] Christopher George (</w:t>
+      </w:r>
+      <w:r>
+        <w:rPr>
+          <w:rFonts w:ascii="Arial" w:hAnsi="Arial" w:cs="Arial"/>
+          <w:color w:val="000000" w:themeColor="text1"/>
+          <w:sz w:val="20"/>
+          <w:szCs w:val="20"/>
+          <w:shd w:val="clear" w:color="auto" w:fill="FFFFFF"/>
+        </w:rPr>
+        <w:t>Mar. 12, 2020</w:t>
+      </w:r>
+      <w:r>
+        <w:rPr>
+          <w:rFonts w:ascii="Arial" w:hAnsi="Arial" w:cs="Arial"/>
+          <w:color w:val="000000" w:themeColor="text1"/>
+          <w:sz w:val="20"/>
+          <w:szCs w:val="20"/>
+        </w:rPr>
+        <w:t xml:space="preserve">), The Pros and Cons of ADT Home Security [Online]. Available: </w:t>
+      </w:r>
+    </w:p>
+    <w:p>
+      <w:pPr>
+        <w:spacing w:after="120"/>
+        <w:rPr>
+          <w:rFonts w:ascii="Arial" w:eastAsia="Arial" w:hAnsi="Arial" w:cs="Arial"/>
+          <w:color w:val="000000" w:themeColor="text1"/>
+          <w:sz w:val="20"/>
+          <w:szCs w:val="20"/>
+        </w:rPr>
+      </w:pPr>
+      <w:hyperlink r:id="rId10" w:history="1">
         <w:r>
           <w:rPr>
             <w:rStyle w:val="Hyperlink"/>
             <w:rFonts w:ascii="Arial" w:eastAsia="Arial" w:hAnsi="Arial" w:cs="Arial"/>
+            <w:color w:val="000000" w:themeColor="text1"/>
             <w:sz w:val="20"/>
             <w:szCs w:val="20"/>
+            <w:u w:val="none"/>
           </w:rPr>
           <w:t>https://www.familyhandyman.com/article/pros-cons-adt-home-security/</w:t>
         </w:r>
@@ -9925,22 +10091,55 @@
         <w:spacing w:after="120"/>
         <w:rPr>
           <w:rFonts w:ascii="Arial" w:eastAsia="Arial" w:hAnsi="Arial" w:cs="Arial"/>
-          <w:sz w:val="20"/>
-          <w:szCs w:val="20"/>
-        </w:rPr>
-      </w:pPr>
-      <w:hyperlink r:id="rId10" w:history="1">
+          <w:color w:val="000000" w:themeColor="text1"/>
+          <w:sz w:val="20"/>
+          <w:szCs w:val="20"/>
+        </w:rPr>
+      </w:pPr>
+      <w:r>
+        <w:rPr>
+          <w:rFonts w:ascii="Arial" w:hAnsi="Arial" w:cs="Arial"/>
+          <w:color w:val="000000" w:themeColor="text1"/>
+          <w:sz w:val="20"/>
+          <w:szCs w:val="20"/>
+        </w:rPr>
+        <w:t xml:space="preserve">[5] IBM Knowledge Center [Online], Available:  </w:t>
+      </w:r>
+      <w:hyperlink r:id="rId11" w:history="1">
         <w:r>
           <w:rPr>
             <w:rStyle w:val="Hyperlink"/>
+            <w:rFonts w:ascii="Arial" w:hAnsi="Arial" w:cs="Arial"/>
+            <w:color w:val="000000" w:themeColor="text1"/>
+            <w:sz w:val="20"/>
+            <w:szCs w:val="20"/>
           </w:rPr>
           <w:t>https://www.ibm.com/support/knowledgecenter/SSYMRC_7.0.1/com.ibm.rational.rrm.help.doc/topics/r_vision_doc.html</w:t>
         </w:r>
       </w:hyperlink>
     </w:p>
+    <w:p>
+      <w:pPr>
+        <w:pBdr>
+          <w:top w:val="nil"/>
+          <w:left w:val="nil"/>
+          <w:bottom w:val="nil"/>
+          <w:right w:val="nil"/>
+          <w:between w:val="nil"/>
+        </w:pBdr>
+        <w:spacing w:after="120"/>
+        <w:rPr>
+          <w:rFonts w:ascii="Arial" w:eastAsia="Arial" w:hAnsi="Arial" w:cs="Arial"/>
+          <w:sz w:val="20"/>
+          <w:szCs w:val="20"/>
+        </w:rPr>
+      </w:pPr>
+      <w:bookmarkStart w:id="2" w:name="_GoBack"/>
+      <w:bookmarkEnd w:id="2"/>
+    </w:p>
     <w:sectPr>
-      <w:headerReference w:type="default" r:id="rId11"/>
-      <w:footerReference w:type="default" r:id="rId12"/>
+      <w:headerReference w:type="default" r:id="rId12"/>
+      <w:footerReference w:type="default" r:id="rId13"/>
       <w:pgSz w:w="12240" w:h="15840"/>
       <w:pgMar w:top="1440" w:right="1080" w:bottom="1440" w:left="1800" w:header="720" w:footer="720" w:gutter="0"/>
       <w:pgNumType w:start="1"/>
@@ -9951,7 +10150,7 @@
 </file>
 
 <file path=word/endnotes.xml><?xml version="1.0" encoding="utf-8"?>
-<w:endnotes xmlns:wpc="http://schemas.microsoft.com/office/word/2010/wordprocessingCanvas" xmlns:cx="http://schemas.microsoft.com/office/drawing/2014/chartex" xmlns:cx1="http://schemas.microsoft.com/office/drawing/2015/9/8/chartex" xmlns:cx2="http://schemas.microsoft.com/office/drawing/2015/10/21/chartex" xmlns:cx3="http://schemas.microsoft.com/office/drawing/2016/5/9/chartex" xmlns:cx4="http://schemas.microsoft.com/office/drawing/2016/5/10/chartex" xmlns:cx5="http://schemas.microsoft.com/office/drawing/2016/5/11/chartex" xmlns:cx6="http://schemas.microsoft.com/office/drawing/2016/5/12/chartex" xmlns:cx7="http://schemas.microsoft.com/office/drawing/2016/5/13/chartex" xmlns:cx8="http://schemas.microsoft.com/office/drawing/2016/5/14/chartex" xmlns:mc="http://schemas.openxmlformats.org/markup-compatibility/2006" xmlns:aink="http://schemas.microsoft.com/office/drawing/2016/ink" xmlns:am3d="http://schemas.microsoft.com/office/drawing/2017/model3d" xmlns:o="urn:schemas-microsoft-com:office:office" xmlns:r="http://schemas.openxmlformats.org/officeDocument/2006/relationships" xmlns:m="http://schemas.openxmlformats.org/officeDocument/2006/math" xmlns:v="urn:schemas-microsoft-com:vml" xmlns:wp14="http://schemas.microsoft.com/office/word/2010/wordprocessingDrawing" xmlns:wp="http://schemas.openxmlformats.org/drawingml/2006/wordprocessingDrawing" xmlns:w10="urn:schemas-microsoft-com:office:word" xmlns:w="http://schemas.openxmlformats.org/wordprocessingml/2006/main" xmlns:w14="http://schemas.microsoft.com/office/word/2010/wordml" xmlns:w15="http://schemas.microsoft.com/office/word/2012/wordml" xmlns:w16cex="http://schemas.microsoft.com/office/word/2018/wordml/cex" xmlns:w16cid="http://schemas.microsoft.com/office/word/2016/wordml/cid" xmlns:w16="http://schemas.microsoft.com/office/word/2018/wordml" xmlns:w16se="http://schemas.microsoft.com/office/word/2015/wordml/symex" xmlns:wpg="http://schemas.microsoft.com/office/word/2010/wordprocessingGroup" xmlns:wpi="http://schemas.microsoft.com/office/word/2010/wordprocessingInk" xmlns:wne="http://schemas.microsoft.com/office/word/2006/wordml" xmlns:wps="http://schemas.microsoft.com/office/word/2010/wordprocessingShape" mc:Ignorable="w14 w15 w16se w16cid w16 w16cex wp14">
+<w:endnotes xmlns:wpc="http://schemas.microsoft.com/office/word/2010/wordprocessingCanvas" xmlns:cx="http://schemas.microsoft.com/office/drawing/2014/chartex" xmlns:cx1="http://schemas.microsoft.com/office/drawing/2015/9/8/chartex" xmlns:cx2="http://schemas.microsoft.com/office/drawing/2015/10/21/chartex" xmlns:cx3="http://schemas.microsoft.com/office/drawing/2016/5/9/chartex" xmlns:cx4="http://schemas.microsoft.com/office/drawing/2016/5/10/chartex" xmlns:cx5="http://schemas.microsoft.com/office/drawing/2016/5/11/chartex" xmlns:cx6="http://schemas.microsoft.com/office/drawing/2016/5/12/chartex" xmlns:cx7="http://schemas.microsoft.com/office/drawing/2016/5/13/chartex" xmlns:cx8="http://schemas.microsoft.com/office/drawing/2016/5/14/chartex" xmlns:mc="http://schemas.openxmlformats.org/markup-compatibility/2006" xmlns:aink="http://schemas.microsoft.com/office/drawing/2016/ink" xmlns:am3d="http://schemas.microsoft.com/office/drawing/2017/model3d" xmlns:o="urn:schemas-microsoft-com:office:office" xmlns:r="http://schemas.openxmlformats.org/officeDocument/2006/relationships" xmlns:m="http://schemas.openxmlformats.org/officeDocument/2006/math" xmlns:v="urn:schemas-microsoft-com:vml" xmlns:wp14="http://schemas.microsoft.com/office/word/2010/wordprocessingDrawing" xmlns:wp="http://schemas.openxmlformats.org/drawingml/2006/wordprocessingDrawing" xmlns:w10="urn:schemas-microsoft-com:office:word" xmlns:w="http://schemas.openxmlformats.org/wordprocessingml/2006/main" xmlns:w14="http://schemas.microsoft.com/office/word/2010/wordml" xmlns:w15="http://schemas.microsoft.com/office/word/2012/wordml" xmlns:w16cid="http://schemas.microsoft.com/office/word/2016/wordml/cid" xmlns:w16se="http://schemas.microsoft.com/office/word/2015/wordml/symex" xmlns:wpg="http://schemas.microsoft.com/office/word/2010/wordprocessingGroup" xmlns:wpi="http://schemas.microsoft.com/office/word/2010/wordprocessingInk" xmlns:wne="http://schemas.microsoft.com/office/word/2006/wordml" xmlns:wps="http://schemas.microsoft.com/office/word/2010/wordprocessingShape" mc:Ignorable="w14 w15 w16se w16cid wp14">
   <w:endnote w:type="separator" w:id="-1">
     <w:p>
       <w:r>
@@ -9970,7 +10169,7 @@
 </file>
 
 <file path=word/footer1.xml><?xml version="1.0" encoding="utf-8"?>
-<w:ftr xmlns:wpc="http://schemas.microsoft.com/office/word/2010/wordprocessingCanvas" xmlns:cx="http://schemas.microsoft.com/office/drawing/2014/chartex" xmlns:cx1="http://schemas.microsoft.com/office/drawing/2015/9/8/chartex" xmlns:cx2="http://schemas.microsoft.com/office/drawing/2015/10/21/chartex" xmlns:cx3="http://schemas.microsoft.com/office/drawing/2016/5/9/chartex" xmlns:cx4="http://schemas.microsoft.com/office/drawing/2016/5/10/chartex" xmlns:cx5="http://schemas.microsoft.com/office/drawing/2016/5/11/chartex" xmlns:cx6="http://schemas.microsoft.com/office/drawing/2016/5/12/chartex" xmlns:cx7="http://schemas.microsoft.com/office/drawing/2016/5/13/chartex" xmlns:cx8="http://schemas.microsoft.com/office/drawing/2016/5/14/chartex" xmlns:mc="http://schemas.openxmlformats.org/markup-compatibility/2006" xmlns:aink="http://schemas.microsoft.com/office/drawing/2016/ink" xmlns:am3d="http://schemas.microsoft.com/office/drawing/2017/model3d" xmlns:o="urn:schemas-microsoft-com:office:office" xmlns:r="http://schemas.openxmlformats.org/officeDocument/2006/relationships" xmlns:m="http://schemas.openxmlformats.org/officeDocument/2006/math" xmlns:v="urn:schemas-microsoft-com:vml" xmlns:wp14="http://schemas.microsoft.com/office/word/2010/wordprocessingDrawing" xmlns:wp="http://schemas.openxmlformats.org/drawingml/2006/wordprocessingDrawing" xmlns:w10="urn:schemas-microsoft-com:office:word" xmlns:w="http://schemas.openxmlformats.org/wordprocessingml/2006/main" xmlns:w14="http://schemas.microsoft.com/office/word/2010/wordml" xmlns:w15="http://schemas.microsoft.com/office/word/2012/wordml" xmlns:w16cex="http://schemas.microsoft.com/office/word/2018/wordml/cex" xmlns:w16cid="http://schemas.microsoft.com/office/word/2016/wordml/cid" xmlns:w16="http://schemas.microsoft.com/office/word/2018/wordml" xmlns:w16se="http://schemas.microsoft.com/office/word/2015/wordml/symex" xmlns:wpg="http://schemas.microsoft.com/office/word/2010/wordprocessingGroup" xmlns:wpi="http://schemas.microsoft.com/office/word/2010/wordprocessingInk" xmlns:wne="http://schemas.microsoft.com/office/word/2006/wordml" xmlns:wps="http://schemas.microsoft.com/office/word/2010/wordprocessingShape" mc:Ignorable="w14 w15 w16se w16cid w16 w16cex wp14">
+<w:ftr xmlns:wpc="http://schemas.microsoft.com/office/word/2010/wordprocessingCanvas" xmlns:cx="http://schemas.microsoft.com/office/drawing/2014/chartex" xmlns:cx1="http://schemas.microsoft.com/office/drawing/2015/9/8/chartex" xmlns:cx2="http://schemas.microsoft.com/office/drawing/2015/10/21/chartex" xmlns:cx3="http://schemas.microsoft.com/office/drawing/2016/5/9/chartex" xmlns:cx4="http://schemas.microsoft.com/office/drawing/2016/5/10/chartex" xmlns:cx5="http://schemas.microsoft.com/office/drawing/2016/5/11/chartex" xmlns:cx6="http://schemas.microsoft.com/office/drawing/2016/5/12/chartex" xmlns:cx7="http://schemas.microsoft.com/office/drawing/2016/5/13/chartex" xmlns:cx8="http://schemas.microsoft.com/office/drawing/2016/5/14/chartex" xmlns:mc="http://schemas.openxmlformats.org/markup-compatibility/2006" xmlns:aink="http://schemas.microsoft.com/office/drawing/2016/ink" xmlns:am3d="http://schemas.microsoft.com/office/drawing/2017/model3d" xmlns:o="urn:schemas-microsoft-com:office:office" xmlns:r="http://schemas.openxmlformats.org/officeDocument/2006/relationships" xmlns:m="http://schemas.openxmlformats.org/officeDocument/2006/math" xmlns:v="urn:schemas-microsoft-com:vml" xmlns:wp14="http://schemas.microsoft.com/office/word/2010/wordprocessingDrawing" xmlns:wp="http://schemas.openxmlformats.org/drawingml/2006/wordprocessingDrawing" xmlns:w10="urn:schemas-microsoft-com:office:word" xmlns:w="http://schemas.openxmlformats.org/wordprocessingml/2006/main" xmlns:w14="http://schemas.microsoft.com/office/word/2010/wordml" xmlns:w15="http://schemas.microsoft.com/office/word/2012/wordml" xmlns:w16cid="http://schemas.microsoft.com/office/word/2016/wordml/cid" xmlns:w16se="http://schemas.microsoft.com/office/word/2015/wordml/symex" xmlns:wpg="http://schemas.microsoft.com/office/word/2010/wordprocessingGroup" xmlns:wpi="http://schemas.microsoft.com/office/word/2010/wordprocessingInk" xmlns:wne="http://schemas.microsoft.com/office/word/2006/wordml" xmlns:wps="http://schemas.microsoft.com/office/word/2010/wordprocessingShape" mc:Ignorable="w14 w15 w16se w16cid wp14">
   <w:p>
     <w:pPr>
       <w:jc w:val="center"/>
@@ -10022,7 +10221,7 @@
 </file>
 
 <file path=word/footnotes.xml><?xml version="1.0" encoding="utf-8"?>
-<w:footnotes xmlns:wpc="http://schemas.microsoft.com/office/word/2010/wordprocessingCanvas" xmlns:cx="http://schemas.microsoft.com/office/drawing/2014/chartex" xmlns:cx1="http://schemas.microsoft.com/office/drawing/2015/9/8/chartex" xmlns:cx2="http://schemas.microsoft.com/office/drawing/2015/10/21/chartex" xmlns:cx3="http://schemas.microsoft.com/office/drawing/2016/5/9/chartex" xmlns:cx4="http://schemas.microsoft.com/office/drawing/2016/5/10/chartex" xmlns:cx5="http://schemas.microsoft.com/office/drawing/2016/5/11/chartex" xmlns:cx6="http://schemas.microsoft.com/office/drawing/2016/5/12/chartex" xmlns:cx7="http://schemas.microsoft.com/office/drawing/2016/5/13/chartex" xmlns:cx8="http://schemas.microsoft.com/office/drawing/2016/5/14/chartex" xmlns:mc="http://schemas.openxmlformats.org/markup-compatibility/2006" xmlns:aink="http://schemas.microsoft.com/office/drawing/2016/ink" xmlns:am3d="http://schemas.microsoft.com/office/drawing/2017/model3d" xmlns:o="urn:schemas-microsoft-com:office:office" xmlns:r="http://schemas.openxmlformats.org/officeDocument/2006/relationships" xmlns:m="http://schemas.openxmlformats.org/officeDocument/2006/math" xmlns:v="urn:schemas-microsoft-com:vml" xmlns:wp14="http://schemas.microsoft.com/office/word/2010/wordprocessingDrawing" xmlns:wp="http://schemas.openxmlformats.org/drawingml/2006/wordprocessingDrawing" xmlns:w10="urn:schemas-microsoft-com:office:word" xmlns:w="http://schemas.openxmlformats.org/wordprocessingml/2006/main" xmlns:w14="http://schemas.microsoft.com/office/word/2010/wordml" xmlns:w15="http://schemas.microsoft.com/office/word/2012/wordml" xmlns:w16cex="http://schemas.microsoft.com/office/word/2018/wordml/cex" xmlns:w16cid="http://schemas.microsoft.com/office/word/2016/wordml/cid" xmlns:w16="http://schemas.microsoft.com/office/word/2018/wordml" xmlns:w16se="http://schemas.microsoft.com/office/word/2015/wordml/symex" xmlns:wpg="http://schemas.microsoft.com/office/word/2010/wordprocessingGroup" xmlns:wpi="http://schemas.microsoft.com/office/word/2010/wordprocessingInk" xmlns:wne="http://schemas.microsoft.com/office/word/2006/wordml" xmlns:wps="http://schemas.microsoft.com/office/word/2010/wordprocessingShape" mc:Ignorable="w14 w15 w16se w16cid w16 w16cex wp14">
+<w:footnotes xmlns:wpc="http://schemas.microsoft.com/office/word/2010/wordprocessingCanvas" xmlns:cx="http://schemas.microsoft.com/office/drawing/2014/chartex" xmlns:cx1="http://schemas.microsoft.com/office/drawing/2015/9/8/chartex" xmlns:cx2="http://schemas.microsoft.com/office/drawing/2015/10/21/chartex" xmlns:cx3="http://schemas.microsoft.com/office/drawing/2016/5/9/chartex" xmlns:cx4="http://schemas.microsoft.com/office/drawing/2016/5/10/chartex" xmlns:cx5="http://schemas.microsoft.com/office/drawing/2016/5/11/chartex" xmlns:cx6="http://schemas.microsoft.com/office/drawing/2016/5/12/chartex" xmlns:cx7="http://schemas.microsoft.com/office/drawing/2016/5/13/chartex" xmlns:cx8="http://schemas.microsoft.com/office/drawing/2016/5/14/chartex" xmlns:mc="http://schemas.openxmlformats.org/markup-compatibility/2006" xmlns:aink="http://schemas.microsoft.com/office/drawing/2016/ink" xmlns:am3d="http://schemas.microsoft.com/office/drawing/2017/model3d" xmlns:o="urn:schemas-microsoft-com:office:office" xmlns:r="http://schemas.openxmlformats.org/officeDocument/2006/relationships" xmlns:m="http://schemas.openxmlformats.org/officeDocument/2006/math" xmlns:v="urn:schemas-microsoft-com:vml" xmlns:wp14="http://schemas.microsoft.com/office/word/2010/wordprocessingDrawing" xmlns:wp="http://schemas.openxmlformats.org/drawingml/2006/wordprocessingDrawing" xmlns:w10="urn:schemas-microsoft-com:office:word" xmlns:w="http://schemas.openxmlformats.org/wordprocessingml/2006/main" xmlns:w14="http://schemas.microsoft.com/office/word/2010/wordml" xmlns:w15="http://schemas.microsoft.com/office/word/2012/wordml" xmlns:w16cid="http://schemas.microsoft.com/office/word/2016/wordml/cid" xmlns:w16se="http://schemas.microsoft.com/office/word/2015/wordml/symex" xmlns:wpg="http://schemas.microsoft.com/office/word/2010/wordprocessingGroup" xmlns:wpi="http://schemas.microsoft.com/office/word/2010/wordprocessingInk" xmlns:wne="http://schemas.microsoft.com/office/word/2006/wordml" xmlns:wps="http://schemas.microsoft.com/office/word/2010/wordprocessingShape" mc:Ignorable="w14 w15 w16se w16cid wp14">
   <w:footnote w:type="separator" w:id="-1">
     <w:p>
       <w:r>
@@ -10041,7 +10240,7 @@
 </file>
 
 <file path=word/header1.xml><?xml version="1.0" encoding="utf-8"?>
-<w:hdr xmlns:wpc="http://schemas.microsoft.com/office/word/2010/wordprocessingCanvas" xmlns:cx="http://schemas.microsoft.com/office/drawing/2014/chartex" xmlns:cx1="http://schemas.microsoft.com/office/drawing/2015/9/8/chartex" xmlns:cx2="http://schemas.microsoft.com/office/drawing/2015/10/21/chartex" xmlns:cx3="http://schemas.microsoft.com/office/drawing/2016/5/9/chartex" xmlns:cx4="http://schemas.microsoft.com/office/drawing/2016/5/10/chartex" xmlns:cx5="http://schemas.microsoft.com/office/drawing/2016/5/11/chartex" xmlns:cx6="http://schemas.microsoft.com/office/drawing/2016/5/12/chartex" xmlns:cx7="http://schemas.microsoft.com/office/drawing/2016/5/13/chartex" xmlns:cx8="http://schemas.microsoft.com/office/drawing/2016/5/14/chartex" xmlns:mc="http://schemas.openxmlformats.org/markup-compatibility/2006" xmlns:aink="http://schemas.microsoft.com/office/drawing/2016/ink" xmlns:am3d="http://schemas.microsoft.com/office/drawing/2017/model3d" xmlns:o="urn:schemas-microsoft-com:office:office" xmlns:r="http://schemas.openxmlformats.org/officeDocument/2006/relationships" xmlns:m="http://schemas.openxmlformats.org/officeDocument/2006/math" xmlns:v="urn:schemas-microsoft-com:vml" xmlns:wp14="http://schemas.microsoft.com/office/word/2010/wordprocessingDrawing" xmlns:wp="http://schemas.openxmlformats.org/drawingml/2006/wordprocessingDrawing" xmlns:w10="urn:schemas-microsoft-com:office:word" xmlns:w="http://schemas.openxmlformats.org/wordprocessingml/2006/main" xmlns:w14="http://schemas.microsoft.com/office/word/2010/wordml" xmlns:w15="http://schemas.microsoft.com/office/word/2012/wordml" xmlns:w16cex="http://schemas.microsoft.com/office/word/2018/wordml/cex" xmlns:w16cid="http://schemas.microsoft.com/office/word/2016/wordml/cid" xmlns:w16="http://schemas.microsoft.com/office/word/2018/wordml" xmlns:w16se="http://schemas.microsoft.com/office/word/2015/wordml/symex" xmlns:wpg="http://schemas.microsoft.com/office/word/2010/wordprocessingGroup" xmlns:wpi="http://schemas.microsoft.com/office/word/2010/wordprocessingInk" xmlns:wne="http://schemas.microsoft.com/office/word/2006/wordml" xmlns:wps="http://schemas.microsoft.com/office/word/2010/wordprocessingShape" mc:Ignorable="w14 w15 w16se w16cid w16 w16cex wp14">
+<w:hdr xmlns:wpc="http://schemas.microsoft.com/office/word/2010/wordprocessingCanvas" xmlns:cx="http://schemas.microsoft.com/office/drawing/2014/chartex" xmlns:cx1="http://schemas.microsoft.com/office/drawing/2015/9/8/chartex" xmlns:cx2="http://schemas.microsoft.com/office/drawing/2015/10/21/chartex" xmlns:cx3="http://schemas.microsoft.com/office/drawing/2016/5/9/chartex" xmlns:cx4="http://schemas.microsoft.com/office/drawing/2016/5/10/chartex" xmlns:cx5="http://schemas.microsoft.com/office/drawing/2016/5/11/chartex" xmlns:cx6="http://schemas.microsoft.com/office/drawing/2016/5/12/chartex" xmlns:cx7="http://schemas.microsoft.com/office/drawing/2016/5/13/chartex" xmlns:cx8="http://schemas.microsoft.com/office/drawing/2016/5/14/chartex" xmlns:mc="http://schemas.openxmlformats.org/markup-compatibility/2006" xmlns:aink="http://schemas.microsoft.com/office/drawing/2016/ink" xmlns:am3d="http://schemas.microsoft.com/office/drawing/2017/model3d" xmlns:o="urn:schemas-microsoft-com:office:office" xmlns:r="http://schemas.openxmlformats.org/officeDocument/2006/relationships" xmlns:m="http://schemas.openxmlformats.org/officeDocument/2006/math" xmlns:v="urn:schemas-microsoft-com:vml" xmlns:wp14="http://schemas.microsoft.com/office/word/2010/wordprocessingDrawing" xmlns:wp="http://schemas.openxmlformats.org/drawingml/2006/wordprocessingDrawing" xmlns:w10="urn:schemas-microsoft-com:office:word" xmlns:w="http://schemas.openxmlformats.org/wordprocessingml/2006/main" xmlns:w14="http://schemas.microsoft.com/office/word/2010/wordml" xmlns:w15="http://schemas.microsoft.com/office/word/2012/wordml" xmlns:w16cid="http://schemas.microsoft.com/office/word/2016/wordml/cid" xmlns:w16se="http://schemas.microsoft.com/office/word/2015/wordml/symex" xmlns:wpg="http://schemas.microsoft.com/office/word/2010/wordprocessingGroup" xmlns:wpi="http://schemas.microsoft.com/office/word/2010/wordprocessingInk" xmlns:wne="http://schemas.microsoft.com/office/word/2006/wordml" xmlns:wps="http://schemas.microsoft.com/office/word/2010/wordprocessingShape" mc:Ignorable="w14 w15 w16se w16cid wp14">
   <w:p>
     <w:pPr>
       <w:tabs>
@@ -10120,7 +10319,7 @@
 </file>
 
 <file path=word/numbering.xml><?xml version="1.0" encoding="utf-8"?>
-<w:numbering xmlns:wpc="http://schemas.microsoft.com/office/word/2010/wordprocessingCanvas" xmlns:cx="http://schemas.microsoft.com/office/drawing/2014/chartex" xmlns:cx1="http://schemas.microsoft.com/office/drawing/2015/9/8/chartex" xmlns:cx2="http://schemas.microsoft.com/office/drawing/2015/10/21/chartex" xmlns:cx3="http://schemas.microsoft.com/office/drawing/2016/5/9/chartex" xmlns:cx4="http://schemas.microsoft.com/office/drawing/2016/5/10/chartex" xmlns:cx5="http://schemas.microsoft.com/office/drawing/2016/5/11/chartex" xmlns:cx6="http://schemas.microsoft.com/office/drawing/2016/5/12/chartex" xmlns:cx7="http://schemas.microsoft.com/office/drawing/2016/5/13/chartex" xmlns:cx8="http://schemas.microsoft.com/office/drawing/2016/5/14/chartex" xmlns:mc="http://schemas.openxmlformats.org/markup-compatibility/2006" xmlns:aink="http://schemas.microsoft.com/office/drawing/2016/ink" xmlns:am3d="http://schemas.microsoft.com/office/drawing/2017/model3d" xmlns:o="urn:schemas-microsoft-com:office:office" xmlns:r="http://schemas.openxmlformats.org/officeDocument/2006/relationships" xmlns:m="http://schemas.openxmlformats.org/officeDocument/2006/math" xmlns:v="urn:schemas-microsoft-com:vml" xmlns:wp14="http://schemas.microsoft.com/office/word/2010/wordprocessingDrawing" xmlns:wp="http://schemas.openxmlformats.org/drawingml/2006/wordprocessingDrawing" xmlns:w10="urn:schemas-microsoft-com:office:word" xmlns:w="http://schemas.openxmlformats.org/wordprocessingml/2006/main" xmlns:w14="http://schemas.microsoft.com/office/word/2010/wordml" xmlns:w15="http://schemas.microsoft.com/office/word/2012/wordml" xmlns:w16cex="http://schemas.microsoft.com/office/word/2018/wordml/cex" xmlns:w16cid="http://schemas.microsoft.com/office/word/2016/wordml/cid" xmlns:w16="http://schemas.microsoft.com/office/word/2018/wordml" xmlns:w16se="http://schemas.microsoft.com/office/word/2015/wordml/symex" xmlns:wpg="http://schemas.microsoft.com/office/word/2010/wordprocessingGroup" xmlns:wpi="http://schemas.microsoft.com/office/word/2010/wordprocessingInk" xmlns:wne="http://schemas.microsoft.com/office/word/2006/wordml" xmlns:wps="http://schemas.microsoft.com/office/word/2010/wordprocessingShape" mc:Ignorable="w14 w15 w16se w16cid w16 w16cex wp14">
+<w:numbering xmlns:wpc="http://schemas.microsoft.com/office/word/2010/wordprocessingCanvas" xmlns:cx="http://schemas.microsoft.com/office/drawing/2014/chartex" xmlns:cx1="http://schemas.microsoft.com/office/drawing/2015/9/8/chartex" xmlns:cx2="http://schemas.microsoft.com/office/drawing/2015/10/21/chartex" xmlns:cx3="http://schemas.microsoft.com/office/drawing/2016/5/9/chartex" xmlns:cx4="http://schemas.microsoft.com/office/drawing/2016/5/10/chartex" xmlns:cx5="http://schemas.microsoft.com/office/drawing/2016/5/11/chartex" xmlns:cx6="http://schemas.microsoft.com/office/drawing/2016/5/12/chartex" xmlns:cx7="http://schemas.microsoft.com/office/drawing/2016/5/13/chartex" xmlns:cx8="http://schemas.microsoft.com/office/drawing/2016/5/14/chartex" xmlns:mc="http://schemas.openxmlformats.org/markup-compatibility/2006" xmlns:aink="http://schemas.microsoft.com/office/drawing/2016/ink" xmlns:am3d="http://schemas.microsoft.com/office/drawing/2017/model3d" xmlns:o="urn:schemas-microsoft-com:office:office" xmlns:r="http://schemas.openxmlformats.org/officeDocument/2006/relationships" xmlns:m="http://schemas.openxmlformats.org/officeDocument/2006/math" xmlns:v="urn:schemas-microsoft-com:vml" xmlns:wp14="http://schemas.microsoft.com/office/word/2010/wordprocessingDrawing" xmlns:wp="http://schemas.openxmlformats.org/drawingml/2006/wordprocessingDrawing" xmlns:w10="urn:schemas-microsoft-com:office:word" xmlns:w="http://schemas.openxmlformats.org/wordprocessingml/2006/main" xmlns:w14="http://schemas.microsoft.com/office/word/2010/wordml" xmlns:w15="http://schemas.microsoft.com/office/word/2012/wordml" xmlns:w16cid="http://schemas.microsoft.com/office/word/2016/wordml/cid" xmlns:w16se="http://schemas.microsoft.com/office/word/2015/wordml/symex" xmlns:wpg="http://schemas.microsoft.com/office/word/2010/wordprocessingGroup" xmlns:wpi="http://schemas.microsoft.com/office/word/2010/wordprocessingInk" xmlns:wne="http://schemas.microsoft.com/office/word/2006/wordml" xmlns:wps="http://schemas.microsoft.com/office/word/2010/wordprocessingShape" mc:Ignorable="w14 w15 w16se w16cid wp14">
   <w:abstractNum w:abstractNumId="0" w15:restartNumberingAfterBreak="0">
     <w:nsid w:val="00A85E7C"/>
     <w:multiLevelType w:val="multilevel"/>
@@ -12329,7 +12528,7 @@
 </file>
 
 <file path=word/styles.xml><?xml version="1.0" encoding="utf-8"?>
-<w:styles xmlns:mc="http://schemas.openxmlformats.org/markup-compatibility/2006" xmlns:r="http://schemas.openxmlformats.org/officeDocument/2006/relationships" xmlns:w="http://schemas.openxmlformats.org/wordprocessingml/2006/main" xmlns:w14="http://schemas.microsoft.com/office/word/2010/wordml" xmlns:w15="http://schemas.microsoft.com/office/word/2012/wordml" xmlns:w16cex="http://schemas.microsoft.com/office/word/2018/wordml/cex" xmlns:w16cid="http://schemas.microsoft.com/office/word/2016/wordml/cid" xmlns:w16="http://schemas.microsoft.com/office/word/2018/wordml" xmlns:w16se="http://schemas.microsoft.com/office/word/2015/wordml/symex" mc:Ignorable="w14 w15 w16se w16cid w16 w16cex">
+<w:styles xmlns:mc="http://schemas.openxmlformats.org/markup-compatibility/2006" xmlns:r="http://schemas.openxmlformats.org/officeDocument/2006/relationships" xmlns:w="http://schemas.openxmlformats.org/wordprocessingml/2006/main" xmlns:w14="http://schemas.microsoft.com/office/word/2010/wordml" xmlns:w15="http://schemas.microsoft.com/office/word/2012/wordml" xmlns:w16cid="http://schemas.microsoft.com/office/word/2016/wordml/cid" xmlns:w16se="http://schemas.microsoft.com/office/word/2015/wordml/symex" mc:Ignorable="w14 w15 w16se w16cid">
   <w:docDefaults>
     <w:rPrDefault>
       <w:rPr>
@@ -12341,7 +12540,7 @@
     </w:rPrDefault>
     <w:pPrDefault/>
   </w:docDefaults>
-  <w:latentStyles w:defLockedState="0" w:defUIPriority="99" w:defSemiHidden="0" w:defUnhideWhenUsed="0" w:defQFormat="0" w:count="376">
+  <w:latentStyles w:defLockedState="0" w:defUIPriority="99" w:defSemiHidden="0" w:defUnhideWhenUsed="0" w:defQFormat="0" w:count="377">
     <w:lsdException w:name="Normal" w:uiPriority="0" w:qFormat="1"/>
     <w:lsdException w:name="heading 1" w:uiPriority="9" w:qFormat="1"/>
     <w:lsdException w:name="heading 2" w:semiHidden="1" w:uiPriority="9" w:unhideWhenUsed="1" w:qFormat="1"/>
@@ -12447,7 +12646,6 @@
     <w:lsdException w:name="HTML Sample" w:semiHidden="1" w:unhideWhenUsed="1"/>
     <w:lsdException w:name="HTML Typewriter" w:semiHidden="1" w:unhideWhenUsed="1"/>
     <w:lsdException w:name="HTML Variable" w:semiHidden="1" w:unhideWhenUsed="1"/>
-    <w:lsdException w:name="Normal Table" w:semiHidden="1" w:unhideWhenUsed="1"/>
     <w:lsdException w:name="annotation subject" w:semiHidden="1" w:unhideWhenUsed="1"/>
     <w:lsdException w:name="No List" w:semiHidden="1" w:unhideWhenUsed="1"/>
     <w:lsdException w:name="Outline List 1" w:semiHidden="1" w:unhideWhenUsed="1"/>
@@ -12494,10 +12692,8 @@
     <w:lsdException w:name="Table Subtle 2" w:semiHidden="1" w:unhideWhenUsed="1"/>
     <w:lsdException w:name="Table Web 1" w:semiHidden="1" w:unhideWhenUsed="1"/>
     <w:lsdException w:name="Table Web 2" w:semiHidden="1" w:unhideWhenUsed="1"/>
-    <w:lsdException w:name="Table Web 3" w:semiHidden="1" w:unhideWhenUsed="1"/>
     <w:lsdException w:name="Balloon Text" w:semiHidden="1" w:unhideWhenUsed="1"/>
-    <w:lsdException w:name="Table Grid" w:semiHidden="1" w:uiPriority="39" w:unhideWhenUsed="1"/>
-    <w:lsdException w:name="Table Theme" w:semiHidden="1" w:unhideWhenUsed="1"/>
+    <w:lsdException w:name="Table Grid" w:uiPriority="39"/>
     <w:lsdException w:name="Placeholder Text" w:semiHidden="1"/>
     <w:lsdException w:name="No Spacing" w:uiPriority="1" w:qFormat="1"/>
     <w:lsdException w:name="Light Shading" w:uiPriority="60"/>
@@ -12718,6 +12914,7 @@
     <w:lsdException w:name="Hashtag" w:semiHidden="1" w:unhideWhenUsed="1"/>
     <w:lsdException w:name="Unresolved Mention" w:semiHidden="1" w:unhideWhenUsed="1"/>
     <w:lsdException w:name="Smart Link" w:semiHidden="1" w:unhideWhenUsed="1"/>
+    <w:lsdException w:name="Smart Link Error" w:semiHidden="1" w:unhideWhenUsed="1"/>
   </w:latentStyles>
   <w:style w:type="paragraph" w:default="1" w:styleId="Normal">
     <w:name w:val="Normal"/>
@@ -13111,6 +13308,28 @@
       <w:u w:val="single"/>
     </w:rPr>
   </w:style>
+  <w:style w:type="paragraph" w:styleId="ListParagraph">
+    <w:name w:val="List Paragraph"/>
+    <w:basedOn w:val="Normal"/>
+    <w:uiPriority w:val="34"/>
+    <w:qFormat/>
+    <w:rsid w:val="00CD715C"/>
+    <w:pPr>
+      <w:ind w:left="720"/>
+      <w:contextualSpacing/>
+    </w:pPr>
+  </w:style>
+  <w:style w:type="character" w:styleId="Strong">
+    <w:name w:val="Strong"/>
+    <w:basedOn w:val="DefaultParagraphFont"/>
+    <w:uiPriority w:val="22"/>
+    <w:qFormat/>
+    <w:rsid w:val="00CD715C"/>
+    <w:rPr>
+      <w:b/>
+      <w:bCs/>
+    </w:rPr>
+  </w:style>
 </w:styles>
 </file>
 

</xml_diff>

<commit_message>
change the refference format
</commit_message>
<xml_diff>
--- a/Vision Document/VisionDocument-SmartHomePlus.docx
+++ b/Vision Document/VisionDocument-SmartHomePlus.docx
@@ -419,7 +419,7 @@
             <w:pPr>
               <w:numPr>
                 <w:ilvl w:val="0"/>
-                <w:numId w:val="6"/>
+                <w:numId w:val="20"/>
               </w:numPr>
               <w:pBdr>
                 <w:top w:val="nil"/>
@@ -443,7 +443,7 @@
             <w:pPr>
               <w:numPr>
                 <w:ilvl w:val="0"/>
-                <w:numId w:val="6"/>
+                <w:numId w:val="20"/>
               </w:numPr>
               <w:pBdr>
                 <w:top w:val="nil"/>
@@ -467,7 +467,7 @@
             <w:pPr>
               <w:numPr>
                 <w:ilvl w:val="0"/>
-                <w:numId w:val="6"/>
+                <w:numId w:val="20"/>
               </w:numPr>
               <w:pBdr>
                 <w:top w:val="nil"/>
@@ -491,7 +491,7 @@
             <w:pPr>
               <w:numPr>
                 <w:ilvl w:val="0"/>
-                <w:numId w:val="6"/>
+                <w:numId w:val="20"/>
               </w:numPr>
               <w:pBdr>
                 <w:top w:val="nil"/>
@@ -515,7 +515,7 @@
             <w:pPr>
               <w:numPr>
                 <w:ilvl w:val="0"/>
-                <w:numId w:val="6"/>
+                <w:numId w:val="20"/>
               </w:numPr>
               <w:pBdr>
                 <w:top w:val="nil"/>
@@ -539,7 +539,7 @@
             <w:pPr>
               <w:numPr>
                 <w:ilvl w:val="0"/>
-                <w:numId w:val="6"/>
+                <w:numId w:val="20"/>
               </w:numPr>
               <w:pBdr>
                 <w:top w:val="nil"/>
@@ -588,15 +588,22 @@
             <w:shd w:val="clear" w:color="auto" w:fill="auto"/>
           </w:tcPr>
           <w:p>
-            <w:r>
-              <w:t>The home residents:</w:t>
-            </w:r>
-          </w:p>
-          <w:p>
-            <w:pPr>
+            <w:pPr>
+              <w:pStyle w:val="ListParagraph"/>
               <w:numPr>
                 <w:ilvl w:val="0"/>
-                <w:numId w:val="15"/>
+                <w:numId w:val="20"/>
+              </w:numPr>
+            </w:pPr>
+            <w:r>
+              <w:t>The home residents:</w:t>
+            </w:r>
+          </w:p>
+          <w:p>
+            <w:pPr>
+              <w:numPr>
+                <w:ilvl w:val="0"/>
+                <w:numId w:val="20"/>
               </w:numPr>
               <w:pBdr>
                 <w:top w:val="nil"/>
@@ -620,7 +627,7 @@
             <w:pPr>
               <w:numPr>
                 <w:ilvl w:val="0"/>
-                <w:numId w:val="15"/>
+                <w:numId w:val="20"/>
               </w:numPr>
               <w:pBdr>
                 <w:top w:val="nil"/>
@@ -644,7 +651,7 @@
             <w:pPr>
               <w:numPr>
                 <w:ilvl w:val="0"/>
-                <w:numId w:val="15"/>
+                <w:numId w:val="20"/>
               </w:numPr>
               <w:pBdr>
                 <w:top w:val="nil"/>
@@ -668,7 +675,7 @@
             <w:pPr>
               <w:numPr>
                 <w:ilvl w:val="0"/>
-                <w:numId w:val="15"/>
+                <w:numId w:val="20"/>
               </w:numPr>
               <w:pBdr>
                 <w:top w:val="nil"/>
@@ -720,7 +727,7 @@
             <w:pPr>
               <w:numPr>
                 <w:ilvl w:val="0"/>
-                <w:numId w:val="6"/>
+                <w:numId w:val="20"/>
               </w:numPr>
               <w:pBdr>
                 <w:top w:val="nil"/>
@@ -744,7 +751,7 @@
             <w:pPr>
               <w:numPr>
                 <w:ilvl w:val="0"/>
-                <w:numId w:val="6"/>
+                <w:numId w:val="20"/>
               </w:numPr>
               <w:pBdr>
                 <w:top w:val="nil"/>
@@ -768,7 +775,7 @@
             <w:pPr>
               <w:numPr>
                 <w:ilvl w:val="0"/>
-                <w:numId w:val="6"/>
+                <w:numId w:val="20"/>
               </w:numPr>
               <w:pBdr>
                 <w:top w:val="nil"/>
@@ -792,7 +799,7 @@
             <w:pPr>
               <w:numPr>
                 <w:ilvl w:val="0"/>
-                <w:numId w:val="6"/>
+                <w:numId w:val="20"/>
               </w:numPr>
               <w:pBdr>
                 <w:top w:val="nil"/>
@@ -2158,11 +2165,11 @@
     </w:p>
     <w:p>
       <w:r>
-        <w:t xml:space="preserve">User can access the system both locally and remotely via interfaces like the Control Unit Touch Panel or an interactive mobile application.  Local access also includes support for voice-based assistants to improve accessibility for elderly people or people with some vision related impairments.  Remote access can be achieved using Mobile/Browser app.  The system is self-evolving based on the user’s daily routines and would try to optimize the living condition and energy consumption based on household patterns and external sources like weather forecast feeds; however, user also can override the self-evolving mode and can switch to a manually controlled system at any point of time. Users will receive notifications through email and/or </w:t>
+        <w:t xml:space="preserve">User can access the system both locally and remotely via interfaces like the Control Unit Touch Panel or an interactive mobile application.  Local access also includes support for voice-based assistants to improve accessibility for elderly people or people with some vision related impairments.  Remote access can be achieved using Mobile/Browser app.  The system is self-evolving based on the user’s daily routines and would try to optimize the living condition and energy consumption based on household patterns and external sources like weather forecast feeds; however, user also can override the self-evolving mode and can switch to a manually </w:t>
       </w:r>
       <w:r>
         <w:lastRenderedPageBreak/>
-        <w:t>SMS concerning the status of the system.  System will trigger alarms and send notifications when safety is compromised (Ex: Fire, flood, intrusion). Other hardware and OS related system information has been shared in section 5 of the document.</w:t>
+        <w:t>controlled system at any point of time. Users will receive notifications through email and/or SMS concerning the status of the system.  System will trigger alarms and send notifications when safety is compromised (Ex: Fire, flood, intrusion). Other hardware and OS related system information has been shared in section 5 of the document.</w:t>
       </w:r>
     </w:p>
     <w:p/>
@@ -10005,6 +10012,7 @@
     <w:p>
       <w:pPr>
         <w:spacing w:after="120"/>
+        <w:ind w:left="284"/>
         <w:rPr>
           <w:rFonts w:ascii="Arial" w:eastAsia="Arial" w:hAnsi="Arial" w:cs="Arial"/>
           <w:color w:val="000000" w:themeColor="text1"/>
@@ -10065,6 +10073,7 @@
     <w:p>
       <w:pPr>
         <w:spacing w:after="120"/>
+        <w:ind w:left="284"/>
         <w:rPr>
           <w:rFonts w:ascii="Arial" w:eastAsia="Arial" w:hAnsi="Arial" w:cs="Arial"/>
           <w:color w:val="000000" w:themeColor="text1"/>
@@ -10072,23 +10081,42 @@
           <w:szCs w:val="20"/>
         </w:rPr>
       </w:pPr>
-      <w:hyperlink r:id="rId10" w:history="1">
-        <w:r>
-          <w:rPr>
-            <w:rStyle w:val="Hyperlink"/>
-            <w:rFonts w:ascii="Arial" w:eastAsia="Arial" w:hAnsi="Arial" w:cs="Arial"/>
-            <w:color w:val="000000" w:themeColor="text1"/>
-            <w:sz w:val="20"/>
-            <w:szCs w:val="20"/>
-            <w:u w:val="none"/>
-          </w:rPr>
-          <w:t>https://www.familyhandyman.com/article/pros-cons-adt-home-security/</w:t>
-        </w:r>
-      </w:hyperlink>
+      <w:r>
+        <w:fldChar w:fldCharType="begin"/>
+      </w:r>
+      <w:r>
+        <w:instrText xml:space="preserve"> HYPERLINK "https://www.familyhandyman.com/article/pros-cons-adt-home-security/" </w:instrText>
+      </w:r>
+      <w:r>
+        <w:fldChar w:fldCharType="separate"/>
+      </w:r>
+      <w:r>
+        <w:rPr>
+          <w:rStyle w:val="Hyperlink"/>
+          <w:rFonts w:ascii="Arial" w:eastAsia="Arial" w:hAnsi="Arial" w:cs="Arial"/>
+          <w:color w:val="000000" w:themeColor="text1"/>
+          <w:sz w:val="20"/>
+          <w:szCs w:val="20"/>
+          <w:u w:val="none"/>
+        </w:rPr>
+        <w:t>https://www.familyhandyman.com/article/pros-cons-adt-home-security/</w:t>
+      </w:r>
+      <w:r>
+        <w:rPr>
+          <w:rStyle w:val="Hyperlink"/>
+          <w:rFonts w:ascii="Arial" w:eastAsia="Arial" w:hAnsi="Arial" w:cs="Arial"/>
+          <w:color w:val="000000" w:themeColor="text1"/>
+          <w:sz w:val="20"/>
+          <w:szCs w:val="20"/>
+          <w:u w:val="none"/>
+        </w:rPr>
+        <w:fldChar w:fldCharType="end"/>
+      </w:r>
     </w:p>
     <w:p>
       <w:pPr>
         <w:spacing w:after="120"/>
+        <w:ind w:left="284" w:hanging="284"/>
         <w:rPr>
           <w:rFonts w:ascii="Arial" w:eastAsia="Arial" w:hAnsi="Arial" w:cs="Arial"/>
           <w:color w:val="000000" w:themeColor="text1"/>
@@ -10105,18 +10133,35 @@
         </w:rPr>
         <w:t xml:space="preserve">[5] IBM Knowledge Center [Online], Available:  </w:t>
       </w:r>
-      <w:hyperlink r:id="rId11" w:history="1">
-        <w:r>
-          <w:rPr>
-            <w:rStyle w:val="Hyperlink"/>
-            <w:rFonts w:ascii="Arial" w:hAnsi="Arial" w:cs="Arial"/>
-            <w:color w:val="000000" w:themeColor="text1"/>
-            <w:sz w:val="20"/>
-            <w:szCs w:val="20"/>
-          </w:rPr>
-          <w:t>https://www.ibm.com/support/knowledgecenter/SSYMRC_7.0.1/com.ibm.rational.rrm.help.doc/topics/r_vision_doc.html</w:t>
-        </w:r>
-      </w:hyperlink>
+      <w:r>
+        <w:fldChar w:fldCharType="begin"/>
+      </w:r>
+      <w:r>
+        <w:instrText xml:space="preserve"> HYPERLINK "https://www.ibm.com/support/knowledgecenter/SSYMRC_7.0.1/com.ibm.rational.rrm.help.doc/topics/r_vision_doc.html" </w:instrText>
+      </w:r>
+      <w:r>
+        <w:fldChar w:fldCharType="separate"/>
+      </w:r>
+      <w:r>
+        <w:rPr>
+          <w:rStyle w:val="Hyperlink"/>
+          <w:rFonts w:ascii="Arial" w:hAnsi="Arial" w:cs="Arial"/>
+          <w:color w:val="000000" w:themeColor="text1"/>
+          <w:sz w:val="20"/>
+          <w:szCs w:val="20"/>
+        </w:rPr>
+        <w:t>https://www.ibm.com/support/knowledgecenter/SSYMRC_7.0.1/com.ibm.rational.rrm.help.doc/topics/r_vision_doc.html</w:t>
+      </w:r>
+      <w:r>
+        <w:rPr>
+          <w:rStyle w:val="Hyperlink"/>
+          <w:rFonts w:ascii="Arial" w:hAnsi="Arial" w:cs="Arial"/>
+          <w:color w:val="000000" w:themeColor="text1"/>
+          <w:sz w:val="20"/>
+          <w:szCs w:val="20"/>
+        </w:rPr>
+        <w:fldChar w:fldCharType="end"/>
+      </w:r>
     </w:p>
     <w:p>
       <w:pPr>
@@ -10138,8 +10183,8 @@
       <w:bookmarkEnd w:id="2"/>
     </w:p>
     <w:sectPr>
-      <w:headerReference w:type="default" r:id="rId12"/>
-      <w:footerReference w:type="default" r:id="rId13"/>
+      <w:headerReference w:type="default" r:id="rId10"/>
+      <w:footerReference w:type="default" r:id="rId11"/>
       <w:pgSz w:w="12240" w:h="15840"/>
       <w:pgMar w:top="1440" w:right="1080" w:bottom="1440" w:left="1800" w:header="720" w:footer="720" w:gutter="0"/>
       <w:pgNumType w:start="1"/>
@@ -12111,6 +12156,119 @@
     </w:lvl>
   </w:abstractNum>
   <w:abstractNum w:abstractNumId="16" w15:restartNumberingAfterBreak="0">
+    <w:nsid w:val="78FD571F"/>
+    <w:multiLevelType w:val="hybridMultilevel"/>
+    <w:tmpl w:val="08E80272"/>
+    <w:lvl w:ilvl="0" w:tplc="04090001">
+      <w:start w:val="1"/>
+      <w:numFmt w:val="bullet"/>
+      <w:lvlText w:val=""/>
+      <w:lvlJc w:val="left"/>
+      <w:pPr>
+        <w:ind w:left="720" w:hanging="360"/>
+      </w:pPr>
+      <w:rPr>
+        <w:rFonts w:ascii="Symbol" w:hAnsi="Symbol" w:hint="default"/>
+      </w:rPr>
+    </w:lvl>
+    <w:lvl w:ilvl="1" w:tplc="04090003" w:tentative="1">
+      <w:start w:val="1"/>
+      <w:numFmt w:val="bullet"/>
+      <w:lvlText w:val="o"/>
+      <w:lvlJc w:val="left"/>
+      <w:pPr>
+        <w:ind w:left="1440" w:hanging="360"/>
+      </w:pPr>
+      <w:rPr>
+        <w:rFonts w:ascii="Courier New" w:hAnsi="Courier New" w:cs="Courier New" w:hint="default"/>
+      </w:rPr>
+    </w:lvl>
+    <w:lvl w:ilvl="2" w:tplc="04090005" w:tentative="1">
+      <w:start w:val="1"/>
+      <w:numFmt w:val="bullet"/>
+      <w:lvlText w:val=""/>
+      <w:lvlJc w:val="left"/>
+      <w:pPr>
+        <w:ind w:left="2160" w:hanging="360"/>
+      </w:pPr>
+      <w:rPr>
+        <w:rFonts w:ascii="Wingdings" w:hAnsi="Wingdings" w:hint="default"/>
+      </w:rPr>
+    </w:lvl>
+    <w:lvl w:ilvl="3" w:tplc="04090001" w:tentative="1">
+      <w:start w:val="1"/>
+      <w:numFmt w:val="bullet"/>
+      <w:lvlText w:val=""/>
+      <w:lvlJc w:val="left"/>
+      <w:pPr>
+        <w:ind w:left="2880" w:hanging="360"/>
+      </w:pPr>
+      <w:rPr>
+        <w:rFonts w:ascii="Symbol" w:hAnsi="Symbol" w:hint="default"/>
+      </w:rPr>
+    </w:lvl>
+    <w:lvl w:ilvl="4" w:tplc="04090003" w:tentative="1">
+      <w:start w:val="1"/>
+      <w:numFmt w:val="bullet"/>
+      <w:lvlText w:val="o"/>
+      <w:lvlJc w:val="left"/>
+      <w:pPr>
+        <w:ind w:left="3600" w:hanging="360"/>
+      </w:pPr>
+      <w:rPr>
+        <w:rFonts w:ascii="Courier New" w:hAnsi="Courier New" w:cs="Courier New" w:hint="default"/>
+      </w:rPr>
+    </w:lvl>
+    <w:lvl w:ilvl="5" w:tplc="04090005" w:tentative="1">
+      <w:start w:val="1"/>
+      <w:numFmt w:val="bullet"/>
+      <w:lvlText w:val=""/>
+      <w:lvlJc w:val="left"/>
+      <w:pPr>
+        <w:ind w:left="4320" w:hanging="360"/>
+      </w:pPr>
+      <w:rPr>
+        <w:rFonts w:ascii="Wingdings" w:hAnsi="Wingdings" w:hint="default"/>
+      </w:rPr>
+    </w:lvl>
+    <w:lvl w:ilvl="6" w:tplc="04090001" w:tentative="1">
+      <w:start w:val="1"/>
+      <w:numFmt w:val="bullet"/>
+      <w:lvlText w:val=""/>
+      <w:lvlJc w:val="left"/>
+      <w:pPr>
+        <w:ind w:left="5040" w:hanging="360"/>
+      </w:pPr>
+      <w:rPr>
+        <w:rFonts w:ascii="Symbol" w:hAnsi="Symbol" w:hint="default"/>
+      </w:rPr>
+    </w:lvl>
+    <w:lvl w:ilvl="7" w:tplc="04090003" w:tentative="1">
+      <w:start w:val="1"/>
+      <w:numFmt w:val="bullet"/>
+      <w:lvlText w:val="o"/>
+      <w:lvlJc w:val="left"/>
+      <w:pPr>
+        <w:ind w:left="5760" w:hanging="360"/>
+      </w:pPr>
+      <w:rPr>
+        <w:rFonts w:ascii="Courier New" w:hAnsi="Courier New" w:cs="Courier New" w:hint="default"/>
+      </w:rPr>
+    </w:lvl>
+    <w:lvl w:ilvl="8" w:tplc="04090005" w:tentative="1">
+      <w:start w:val="1"/>
+      <w:numFmt w:val="bullet"/>
+      <w:lvlText w:val=""/>
+      <w:lvlJc w:val="left"/>
+      <w:pPr>
+        <w:ind w:left="6480" w:hanging="360"/>
+      </w:pPr>
+      <w:rPr>
+        <w:rFonts w:ascii="Wingdings" w:hAnsi="Wingdings" w:hint="default"/>
+      </w:rPr>
+    </w:lvl>
+  </w:abstractNum>
+  <w:abstractNum w:abstractNumId="17" w15:restartNumberingAfterBreak="0">
     <w:nsid w:val="7AF60FCA"/>
     <w:multiLevelType w:val="multilevel"/>
     <w:tmpl w:val="EC46D72A"/>
@@ -12223,7 +12381,7 @@
       </w:rPr>
     </w:lvl>
   </w:abstractNum>
-  <w:abstractNum w:abstractNumId="17" w15:restartNumberingAfterBreak="0">
+  <w:abstractNum w:abstractNumId="18" w15:restartNumberingAfterBreak="0">
     <w:nsid w:val="7D0C0FEE"/>
     <w:multiLevelType w:val="multilevel"/>
     <w:tmpl w:val="9FB6A148"/>
@@ -12354,7 +12512,7 @@
       </w:rPr>
     </w:lvl>
   </w:abstractNum>
-  <w:abstractNum w:abstractNumId="18" w15:restartNumberingAfterBreak="0">
+  <w:abstractNum w:abstractNumId="19" w15:restartNumberingAfterBreak="0">
     <w:nsid w:val="7FA06F3B"/>
     <w:multiLevelType w:val="multilevel"/>
     <w:tmpl w:val="D6B6BF06"/>
@@ -12510,19 +12668,22 @@
     <w:abstractNumId w:val="0"/>
   </w:num>
   <w:num w:numId="15">
-    <w:abstractNumId w:val="16"/>
+    <w:abstractNumId w:val="17"/>
   </w:num>
   <w:num w:numId="16">
-    <w:abstractNumId w:val="18"/>
+    <w:abstractNumId w:val="19"/>
   </w:num>
   <w:num w:numId="17">
-    <w:abstractNumId w:val="17"/>
+    <w:abstractNumId w:val="18"/>
   </w:num>
   <w:num w:numId="18">
     <w:abstractNumId w:val="12"/>
   </w:num>
   <w:num w:numId="19">
     <w:abstractNumId w:val="15"/>
+  </w:num>
+  <w:num w:numId="20">
+    <w:abstractNumId w:val="16"/>
   </w:num>
 </w:numbering>
 </file>
@@ -12646,6 +12807,7 @@
     <w:lsdException w:name="HTML Sample" w:semiHidden="1" w:unhideWhenUsed="1"/>
     <w:lsdException w:name="HTML Typewriter" w:semiHidden="1" w:unhideWhenUsed="1"/>
     <w:lsdException w:name="HTML Variable" w:semiHidden="1" w:unhideWhenUsed="1"/>
+    <w:lsdException w:name="Normal Table" w:semiHidden="1" w:unhideWhenUsed="1"/>
     <w:lsdException w:name="annotation subject" w:semiHidden="1" w:unhideWhenUsed="1"/>
     <w:lsdException w:name="No List" w:semiHidden="1" w:unhideWhenUsed="1"/>
     <w:lsdException w:name="Outline List 1" w:semiHidden="1" w:unhideWhenUsed="1"/>
@@ -12692,8 +12854,10 @@
     <w:lsdException w:name="Table Subtle 2" w:semiHidden="1" w:unhideWhenUsed="1"/>
     <w:lsdException w:name="Table Web 1" w:semiHidden="1" w:unhideWhenUsed="1"/>
     <w:lsdException w:name="Table Web 2" w:semiHidden="1" w:unhideWhenUsed="1"/>
+    <w:lsdException w:name="Table Web 3" w:semiHidden="1" w:unhideWhenUsed="1"/>
     <w:lsdException w:name="Balloon Text" w:semiHidden="1" w:unhideWhenUsed="1"/>
     <w:lsdException w:name="Table Grid" w:uiPriority="39"/>
+    <w:lsdException w:name="Table Theme" w:semiHidden="1" w:unhideWhenUsed="1"/>
     <w:lsdException w:name="Placeholder Text" w:semiHidden="1"/>
     <w:lsdException w:name="No Spacing" w:uiPriority="1" w:qFormat="1"/>
     <w:lsdException w:name="Light Shading" w:uiPriority="60"/>
@@ -13330,6 +13494,18 @@
       <w:bCs/>
     </w:rPr>
   </w:style>
+  <w:style w:type="character" w:styleId="FollowedHyperlink">
+    <w:name w:val="FollowedHyperlink"/>
+    <w:basedOn w:val="DefaultParagraphFont"/>
+    <w:uiPriority w:val="99"/>
+    <w:semiHidden/>
+    <w:unhideWhenUsed/>
+    <w:rsid w:val="00C56BFA"/>
+    <w:rPr>
+      <w:color w:val="800080" w:themeColor="followedHyperlink"/>
+      <w:u w:val="single"/>
+    </w:rPr>
+  </w:style>
 </w:styles>
 </file>
 

</xml_diff>

<commit_message>
Final PDF for the Vision Document
</commit_message>
<xml_diff>
--- a/Vision Document/VisionDocument-SmartHomePlus.docx
+++ b/Vision Document/VisionDocument-SmartHomePlus.docx
@@ -519,12 +519,9 @@
           <w:b/>
           <w:sz w:val="28"/>
           <w:szCs w:val="20"/>
-          <w:u w:val="single"/>
         </w:rPr>
         <w:t>APPENDIX 2 – QUESTIONNAIRE</w:t>
       </w:r>
-      <w:bookmarkStart w:id="0" w:name="_GoBack"/>
-      <w:bookmarkEnd w:id="0"/>
     </w:p>
     <w:p>
       <w:pPr>
@@ -2000,33 +1997,7 @@
           </w:p>
         </w:tc>
       </w:tr>
-      <w:tr>
-        <w:tc>
-          <w:tcPr>
-            <w:tcW w:w="2790" w:type="dxa"/>
-            <w:tcBorders>
-              <w:left w:val="single" w:sz="8" w:space="0" w:color="000000"/>
-              <w:bottom w:val="single" w:sz="8" w:space="0" w:color="000000"/>
-            </w:tcBorders>
-            <w:shd w:val="clear" w:color="auto" w:fill="BFBFBF"/>
-          </w:tcPr>
-          <w:p/>
-        </w:tc>
-        <w:tc>
-          <w:tcPr>
-            <w:tcW w:w="5630" w:type="dxa"/>
-            <w:tcBorders>
-              <w:left w:val="single" w:sz="8" w:space="0" w:color="000000"/>
-              <w:bottom w:val="single" w:sz="8" w:space="0" w:color="000000"/>
-              <w:right w:val="single" w:sz="8" w:space="0" w:color="000000"/>
-            </w:tcBorders>
-            <w:shd w:val="clear" w:color="auto" w:fill="auto"/>
-          </w:tcPr>
-          <w:p/>
-        </w:tc>
-      </w:tr>
     </w:tbl>
-    <w:p/>
     <w:p>
       <w:pPr>
         <w:pStyle w:val="Heading1"/>
@@ -2044,6 +2015,7 @@
           <w:rFonts w:ascii="Times New Roman" w:hAnsi="Times New Roman" w:cs="Times New Roman"/>
           <w:u w:val="single"/>
         </w:rPr>
+        <w:lastRenderedPageBreak/>
         <w:t>Stakeholder Descriptions</w:t>
       </w:r>
     </w:p>
@@ -2697,11 +2669,11 @@
     </w:p>
     <w:p>
       <w:r>
-        <w:t xml:space="preserve">User can access the system both locally and remotely via interfaces like the Control Unit Touch Panel or an interactive mobile application.  Local access also includes support for voice-based </w:t>
+        <w:t xml:space="preserve">User can access the system both locally and remotely via interfaces like the Control Unit Touch Panel or an interactive mobile application.  Local access also includes support for voice-based assistants to improve accessibility for elderly people or people with some vision related impairments.  Remote access can be achieved using Mobile/Browser app.  The system is self-evolving based on the user’s daily routines and would try to optimize the living condition and </w:t>
       </w:r>
       <w:r>
         <w:lastRenderedPageBreak/>
-        <w:t>assistants to improve accessibility for elderly people or people with some vision related impairments.  Remote access can be achieved using Mobile/Browser app.  The system is self-evolving based on the user’s daily routines and would try to optimize the living condition and energy consumption based on household patterns and external sources like weather forecast feeds; however, user also can override the self-evolving mode and can switch to a manually controlled system at any point of time. Users will receive notifications through email and/or SMS concerning the status of the system.  System will trigger alarms and send notifications when safety is compromised (Ex: Fire, flood, intrusion). Other hardware and OS related system information has been shared in section 5 of the document.</w:t>
+        <w:t>energy consumption based on household patterns and external sources like weather forecast feeds; however, user also can override the self-evolving mode and can switch to a manually controlled system at any point of time. Users will receive notifications through email and/or SMS concerning the status of the system.  System will trigger alarms and send notifications when safety is compromised (Ex: Fire, flood, intrusion). Other hardware and OS related system information has been shared in section 5 of the document.</w:t>
       </w:r>
     </w:p>
     <w:p/>
@@ -3000,15 +2972,7 @@
           <w:rFonts w:eastAsia="Arial"/>
           <w:color w:val="000000"/>
         </w:rPr>
-        <w:t xml:space="preserve">is the key component offering a Self-Evolving mode to the solution by collecting usage data from various subcomponents and trying to optimize their utility by learning patterns from the collected data. Besides it also </w:t>
-      </w:r>
-      <w:r>
-        <w:rPr>
-          <w:rFonts w:eastAsia="Arial"/>
-          <w:color w:val="000000"/>
-        </w:rPr>
-        <w:lastRenderedPageBreak/>
-        <w:t xml:space="preserve">makes meaningful lifestyle recommendations to the end users over the mobile app interface.   </w:t>
+        <w:t xml:space="preserve">is the key component offering a Self-Evolving mode to the solution by collecting usage data from various subcomponents and trying to optimize their utility by learning patterns from the collected data. Besides it also makes meaningful lifestyle recommendations to the end users over the mobile app interface.   </w:t>
       </w:r>
     </w:p>
     <w:p>
@@ -3035,6 +2999,7 @@
           <w:b/>
           <w:color w:val="000000"/>
         </w:rPr>
+        <w:lastRenderedPageBreak/>
         <w:t xml:space="preserve">Red Colored Arrows </w:t>
       </w:r>
       <w:r>
@@ -3104,8 +3069,8 @@
           <w:szCs w:val="20"/>
         </w:rPr>
       </w:pPr>
-      <w:bookmarkStart w:id="1" w:name="_gjdgxs" w:colFirst="0" w:colLast="0"/>
-      <w:bookmarkEnd w:id="1"/>
+      <w:bookmarkStart w:id="0" w:name="_gjdgxs" w:colFirst="0" w:colLast="0"/>
+      <w:bookmarkEnd w:id="0"/>
     </w:p>
     <w:p>
       <w:pPr>
@@ -3475,6 +3440,8 @@
     <w:p/>
     <w:p/>
     <w:p/>
+    <w:p/>
+    <w:p/>
     <w:p>
       <w:pPr>
         <w:pStyle w:val="Heading2"/>
@@ -8833,8 +8800,8 @@
         <w:pStyle w:val="Heading2"/>
         <w:ind w:firstLine="0"/>
       </w:pPr>
-      <w:bookmarkStart w:id="2" w:name="_30j0zll" w:colFirst="0" w:colLast="0"/>
-      <w:bookmarkEnd w:id="2"/>
+      <w:bookmarkStart w:id="1" w:name="_30j0zll" w:colFirst="0" w:colLast="0"/>
+      <w:bookmarkEnd w:id="1"/>
     </w:p>
     <w:p>
       <w:pPr>
@@ -10596,8 +10563,8 @@
           <w:szCs w:val="20"/>
         </w:rPr>
       </w:pPr>
-      <w:bookmarkStart w:id="3" w:name="_1fob9te" w:colFirst="0" w:colLast="0"/>
-      <w:bookmarkEnd w:id="3"/>
+      <w:bookmarkStart w:id="2" w:name="_1fob9te" w:colFirst="0" w:colLast="0"/>
+      <w:bookmarkEnd w:id="2"/>
     </w:p>
     <w:p>
       <w:pPr>
@@ -11919,8 +11886,8 @@
           <w:u w:val="single"/>
         </w:rPr>
       </w:pPr>
-      <w:bookmarkStart w:id="4" w:name="_3znysh7" w:colFirst="0" w:colLast="0"/>
-      <w:bookmarkEnd w:id="4"/>
+      <w:bookmarkStart w:id="3" w:name="_3znysh7" w:colFirst="0" w:colLast="0"/>
+      <w:bookmarkEnd w:id="3"/>
       <w:r>
         <w:rPr>
           <w:rFonts w:eastAsia="Arial"/>
@@ -12680,7 +12647,6 @@
           <w:szCs w:val="36"/>
           <w:u w:val="single"/>
         </w:rPr>
-        <w:lastRenderedPageBreak/>
         <w:t>Energy Efficiency and Environmental Considerations:</w:t>
       </w:r>
     </w:p>
@@ -12897,6 +12863,7 @@
           <w:sz w:val="21"/>
           <w:szCs w:val="21"/>
         </w:rPr>
+        <w:lastRenderedPageBreak/>
         <w:t>3.     </w:t>
       </w:r>
       <w:r>
@@ -13788,7 +13755,6 @@
           <w:sz w:val="21"/>
           <w:szCs w:val="21"/>
         </w:rPr>
-        <w:lastRenderedPageBreak/>
         <w:t>·        </w:t>
       </w:r>
       <w:r>
@@ -14043,6 +14009,7 @@
           <w:sz w:val="21"/>
           <w:szCs w:val="21"/>
         </w:rPr>
+        <w:lastRenderedPageBreak/>
         <w:t>·        </w:t>
       </w:r>
       <w:r>
@@ -15004,7 +14971,6 @@
           <w:sz w:val="21"/>
           <w:szCs w:val="21"/>
         </w:rPr>
-        <w:lastRenderedPageBreak/>
         <w:t>o</w:t>
       </w:r>
       <w:proofErr w:type="gramEnd"/>
@@ -15240,6 +15206,46 @@
     </w:p>
     <w:p>
       <w:pPr>
+        <w:pBdr>
+          <w:top w:val="nil"/>
+          <w:left w:val="nil"/>
+          <w:bottom w:val="nil"/>
+          <w:right w:val="nil"/>
+          <w:between w:val="nil"/>
+        </w:pBdr>
+        <w:shd w:val="clear" w:color="auto" w:fill="F5F5F5"/>
+        <w:spacing w:after="240"/>
+        <w:rPr>
+          <w:rFonts w:ascii="Helvetica Neue" w:eastAsia="Helvetica Neue" w:hAnsi="Helvetica Neue" w:cs="Helvetica Neue"/>
+          <w:color w:val="333333"/>
+          <w:sz w:val="21"/>
+          <w:szCs w:val="21"/>
+        </w:rPr>
+      </w:pPr>
+    </w:p>
+    <w:p>
+      <w:pPr>
+        <w:pBdr>
+          <w:top w:val="nil"/>
+          <w:left w:val="nil"/>
+          <w:bottom w:val="nil"/>
+          <w:right w:val="nil"/>
+          <w:between w:val="nil"/>
+        </w:pBdr>
+        <w:shd w:val="clear" w:color="auto" w:fill="F5F5F5"/>
+        <w:spacing w:after="240"/>
+        <w:rPr>
+          <w:rFonts w:ascii="Helvetica Neue" w:eastAsia="Helvetica Neue" w:hAnsi="Helvetica Neue" w:cs="Helvetica Neue"/>
+          <w:color w:val="333333"/>
+          <w:sz w:val="21"/>
+          <w:szCs w:val="21"/>
+        </w:rPr>
+      </w:pPr>
+      <w:bookmarkStart w:id="4" w:name="_GoBack"/>
+      <w:bookmarkEnd w:id="4"/>
+    </w:p>
+    <w:p>
+      <w:pPr>
         <w:pStyle w:val="Heading3"/>
         <w:shd w:val="clear" w:color="auto" w:fill="F5F5F5"/>
         <w:spacing w:before="150" w:after="150"/>
@@ -15258,6 +15264,7 @@
           <w:szCs w:val="36"/>
           <w:u w:val="single"/>
         </w:rPr>
+        <w:lastRenderedPageBreak/>
         <w:t>Media and Entertainment:</w:t>
       </w:r>
     </w:p>
@@ -15792,7 +15799,7 @@
       <w:rPr>
         <w:noProof/>
       </w:rPr>
-      <w:t>2</w:t>
+      <w:t>18</w:t>
     </w:r>
     <w:r>
       <w:fldChar w:fldCharType="end"/>
@@ -19381,7 +19388,7 @@
 </file>
 
 <file path=customXml/itemProps1.xml><?xml version="1.0" encoding="utf-8"?>
-<ds:datastoreItem xmlns:ds="http://schemas.openxmlformats.org/officeDocument/2006/customXml" ds:itemID="{E7903C90-BA84-48FD-93A7-6768F733E3BA}">
+<ds:datastoreItem xmlns:ds="http://schemas.openxmlformats.org/officeDocument/2006/customXml" ds:itemID="{3ED19D53-8F02-40D2-A850-21D33B111FF8}">
   <ds:schemaRefs>
     <ds:schemaRef ds:uri="http://schemas.openxmlformats.org/officeDocument/2006/bibliography"/>
   </ds:schemaRefs>

</xml_diff>

<commit_message>
Formatting changes Vision Document
</commit_message>
<xml_diff>
--- a/Vision Document/VisionDocument-SmartHomePlus.docx
+++ b/Vision Document/VisionDocument-SmartHomePlus.docx
@@ -204,7 +204,18 @@
           <w:sz w:val="32"/>
           <w:szCs w:val="32"/>
         </w:rPr>
-        <w:t xml:space="preserve">Stakeholder Descriptions </w:t>
+        <w:t>Stakeho</w:t>
+      </w:r>
+      <w:bookmarkStart w:id="0" w:name="_GoBack"/>
+      <w:bookmarkEnd w:id="0"/>
+      <w:r>
+        <w:rPr>
+          <w:b/>
+          <w:color w:val="000000"/>
+          <w:sz w:val="32"/>
+          <w:szCs w:val="32"/>
+        </w:rPr>
+        <w:t xml:space="preserve">lder Descriptions </w:t>
       </w:r>
     </w:p>
     <w:p>
@@ -489,11 +500,8 @@
         <w:shd w:val="clear" w:color="auto" w:fill="FFFFFF"/>
         <w:spacing w:before="0" w:beforeAutospacing="0" w:after="120" w:afterAutospacing="0"/>
         <w:rPr>
-          <w:rFonts w:eastAsia="Arial"/>
-          <w:b/>
-          <w:sz w:val="20"/>
-          <w:szCs w:val="20"/>
-          <w:u w:val="single"/>
+          <w:sz w:val="32"/>
+          <w:szCs w:val="32"/>
         </w:rPr>
       </w:pPr>
       <w:r>
@@ -503,24 +511,7 @@
           <w:sz w:val="32"/>
           <w:szCs w:val="32"/>
         </w:rPr>
-        <w:t>APPENDIX</w:t>
-      </w:r>
-      <w:r>
-        <w:rPr>
-          <w:color w:val="000000"/>
-          <w:sz w:val="32"/>
-          <w:szCs w:val="32"/>
-        </w:rPr>
-        <w:t xml:space="preserve"> 2-  </w:t>
-      </w:r>
-      <w:r>
-        <w:rPr>
-          <w:rFonts w:eastAsia="Arial"/>
-          <w:b/>
-          <w:sz w:val="28"/>
-          <w:szCs w:val="20"/>
-        </w:rPr>
-        <w:t>APPENDIX 2 – QUESTIONNAIRE</w:t>
+        <w:t>References</w:t>
       </w:r>
     </w:p>
     <w:p>
@@ -533,8 +524,11 @@
         <w:shd w:val="clear" w:color="auto" w:fill="FFFFFF"/>
         <w:spacing w:before="0" w:beforeAutospacing="0" w:after="120" w:afterAutospacing="0"/>
         <w:rPr>
-          <w:sz w:val="32"/>
-          <w:szCs w:val="32"/>
+          <w:rFonts w:eastAsia="Arial"/>
+          <w:b/>
+          <w:sz w:val="20"/>
+          <w:szCs w:val="20"/>
+          <w:u w:val="single"/>
         </w:rPr>
       </w:pPr>
       <w:r>
@@ -544,7 +538,24 @@
           <w:sz w:val="32"/>
           <w:szCs w:val="32"/>
         </w:rPr>
-        <w:t>References</w:t>
+        <w:t>APPENDIX</w:t>
+      </w:r>
+      <w:r>
+        <w:rPr>
+          <w:color w:val="000000"/>
+          <w:sz w:val="32"/>
+          <w:szCs w:val="32"/>
+        </w:rPr>
+        <w:t xml:space="preserve"> 2-  </w:t>
+      </w:r>
+      <w:r>
+        <w:rPr>
+          <w:rFonts w:eastAsia="Arial"/>
+          <w:b/>
+          <w:sz w:val="28"/>
+          <w:szCs w:val="20"/>
+        </w:rPr>
+        <w:t>QUESTIONNAIRE</w:t>
       </w:r>
     </w:p>
     <w:p/>
@@ -3069,8 +3080,8 @@
           <w:szCs w:val="20"/>
         </w:rPr>
       </w:pPr>
-      <w:bookmarkStart w:id="0" w:name="_gjdgxs" w:colFirst="0" w:colLast="0"/>
-      <w:bookmarkEnd w:id="0"/>
+      <w:bookmarkStart w:id="1" w:name="_gjdgxs" w:colFirst="0" w:colLast="0"/>
+      <w:bookmarkEnd w:id="1"/>
     </w:p>
     <w:p>
       <w:pPr>
@@ -8800,8 +8811,8 @@
         <w:pStyle w:val="Heading2"/>
         <w:ind w:firstLine="0"/>
       </w:pPr>
-      <w:bookmarkStart w:id="1" w:name="_30j0zll" w:colFirst="0" w:colLast="0"/>
-      <w:bookmarkEnd w:id="1"/>
+      <w:bookmarkStart w:id="2" w:name="_30j0zll" w:colFirst="0" w:colLast="0"/>
+      <w:bookmarkEnd w:id="2"/>
     </w:p>
     <w:p>
       <w:pPr>
@@ -10270,19 +10281,13 @@
         </w:pBdr>
         <w:spacing w:after="120"/>
         <w:rPr>
-          <w:rFonts w:eastAsia="Arial"/>
-          <w:b/>
-          <w:u w:val="single"/>
-        </w:rPr>
-      </w:pPr>
-      <w:r>
-        <w:rPr>
-          <w:rFonts w:eastAsia="Arial"/>
-          <w:b/>
-          <w:u w:val="single"/>
-        </w:rPr>
-        <w:t>References:</w:t>
-      </w:r>
+          <w:rFonts w:ascii="Arial" w:eastAsia="Arial" w:hAnsi="Arial" w:cs="Arial"/>
+          <w:sz w:val="20"/>
+          <w:szCs w:val="20"/>
+        </w:rPr>
+      </w:pPr>
+      <w:bookmarkStart w:id="3" w:name="_1fob9te" w:colFirst="0" w:colLast="0"/>
+      <w:bookmarkEnd w:id="3"/>
     </w:p>
     <w:p>
       <w:pPr>
@@ -10295,257 +10300,11 @@
         </w:pBdr>
         <w:spacing w:after="120"/>
         <w:rPr>
-          <w:rFonts w:eastAsia="Arial"/>
-          <w:b/>
-          <w:color w:val="000000"/>
-        </w:rPr>
-      </w:pPr>
-      <w:r>
-        <w:rPr>
-          <w:rFonts w:eastAsia="Arial"/>
-          <w:b/>
-          <w:color w:val="000000"/>
-        </w:rPr>
-        <w:t xml:space="preserve">[1] </w:t>
-      </w:r>
-      <w:proofErr w:type="spellStart"/>
-      <w:r>
-        <w:rPr>
-          <w:rFonts w:eastAsia="Arial"/>
-          <w:b/>
-          <w:color w:val="000000"/>
-        </w:rPr>
-        <w:t>IoTAS</w:t>
-      </w:r>
-      <w:proofErr w:type="spellEnd"/>
-      <w:r>
-        <w:rPr>
-          <w:rFonts w:eastAsia="Arial"/>
-          <w:b/>
-          <w:color w:val="000000"/>
-        </w:rPr>
-        <w:t xml:space="preserve"> Wireless Testing Group [Online]. Available: </w:t>
-      </w:r>
-      <w:hyperlink r:id="rId10">
-        <w:r>
-          <w:rPr>
-            <w:rFonts w:eastAsia="Arial"/>
-            <w:b/>
-            <w:color w:val="000000"/>
-          </w:rPr>
-          <w:t>https://www.iotas.co.uk/ce-fcc-regulatory-services/</w:t>
-        </w:r>
-      </w:hyperlink>
-    </w:p>
-    <w:p>
-      <w:pPr>
-        <w:spacing w:after="120"/>
-        <w:rPr>
-          <w:rFonts w:eastAsia="Arial"/>
-          <w:b/>
-          <w:color w:val="000000"/>
-        </w:rPr>
-      </w:pPr>
-      <w:r>
-        <w:rPr>
-          <w:rFonts w:eastAsia="Arial"/>
-          <w:b/>
-          <w:color w:val="000000"/>
-        </w:rPr>
-        <w:t>[2] Bell Canada Enterprise [Online. Available: https://www.bce.ca/</w:t>
-      </w:r>
-    </w:p>
-    <w:p>
-      <w:pPr>
-        <w:rPr>
-          <w:rFonts w:eastAsia="Arial"/>
-          <w:b/>
-          <w:color w:val="000000"/>
-        </w:rPr>
-      </w:pPr>
-      <w:proofErr w:type="gramStart"/>
-      <w:r>
-        <w:rPr>
-          <w:rFonts w:eastAsia="Arial"/>
-          <w:b/>
-          <w:color w:val="000000"/>
-          <w:u w:val="single"/>
-        </w:rPr>
-        <w:t xml:space="preserve">[3] </w:t>
-      </w:r>
-      <w:hyperlink r:id="rId11">
-        <w:proofErr w:type="spellStart"/>
-        <w:r>
-          <w:rPr>
-            <w:rFonts w:eastAsia="Arial"/>
-            <w:b/>
-            <w:color w:val="000000"/>
-          </w:rPr>
-          <w:t>Ludovic</w:t>
-        </w:r>
-        <w:proofErr w:type="spellEnd"/>
-        <w:r>
-          <w:rPr>
-            <w:rFonts w:eastAsia="Arial"/>
-            <w:b/>
-            <w:color w:val="000000"/>
-          </w:rPr>
-          <w:t xml:space="preserve"> </w:t>
-        </w:r>
-        <w:proofErr w:type="spellStart"/>
-        <w:r>
-          <w:rPr>
-            <w:rFonts w:eastAsia="Arial"/>
-            <w:b/>
-            <w:color w:val="000000"/>
-          </w:rPr>
-          <w:t>Rembert</w:t>
-        </w:r>
-        <w:proofErr w:type="spellEnd"/>
-      </w:hyperlink>
-      <w:r>
-        <w:rPr>
-          <w:rFonts w:eastAsia="Arial"/>
-          <w:b/>
-          <w:color w:val="000000"/>
-          <w:highlight w:val="white"/>
-        </w:rPr>
-        <w:t> (May 25, 2020), Best Home Security System [Online].</w:t>
-      </w:r>
-      <w:proofErr w:type="gramEnd"/>
-      <w:r>
-        <w:rPr>
-          <w:rFonts w:eastAsia="Arial"/>
-          <w:b/>
-          <w:color w:val="000000"/>
-          <w:highlight w:val="white"/>
-        </w:rPr>
-        <w:t xml:space="preserve"> Available:</w:t>
-      </w:r>
-    </w:p>
-    <w:p>
-      <w:pPr>
-        <w:spacing w:after="120"/>
-        <w:ind w:left="284"/>
-        <w:rPr>
-          <w:rFonts w:eastAsia="Arial"/>
-          <w:b/>
-          <w:color w:val="000000"/>
-          <w:u w:val="single"/>
-        </w:rPr>
-      </w:pPr>
-      <w:r>
-        <w:rPr>
-          <w:rFonts w:eastAsia="Arial"/>
-          <w:b/>
-          <w:color w:val="000000"/>
-          <w:u w:val="single"/>
-        </w:rPr>
-        <w:t>https://privacycanada.net/best-home-security-system/</w:t>
-      </w:r>
-    </w:p>
-    <w:p>
-      <w:pPr>
-        <w:rPr>
-          <w:rFonts w:eastAsia="Arial"/>
-          <w:b/>
-          <w:color w:val="000000"/>
-        </w:rPr>
-      </w:pPr>
-      <w:r>
-        <w:rPr>
-          <w:rFonts w:eastAsia="Arial"/>
-          <w:b/>
-          <w:color w:val="000000"/>
-        </w:rPr>
-        <w:t>[4] Christopher George (</w:t>
-      </w:r>
-      <w:r>
-        <w:rPr>
-          <w:rFonts w:eastAsia="Arial"/>
-          <w:b/>
-          <w:color w:val="000000"/>
-          <w:highlight w:val="white"/>
-        </w:rPr>
-        <w:t>Mar. 12, 2020</w:t>
-      </w:r>
-      <w:r>
-        <w:rPr>
-          <w:rFonts w:eastAsia="Arial"/>
-          <w:b/>
-          <w:color w:val="000000"/>
-        </w:rPr>
-        <w:t xml:space="preserve">), </w:t>
-      </w:r>
-      <w:proofErr w:type="gramStart"/>
-      <w:r>
-        <w:rPr>
-          <w:rFonts w:eastAsia="Arial"/>
-          <w:b/>
-          <w:color w:val="000000"/>
-        </w:rPr>
-        <w:t>The</w:t>
-      </w:r>
-      <w:proofErr w:type="gramEnd"/>
-      <w:r>
-        <w:rPr>
-          <w:rFonts w:eastAsia="Arial"/>
-          <w:b/>
-          <w:color w:val="000000"/>
-        </w:rPr>
-        <w:t xml:space="preserve"> Pros and Cons of ADT Home Security [Online]. Available: </w:t>
-      </w:r>
-    </w:p>
-    <w:p>
-      <w:pPr>
-        <w:spacing w:after="120"/>
-        <w:ind w:left="284"/>
-        <w:rPr>
-          <w:rFonts w:eastAsia="Arial"/>
-          <w:b/>
-          <w:color w:val="000000"/>
-        </w:rPr>
-      </w:pPr>
-      <w:hyperlink r:id="rId12">
-        <w:r>
-          <w:rPr>
-            <w:rFonts w:eastAsia="Arial"/>
-            <w:b/>
-            <w:color w:val="000000"/>
-          </w:rPr>
-          <w:t>https://www.familyhandyman.com/article/pros-cons-adt-home-security/</w:t>
-        </w:r>
-      </w:hyperlink>
-    </w:p>
-    <w:p>
-      <w:pPr>
-        <w:spacing w:after="120"/>
-        <w:ind w:left="284" w:hanging="284"/>
-        <w:rPr>
-          <w:rFonts w:eastAsia="Arial"/>
-          <w:b/>
-          <w:color w:val="000000"/>
-        </w:rPr>
-      </w:pPr>
-      <w:r>
-        <w:rPr>
-          <w:rFonts w:eastAsia="Arial"/>
-          <w:b/>
-          <w:color w:val="000000"/>
-        </w:rPr>
-        <w:t xml:space="preserve">[5] IBM Knowledge Center [Online], Available:  </w:t>
-      </w:r>
-      <w:hyperlink r:id="rId13">
-        <w:r>
-          <w:rPr>
-            <w:rFonts w:eastAsia="Arial"/>
-            <w:b/>
-            <w:color w:val="000000"/>
-            <w:u w:val="single"/>
-          </w:rPr>
-          <w:t>https://www.ibm.com/support/knowledgecenter/SSYMRC_7.0.1/com.ibm.rational.rrm.help.doc/topics/r_vision_doc.html</w:t>
-        </w:r>
-      </w:hyperlink>
+          <w:rFonts w:ascii="Arial" w:eastAsia="Arial" w:hAnsi="Arial" w:cs="Arial"/>
+          <w:sz w:val="20"/>
+          <w:szCs w:val="20"/>
+        </w:rPr>
+      </w:pPr>
     </w:p>
     <w:p>
       <w:pPr>
@@ -10563,8 +10322,142 @@
           <w:szCs w:val="20"/>
         </w:rPr>
       </w:pPr>
-      <w:bookmarkStart w:id="2" w:name="_1fob9te" w:colFirst="0" w:colLast="0"/>
-      <w:bookmarkEnd w:id="2"/>
+    </w:p>
+    <w:p>
+      <w:pPr>
+        <w:pBdr>
+          <w:top w:val="nil"/>
+          <w:left w:val="nil"/>
+          <w:bottom w:val="nil"/>
+          <w:right w:val="nil"/>
+          <w:between w:val="nil"/>
+        </w:pBdr>
+        <w:spacing w:after="120"/>
+        <w:rPr>
+          <w:rFonts w:ascii="Arial" w:eastAsia="Arial" w:hAnsi="Arial" w:cs="Arial"/>
+          <w:sz w:val="20"/>
+          <w:szCs w:val="20"/>
+        </w:rPr>
+      </w:pPr>
+    </w:p>
+    <w:p>
+      <w:pPr>
+        <w:pBdr>
+          <w:top w:val="nil"/>
+          <w:left w:val="nil"/>
+          <w:bottom w:val="nil"/>
+          <w:right w:val="nil"/>
+          <w:between w:val="nil"/>
+        </w:pBdr>
+        <w:spacing w:after="120"/>
+        <w:rPr>
+          <w:rFonts w:ascii="Arial" w:eastAsia="Arial" w:hAnsi="Arial" w:cs="Arial"/>
+          <w:sz w:val="20"/>
+          <w:szCs w:val="20"/>
+        </w:rPr>
+      </w:pPr>
+    </w:p>
+    <w:p>
+      <w:pPr>
+        <w:pBdr>
+          <w:top w:val="nil"/>
+          <w:left w:val="nil"/>
+          <w:bottom w:val="nil"/>
+          <w:right w:val="nil"/>
+          <w:between w:val="nil"/>
+        </w:pBdr>
+        <w:spacing w:after="120"/>
+        <w:rPr>
+          <w:rFonts w:ascii="Arial" w:eastAsia="Arial" w:hAnsi="Arial" w:cs="Arial"/>
+          <w:sz w:val="20"/>
+          <w:szCs w:val="20"/>
+        </w:rPr>
+      </w:pPr>
+    </w:p>
+    <w:p>
+      <w:pPr>
+        <w:pBdr>
+          <w:top w:val="nil"/>
+          <w:left w:val="nil"/>
+          <w:bottom w:val="nil"/>
+          <w:right w:val="nil"/>
+          <w:between w:val="nil"/>
+        </w:pBdr>
+        <w:spacing w:after="120"/>
+        <w:rPr>
+          <w:rFonts w:ascii="Arial" w:eastAsia="Arial" w:hAnsi="Arial" w:cs="Arial"/>
+          <w:sz w:val="20"/>
+          <w:szCs w:val="20"/>
+        </w:rPr>
+      </w:pPr>
+    </w:p>
+    <w:p>
+      <w:pPr>
+        <w:pBdr>
+          <w:top w:val="nil"/>
+          <w:left w:val="nil"/>
+          <w:bottom w:val="nil"/>
+          <w:right w:val="nil"/>
+          <w:between w:val="nil"/>
+        </w:pBdr>
+        <w:spacing w:after="120"/>
+        <w:rPr>
+          <w:rFonts w:ascii="Arial" w:eastAsia="Arial" w:hAnsi="Arial" w:cs="Arial"/>
+          <w:sz w:val="20"/>
+          <w:szCs w:val="20"/>
+        </w:rPr>
+      </w:pPr>
+    </w:p>
+    <w:p>
+      <w:pPr>
+        <w:pBdr>
+          <w:top w:val="nil"/>
+          <w:left w:val="nil"/>
+          <w:bottom w:val="nil"/>
+          <w:right w:val="nil"/>
+          <w:between w:val="nil"/>
+        </w:pBdr>
+        <w:spacing w:after="120"/>
+        <w:rPr>
+          <w:rFonts w:ascii="Arial" w:eastAsia="Arial" w:hAnsi="Arial" w:cs="Arial"/>
+          <w:sz w:val="20"/>
+          <w:szCs w:val="20"/>
+        </w:rPr>
+      </w:pPr>
+    </w:p>
+    <w:p>
+      <w:pPr>
+        <w:pBdr>
+          <w:top w:val="nil"/>
+          <w:left w:val="nil"/>
+          <w:bottom w:val="nil"/>
+          <w:right w:val="nil"/>
+          <w:between w:val="nil"/>
+        </w:pBdr>
+        <w:spacing w:after="120"/>
+        <w:rPr>
+          <w:rFonts w:ascii="Arial" w:eastAsia="Arial" w:hAnsi="Arial" w:cs="Arial"/>
+          <w:sz w:val="20"/>
+          <w:szCs w:val="20"/>
+        </w:rPr>
+      </w:pPr>
+    </w:p>
+    <w:p>
+      <w:pPr>
+        <w:pBdr>
+          <w:top w:val="nil"/>
+          <w:left w:val="nil"/>
+          <w:bottom w:val="nil"/>
+          <w:right w:val="nil"/>
+          <w:between w:val="nil"/>
+        </w:pBdr>
+        <w:spacing w:after="120"/>
+        <w:rPr>
+          <w:rFonts w:ascii="Arial" w:eastAsia="Arial" w:hAnsi="Arial" w:cs="Arial"/>
+          <w:sz w:val="20"/>
+          <w:szCs w:val="20"/>
+        </w:rPr>
+      </w:pPr>
     </w:p>
     <w:p>
       <w:pPr>
@@ -10848,6 +10741,7 @@
           <w:szCs w:val="28"/>
           <w:u w:val="single"/>
         </w:rPr>
+        <w:lastRenderedPageBreak/>
         <w:t xml:space="preserve">APPENDIX 1 - </w:t>
       </w:r>
       <w:r>
@@ -11408,24 +11302,37 @@
         <w:jc w:val="both"/>
         <w:rPr>
           <w:b/>
-        </w:rPr>
-      </w:pPr>
-      <w:r>
-        <w:rPr>
-          <w:b/>
+          <w:u w:val="single"/>
+        </w:rPr>
+      </w:pPr>
+      <w:r>
+        <w:rPr>
+          <w:b/>
+          <w:u w:val="single"/>
         </w:rPr>
         <w:t>References:</w:t>
       </w:r>
     </w:p>
     <w:p>
       <w:pPr>
+        <w:jc w:val="both"/>
+        <w:rPr>
+          <w:b/>
+          <w:u w:val="single"/>
+        </w:rPr>
+      </w:pPr>
+    </w:p>
+    <w:p>
+      <w:pPr>
+        <w:pStyle w:val="ListParagraph"/>
+        <w:numPr>
+          <w:ilvl w:val="0"/>
+          <w:numId w:val="20"/>
+        </w:numPr>
         <w:spacing w:after="40"/>
         <w:jc w:val="both"/>
       </w:pPr>
       <w:r>
-        <w:t xml:space="preserve">1. </w:t>
-      </w:r>
-      <w:r>
         <w:t xml:space="preserve">Project Description provided by project owners </w:t>
       </w:r>
       <w:r>
@@ -11438,242 +11345,324 @@
     </w:p>
     <w:p>
       <w:pPr>
+        <w:pStyle w:val="ListParagraph"/>
         <w:spacing w:after="40"/>
         <w:jc w:val="both"/>
       </w:pPr>
-      <w:proofErr w:type="gramStart"/>
-      <w:r>
-        <w:t xml:space="preserve">2. </w:t>
-      </w:r>
-      <w:proofErr w:type="spellStart"/>
-      <w:r>
-        <w:t>Mi</w:t>
-      </w:r>
-      <w:proofErr w:type="spellEnd"/>
-      <w:r>
-        <w:t xml:space="preserve"> </w:t>
-      </w:r>
-      <w:proofErr w:type="spellStart"/>
-      <w:r>
-        <w:t>Jeong</w:t>
-      </w:r>
-      <w:proofErr w:type="spellEnd"/>
-      <w:r>
-        <w:t xml:space="preserve"> Kim, </w:t>
-      </w:r>
-      <w:proofErr w:type="spellStart"/>
-      <w:r>
-        <w:t>Myung</w:t>
-      </w:r>
-      <w:proofErr w:type="spellEnd"/>
-      <w:r>
-        <w:t xml:space="preserve"> </w:t>
-      </w:r>
-      <w:proofErr w:type="spellStart"/>
-      <w:r>
-        <w:t>Eun</w:t>
-      </w:r>
-      <w:proofErr w:type="spellEnd"/>
-      <w:r>
-        <w:t xml:space="preserve"> Cho, and Han Jong Jun (2020).</w:t>
-      </w:r>
-      <w:proofErr w:type="gramEnd"/>
-      <w:r>
-        <w:t xml:space="preserve"> Developing Design Solutions for Smart Homes </w:t>
-      </w:r>
-      <w:proofErr w:type="gramStart"/>
-      <w:r>
-        <w:t>Through</w:t>
-      </w:r>
-      <w:proofErr w:type="gramEnd"/>
-      <w:r>
-        <w:t xml:space="preserve"> User-Centered Scenarios.</w:t>
-      </w:r>
-    </w:p>
-    <w:p>
-      <w:pPr>
+    </w:p>
+    <w:p>
+      <w:pPr>
+        <w:pStyle w:val="ListParagraph"/>
+        <w:numPr>
+          <w:ilvl w:val="0"/>
+          <w:numId w:val="20"/>
+        </w:numPr>
         <w:spacing w:after="40"/>
         <w:jc w:val="both"/>
       </w:pPr>
-      <w:r>
-        <w:t xml:space="preserve">3. </w:t>
-      </w:r>
       <w:proofErr w:type="spellStart"/>
       <w:r>
-        <w:t>Rosslin</w:t>
+        <w:t>Mi</w:t>
       </w:r>
       <w:proofErr w:type="spellEnd"/>
       <w:r>
-        <w:t xml:space="preserve"> John Robles and Tai-</w:t>
+        <w:t xml:space="preserve"> </w:t>
       </w:r>
       <w:proofErr w:type="spellStart"/>
       <w:r>
-        <w:t>hoon</w:t>
+        <w:t>Jeong</w:t>
       </w:r>
       <w:proofErr w:type="spellEnd"/>
       <w:r>
-        <w:t xml:space="preserve"> Kim (2010). Applications, Systems and Methods in Smart Home Technology: A Review</w:t>
-      </w:r>
-    </w:p>
-    <w:p>
-      <w:pPr>
+        <w:t xml:space="preserve"> Kim, </w:t>
+      </w:r>
+      <w:proofErr w:type="spellStart"/>
+      <w:r>
+        <w:t>Myung</w:t>
+      </w:r>
+      <w:proofErr w:type="spellEnd"/>
+      <w:r>
+        <w:t xml:space="preserve"> </w:t>
+      </w:r>
+      <w:proofErr w:type="spellStart"/>
+      <w:r>
+        <w:t>Eun</w:t>
+      </w:r>
+      <w:proofErr w:type="spellEnd"/>
+      <w:r>
+        <w:t xml:space="preserve"> Cho, and Han Jong Jun (2020). Developing De</w:t>
+      </w:r>
+      <w:r>
+        <w:t>sign Solutions for Smart Homes t</w:t>
+      </w:r>
+      <w:r>
+        <w:t>hrough User-Centered Scenarios.</w:t>
+      </w:r>
+    </w:p>
+    <w:p>
+      <w:pPr>
+        <w:pStyle w:val="ListParagraph"/>
         <w:spacing w:after="40"/>
         <w:jc w:val="both"/>
       </w:pPr>
-      <w:r>
-        <w:t xml:space="preserve">4. </w:t>
-      </w:r>
-      <w:hyperlink r:id="rId14">
+    </w:p>
+    <w:p>
+      <w:pPr>
+        <w:pStyle w:val="ListParagraph"/>
+        <w:numPr>
+          <w:ilvl w:val="0"/>
+          <w:numId w:val="20"/>
+        </w:numPr>
+        <w:spacing w:after="40"/>
+        <w:jc w:val="both"/>
+      </w:pPr>
+      <w:proofErr w:type="spellStart"/>
+      <w:r>
+        <w:t>Rosslin</w:t>
+      </w:r>
+      <w:proofErr w:type="spellEnd"/>
+      <w:r>
+        <w:t xml:space="preserve"> John Robles and Tai-</w:t>
+      </w:r>
+      <w:proofErr w:type="spellStart"/>
+      <w:r>
+        <w:t>hoon</w:t>
+      </w:r>
+      <w:proofErr w:type="spellEnd"/>
+      <w:r>
+        <w:t xml:space="preserve"> Kim (2010). Applications, Systems and Methods in Smart Home Technology: A Review</w:t>
+      </w:r>
+    </w:p>
+    <w:p>
+      <w:pPr>
+        <w:pStyle w:val="ListParagraph"/>
+        <w:spacing w:after="40"/>
+        <w:jc w:val="both"/>
+      </w:pPr>
+    </w:p>
+    <w:p>
+      <w:pPr>
+        <w:pStyle w:val="ListParagraph"/>
+        <w:numPr>
+          <w:ilvl w:val="0"/>
+          <w:numId w:val="20"/>
+        </w:numPr>
+        <w:spacing w:after="40"/>
+        <w:jc w:val="both"/>
+      </w:pPr>
+      <w:hyperlink r:id="rId10">
         <w:r>
-          <w:rPr>
-            <w:color w:val="0000FF"/>
-            <w:u w:val="single"/>
-          </w:rPr>
           <w:t>https://www.z-wave.com/learn</w:t>
         </w:r>
       </w:hyperlink>
     </w:p>
     <w:p>
       <w:pPr>
+        <w:pStyle w:val="ListParagraph"/>
         <w:spacing w:after="40"/>
         <w:jc w:val="both"/>
-        <w:rPr>
-          <w:color w:val="0000FF"/>
-          <w:u w:val="single"/>
-        </w:rPr>
-      </w:pPr>
-      <w:r>
-        <w:t xml:space="preserve">5. </w:t>
-      </w:r>
-      <w:hyperlink r:id="rId15">
+      </w:pPr>
+    </w:p>
+    <w:p>
+      <w:pPr>
+        <w:pStyle w:val="ListParagraph"/>
+        <w:numPr>
+          <w:ilvl w:val="0"/>
+          <w:numId w:val="20"/>
+        </w:numPr>
+        <w:spacing w:after="40"/>
+        <w:jc w:val="both"/>
+      </w:pPr>
+      <w:hyperlink r:id="rId11">
         <w:r>
-          <w:rPr>
-            <w:color w:val="0000FF"/>
-            <w:u w:val="single"/>
-          </w:rPr>
           <w:t>https://zigbeealliance.org/solution/zigbee/</w:t>
         </w:r>
       </w:hyperlink>
     </w:p>
     <w:p>
       <w:pPr>
+        <w:pStyle w:val="ListParagraph"/>
         <w:spacing w:after="40"/>
         <w:jc w:val="both"/>
-        <w:rPr>
-          <w:color w:val="0000FF"/>
-          <w:sz w:val="23"/>
-          <w:szCs w:val="23"/>
-          <w:u w:val="single"/>
-        </w:rPr>
-      </w:pPr>
-    </w:p>
-    <w:p>
-      <w:pPr>
+      </w:pPr>
+    </w:p>
+    <w:p>
+      <w:pPr>
+        <w:pStyle w:val="ListParagraph"/>
+        <w:numPr>
+          <w:ilvl w:val="0"/>
+          <w:numId w:val="20"/>
+        </w:numPr>
         <w:spacing w:after="40"/>
         <w:jc w:val="both"/>
-        <w:rPr>
-          <w:color w:val="0000FF"/>
-          <w:sz w:val="23"/>
-          <w:szCs w:val="23"/>
-          <w:u w:val="single"/>
-        </w:rPr>
-      </w:pPr>
-    </w:p>
-    <w:p>
-      <w:pPr>
+      </w:pPr>
+      <w:proofErr w:type="spellStart"/>
+      <w:r>
+        <w:t>IoTAS</w:t>
+      </w:r>
+      <w:proofErr w:type="spellEnd"/>
+      <w:r>
+        <w:t xml:space="preserve"> Wireless Testing Group [Online]. Available: </w:t>
+      </w:r>
+      <w:hyperlink r:id="rId12">
+        <w:r>
+          <w:t>https://www.iotas.co.uk/ce-fcc-regulatory-services/</w:t>
+        </w:r>
+      </w:hyperlink>
+    </w:p>
+    <w:p>
+      <w:pPr>
+        <w:pStyle w:val="ListParagraph"/>
         <w:spacing w:after="40"/>
         <w:jc w:val="both"/>
-        <w:rPr>
-          <w:color w:val="0000FF"/>
-          <w:sz w:val="23"/>
-          <w:szCs w:val="23"/>
-          <w:u w:val="single"/>
-        </w:rPr>
-      </w:pPr>
-    </w:p>
-    <w:p>
-      <w:pPr>
+      </w:pPr>
+    </w:p>
+    <w:p>
+      <w:pPr>
+        <w:pStyle w:val="ListParagraph"/>
+        <w:numPr>
+          <w:ilvl w:val="0"/>
+          <w:numId w:val="20"/>
+        </w:numPr>
         <w:spacing w:after="40"/>
         <w:jc w:val="both"/>
-        <w:rPr>
-          <w:color w:val="0000FF"/>
-          <w:sz w:val="23"/>
-          <w:szCs w:val="23"/>
-          <w:u w:val="single"/>
-        </w:rPr>
-      </w:pPr>
-    </w:p>
-    <w:p>
-      <w:pPr>
+      </w:pPr>
+      <w:r>
+        <w:t xml:space="preserve">Bell Canada Enterprise [Online. Available: </w:t>
+      </w:r>
+      <w:hyperlink r:id="rId13" w:history="1">
+        <w:r>
+          <w:t>https://www.bce.ca/</w:t>
+        </w:r>
+      </w:hyperlink>
+    </w:p>
+    <w:p>
+      <w:pPr>
+        <w:pStyle w:val="ListParagraph"/>
         <w:spacing w:after="40"/>
         <w:jc w:val="both"/>
-        <w:rPr>
-          <w:color w:val="0000FF"/>
-          <w:sz w:val="23"/>
-          <w:szCs w:val="23"/>
-          <w:u w:val="single"/>
-        </w:rPr>
-      </w:pPr>
-    </w:p>
-    <w:p>
-      <w:pPr>
+      </w:pPr>
+    </w:p>
+    <w:p>
+      <w:pPr>
+        <w:pStyle w:val="ListParagraph"/>
+        <w:numPr>
+          <w:ilvl w:val="0"/>
+          <w:numId w:val="20"/>
+        </w:numPr>
         <w:spacing w:after="40"/>
         <w:jc w:val="both"/>
-        <w:rPr>
-          <w:color w:val="0000FF"/>
-          <w:sz w:val="23"/>
-          <w:szCs w:val="23"/>
-          <w:u w:val="single"/>
-        </w:rPr>
-      </w:pPr>
-    </w:p>
-    <w:p>
-      <w:pPr>
+      </w:pPr>
+      <w:hyperlink r:id="rId14">
+        <w:proofErr w:type="spellStart"/>
+        <w:r>
+          <w:t>Ludovic</w:t>
+        </w:r>
+        <w:proofErr w:type="spellEnd"/>
+        <w:r>
+          <w:t xml:space="preserve"> </w:t>
+        </w:r>
+        <w:proofErr w:type="spellStart"/>
+        <w:r>
+          <w:t>Rembert</w:t>
+        </w:r>
+        <w:proofErr w:type="spellEnd"/>
+      </w:hyperlink>
+      <w:r>
+        <w:t> (May 25, 2020), Best Home Security System [Online]. Available:</w:t>
+      </w:r>
+    </w:p>
+    <w:p>
+      <w:pPr>
+        <w:pStyle w:val="ListParagraph"/>
         <w:spacing w:after="40"/>
         <w:jc w:val="both"/>
         <w:rPr>
-          <w:color w:val="0000FF"/>
-          <w:sz w:val="23"/>
-          <w:szCs w:val="23"/>
-          <w:u w:val="single"/>
-        </w:rPr>
-      </w:pPr>
-    </w:p>
-    <w:p>
-      <w:pPr>
+          <w:rStyle w:val="Hyperlink"/>
+          <w:rFonts w:eastAsia="Arial"/>
+        </w:rPr>
+      </w:pPr>
+      <w:hyperlink r:id="rId15" w:history="1">
+        <w:r>
+          <w:rPr>
+            <w:rStyle w:val="Hyperlink"/>
+            <w:rFonts w:eastAsia="Arial"/>
+          </w:rPr>
+          <w:t>https://privacycanada.net/best-home-security-system/</w:t>
+        </w:r>
+      </w:hyperlink>
+    </w:p>
+    <w:p>
+      <w:pPr>
+        <w:pStyle w:val="ListParagraph"/>
         <w:spacing w:after="40"/>
         <w:jc w:val="both"/>
-        <w:rPr>
-          <w:color w:val="0000FF"/>
-          <w:sz w:val="23"/>
-          <w:szCs w:val="23"/>
-          <w:u w:val="single"/>
-        </w:rPr>
-      </w:pPr>
-    </w:p>
-    <w:p>
-      <w:pPr>
+      </w:pPr>
+    </w:p>
+    <w:p>
+      <w:pPr>
+        <w:pStyle w:val="ListParagraph"/>
+        <w:numPr>
+          <w:ilvl w:val="0"/>
+          <w:numId w:val="20"/>
+        </w:numPr>
         <w:spacing w:after="40"/>
         <w:jc w:val="both"/>
         <w:rPr>
-          <w:color w:val="0000FF"/>
-          <w:sz w:val="23"/>
-          <w:szCs w:val="23"/>
-          <w:u w:val="single"/>
-        </w:rPr>
-      </w:pPr>
-    </w:p>
-    <w:p>
-      <w:pPr>
+          <w:rStyle w:val="Hyperlink"/>
+        </w:rPr>
+      </w:pPr>
+      <w:r>
+        <w:t xml:space="preserve">Christopher George (Mar. 12, 2020), </w:t>
+      </w:r>
+      <w:proofErr w:type="gramStart"/>
+      <w:r>
+        <w:t>The</w:t>
+      </w:r>
+      <w:proofErr w:type="gramEnd"/>
+      <w:r>
+        <w:t xml:space="preserve"> Pros and Cons of ADT Home Security [Online]. Available: </w:t>
+      </w:r>
+      <w:r>
+        <w:t xml:space="preserve"> </w:t>
+      </w:r>
+      <w:hyperlink r:id="rId16">
+        <w:r>
+          <w:rPr>
+            <w:rStyle w:val="Hyperlink"/>
+            <w:rFonts w:eastAsia="Arial"/>
+          </w:rPr>
+          <w:t>https://www.familyhandyman.com/article/pros-cons-adt-home-security/</w:t>
+        </w:r>
+      </w:hyperlink>
+    </w:p>
+    <w:p>
+      <w:pPr>
+        <w:pStyle w:val="ListParagraph"/>
         <w:spacing w:after="40"/>
         <w:jc w:val="both"/>
-        <w:rPr>
-          <w:color w:val="0000FF"/>
-          <w:sz w:val="23"/>
-          <w:szCs w:val="23"/>
-          <w:u w:val="single"/>
-        </w:rPr>
-      </w:pPr>
+      </w:pPr>
+    </w:p>
+    <w:p>
+      <w:pPr>
+        <w:pStyle w:val="ListParagraph"/>
+        <w:numPr>
+          <w:ilvl w:val="0"/>
+          <w:numId w:val="20"/>
+        </w:numPr>
+        <w:spacing w:after="40"/>
+      </w:pPr>
+      <w:r>
+        <w:t xml:space="preserve">IBM Knowledge Center [Online], Available:  </w:t>
+      </w:r>
+      <w:hyperlink r:id="rId17">
+        <w:r>
+          <w:rPr>
+            <w:rStyle w:val="Hyperlink"/>
+          </w:rPr>
+          <w:t>https://www.ibm.com/support/knowledgecenter/SSYMRC_7.0.1/com.ibm.rational.rrm.help.doc/topics/r_vision_doc.html</w:t>
+        </w:r>
+      </w:hyperlink>
     </w:p>
     <w:p>
       <w:pPr>
@@ -11681,92 +11670,6 @@
         <w:jc w:val="both"/>
         <w:rPr>
           <w:color w:val="0000FF"/>
-          <w:sz w:val="23"/>
-          <w:szCs w:val="23"/>
-          <w:u w:val="single"/>
-        </w:rPr>
-      </w:pPr>
-    </w:p>
-    <w:p>
-      <w:pPr>
-        <w:spacing w:after="40"/>
-        <w:jc w:val="both"/>
-        <w:rPr>
-          <w:color w:val="0000FF"/>
-          <w:sz w:val="23"/>
-          <w:szCs w:val="23"/>
-          <w:u w:val="single"/>
-        </w:rPr>
-      </w:pPr>
-    </w:p>
-    <w:p>
-      <w:pPr>
-        <w:spacing w:after="40"/>
-        <w:jc w:val="both"/>
-        <w:rPr>
-          <w:color w:val="0000FF"/>
-          <w:sz w:val="23"/>
-          <w:szCs w:val="23"/>
-          <w:u w:val="single"/>
-        </w:rPr>
-      </w:pPr>
-    </w:p>
-    <w:p>
-      <w:pPr>
-        <w:spacing w:after="40"/>
-        <w:jc w:val="both"/>
-        <w:rPr>
-          <w:color w:val="0000FF"/>
-          <w:sz w:val="23"/>
-          <w:szCs w:val="23"/>
-          <w:u w:val="single"/>
-        </w:rPr>
-      </w:pPr>
-    </w:p>
-    <w:p>
-      <w:pPr>
-        <w:spacing w:after="40"/>
-        <w:jc w:val="both"/>
-        <w:rPr>
-          <w:color w:val="0000FF"/>
-          <w:sz w:val="23"/>
-          <w:szCs w:val="23"/>
-          <w:u w:val="single"/>
-        </w:rPr>
-      </w:pPr>
-    </w:p>
-    <w:p>
-      <w:pPr>
-        <w:spacing w:after="40"/>
-        <w:jc w:val="both"/>
-        <w:rPr>
-          <w:color w:val="0000FF"/>
-          <w:sz w:val="23"/>
-          <w:szCs w:val="23"/>
-          <w:u w:val="single"/>
-        </w:rPr>
-      </w:pPr>
-    </w:p>
-    <w:p>
-      <w:pPr>
-        <w:spacing w:after="40"/>
-        <w:jc w:val="both"/>
-        <w:rPr>
-          <w:color w:val="0000FF"/>
-          <w:sz w:val="23"/>
-          <w:szCs w:val="23"/>
-          <w:u w:val="single"/>
-        </w:rPr>
-      </w:pPr>
-    </w:p>
-    <w:p>
-      <w:pPr>
-        <w:spacing w:after="40"/>
-        <w:jc w:val="both"/>
-        <w:rPr>
-          <w:color w:val="0000FF"/>
-          <w:sz w:val="23"/>
-          <w:szCs w:val="23"/>
           <w:u w:val="single"/>
         </w:rPr>
       </w:pPr>
@@ -11886,8 +11789,8 @@
           <w:u w:val="single"/>
         </w:rPr>
       </w:pPr>
-      <w:bookmarkStart w:id="3" w:name="_3znysh7" w:colFirst="0" w:colLast="0"/>
-      <w:bookmarkEnd w:id="3"/>
+      <w:bookmarkStart w:id="4" w:name="_3znysh7" w:colFirst="0" w:colLast="0"/>
+      <w:bookmarkEnd w:id="4"/>
       <w:r>
         <w:rPr>
           <w:rFonts w:eastAsia="Arial"/>
@@ -11896,7 +11799,6 @@
           <w:szCs w:val="20"/>
           <w:u w:val="single"/>
         </w:rPr>
-        <w:lastRenderedPageBreak/>
         <w:t>APPENDIX 2 – QUESTIONNAIRE</w:t>
       </w:r>
     </w:p>
@@ -12803,6 +12705,7 @@
           <w:sz w:val="21"/>
           <w:szCs w:val="21"/>
         </w:rPr>
+        <w:lastRenderedPageBreak/>
         <w:t>2.     </w:t>
       </w:r>
       <w:r>
@@ -12863,7 +12766,6 @@
           <w:sz w:val="21"/>
           <w:szCs w:val="21"/>
         </w:rPr>
-        <w:lastRenderedPageBreak/>
         <w:t>3.     </w:t>
       </w:r>
       <w:r>
@@ -13959,6 +13861,7 @@
           <w:sz w:val="21"/>
           <w:szCs w:val="21"/>
         </w:rPr>
+        <w:lastRenderedPageBreak/>
         <w:t>a.</w:t>
       </w:r>
       <w:proofErr w:type="gramStart"/>
@@ -14009,7 +13912,6 @@
           <w:sz w:val="21"/>
           <w:szCs w:val="21"/>
         </w:rPr>
-        <w:lastRenderedPageBreak/>
         <w:t>·        </w:t>
       </w:r>
       <w:r>
@@ -15241,8 +15143,6 @@
           <w:szCs w:val="21"/>
         </w:rPr>
       </w:pPr>
-      <w:bookmarkStart w:id="4" w:name="_GoBack"/>
-      <w:bookmarkEnd w:id="4"/>
     </w:p>
     <w:p>
       <w:pPr>
@@ -15744,8 +15644,8 @@
       </w:r>
     </w:p>
     <w:sectPr>
-      <w:headerReference w:type="default" r:id="rId16"/>
-      <w:footerReference w:type="default" r:id="rId17"/>
+      <w:headerReference w:type="default" r:id="rId18"/>
+      <w:footerReference w:type="default" r:id="rId19"/>
       <w:pgSz w:w="12240" w:h="15840"/>
       <w:pgMar w:top="1440" w:right="1080" w:bottom="1440" w:left="1800" w:header="720" w:footer="720" w:gutter="0"/>
       <w:pgBorders w:offsetFrom="page">
@@ -17761,6 +17661,95 @@
     </w:lvl>
   </w:abstractNum>
   <w:abstractNum w:abstractNumId="16">
+    <w:nsid w:val="72B140C9"/>
+    <w:multiLevelType w:val="hybridMultilevel"/>
+    <w:tmpl w:val="F90A7C48"/>
+    <w:lvl w:ilvl="0" w:tplc="68B68E8C">
+      <w:start w:val="1"/>
+      <w:numFmt w:val="decimal"/>
+      <w:lvlText w:val="%1."/>
+      <w:lvlJc w:val="left"/>
+      <w:pPr>
+        <w:ind w:left="720" w:hanging="360"/>
+      </w:pPr>
+      <w:rPr>
+        <w:color w:val="auto"/>
+      </w:rPr>
+    </w:lvl>
+    <w:lvl w:ilvl="1" w:tplc="40090019" w:tentative="1">
+      <w:start w:val="1"/>
+      <w:numFmt w:val="lowerLetter"/>
+      <w:lvlText w:val="%2."/>
+      <w:lvlJc w:val="left"/>
+      <w:pPr>
+        <w:ind w:left="1440" w:hanging="360"/>
+      </w:pPr>
+    </w:lvl>
+    <w:lvl w:ilvl="2" w:tplc="4009001B" w:tentative="1">
+      <w:start w:val="1"/>
+      <w:numFmt w:val="lowerRoman"/>
+      <w:lvlText w:val="%3."/>
+      <w:lvlJc w:val="right"/>
+      <w:pPr>
+        <w:ind w:left="2160" w:hanging="180"/>
+      </w:pPr>
+    </w:lvl>
+    <w:lvl w:ilvl="3" w:tplc="4009000F" w:tentative="1">
+      <w:start w:val="1"/>
+      <w:numFmt w:val="decimal"/>
+      <w:lvlText w:val="%4."/>
+      <w:lvlJc w:val="left"/>
+      <w:pPr>
+        <w:ind w:left="2880" w:hanging="360"/>
+      </w:pPr>
+    </w:lvl>
+    <w:lvl w:ilvl="4" w:tplc="40090019" w:tentative="1">
+      <w:start w:val="1"/>
+      <w:numFmt w:val="lowerLetter"/>
+      <w:lvlText w:val="%5."/>
+      <w:lvlJc w:val="left"/>
+      <w:pPr>
+        <w:ind w:left="3600" w:hanging="360"/>
+      </w:pPr>
+    </w:lvl>
+    <w:lvl w:ilvl="5" w:tplc="4009001B" w:tentative="1">
+      <w:start w:val="1"/>
+      <w:numFmt w:val="lowerRoman"/>
+      <w:lvlText w:val="%6."/>
+      <w:lvlJc w:val="right"/>
+      <w:pPr>
+        <w:ind w:left="4320" w:hanging="180"/>
+      </w:pPr>
+    </w:lvl>
+    <w:lvl w:ilvl="6" w:tplc="4009000F" w:tentative="1">
+      <w:start w:val="1"/>
+      <w:numFmt w:val="decimal"/>
+      <w:lvlText w:val="%7."/>
+      <w:lvlJc w:val="left"/>
+      <w:pPr>
+        <w:ind w:left="5040" w:hanging="360"/>
+      </w:pPr>
+    </w:lvl>
+    <w:lvl w:ilvl="7" w:tplc="40090019" w:tentative="1">
+      <w:start w:val="1"/>
+      <w:numFmt w:val="lowerLetter"/>
+      <w:lvlText w:val="%8."/>
+      <w:lvlJc w:val="left"/>
+      <w:pPr>
+        <w:ind w:left="5760" w:hanging="360"/>
+      </w:pPr>
+    </w:lvl>
+    <w:lvl w:ilvl="8" w:tplc="4009001B" w:tentative="1">
+      <w:start w:val="1"/>
+      <w:numFmt w:val="lowerRoman"/>
+      <w:lvlText w:val="%9."/>
+      <w:lvlJc w:val="right"/>
+      <w:pPr>
+        <w:ind w:left="6480" w:hanging="180"/>
+      </w:pPr>
+    </w:lvl>
+  </w:abstractNum>
+  <w:abstractNum w:abstractNumId="17">
     <w:nsid w:val="77F07572"/>
     <w:multiLevelType w:val="multilevel"/>
     <w:tmpl w:val="AE4622F2"/>
@@ -17873,7 +17862,7 @@
       </w:rPr>
     </w:lvl>
   </w:abstractNum>
-  <w:abstractNum w:abstractNumId="17">
+  <w:abstractNum w:abstractNumId="18">
     <w:nsid w:val="7B2E607B"/>
     <w:multiLevelType w:val="multilevel"/>
     <w:tmpl w:val="2246506C"/>
@@ -17986,7 +17975,7 @@
       </w:rPr>
     </w:lvl>
   </w:abstractNum>
-  <w:abstractNum w:abstractNumId="18">
+  <w:abstractNum w:abstractNumId="19">
     <w:nsid w:val="7CCC614C"/>
     <w:multiLevelType w:val="multilevel"/>
     <w:tmpl w:val="E38E5A72"/>
@@ -18130,7 +18119,7 @@
     <w:abstractNumId w:val="5"/>
   </w:num>
   <w:num w:numId="5">
-    <w:abstractNumId w:val="17"/>
+    <w:abstractNumId w:val="18"/>
   </w:num>
   <w:num w:numId="6">
     <w:abstractNumId w:val="15"/>
@@ -18148,7 +18137,7 @@
     <w:abstractNumId w:val="11"/>
   </w:num>
   <w:num w:numId="11">
-    <w:abstractNumId w:val="16"/>
+    <w:abstractNumId w:val="17"/>
   </w:num>
   <w:num w:numId="12">
     <w:abstractNumId w:val="1"/>
@@ -18160,7 +18149,7 @@
     <w:abstractNumId w:val="9"/>
   </w:num>
   <w:num w:numId="15">
-    <w:abstractNumId w:val="18"/>
+    <w:abstractNumId w:val="19"/>
   </w:num>
   <w:num w:numId="16">
     <w:abstractNumId w:val="4"/>
@@ -18173,6 +18162,9 @@
   </w:num>
   <w:num w:numId="19">
     <w:abstractNumId w:val="8"/>
+  </w:num>
+  <w:num w:numId="20">
+    <w:abstractNumId w:val="16"/>
   </w:num>
 </w:numbering>
 </file>
@@ -19388,7 +19380,7 @@
 </file>
 
 <file path=customXml/itemProps1.xml><?xml version="1.0" encoding="utf-8"?>
-<ds:datastoreItem xmlns:ds="http://schemas.openxmlformats.org/officeDocument/2006/customXml" ds:itemID="{3ED19D53-8F02-40D2-A850-21D33B111FF8}">
+<ds:datastoreItem xmlns:ds="http://schemas.openxmlformats.org/officeDocument/2006/customXml" ds:itemID="{BE51590C-E8A0-401C-B05C-7F9BE4263F21}">
   <ds:schemaRefs>
     <ds:schemaRef ds:uri="http://schemas.openxmlformats.org/officeDocument/2006/bibliography"/>
   </ds:schemaRefs>

</xml_diff>